<commit_message>
Add preliminary system functions
</commit_message>
<xml_diff>
--- a/docs/functional-spec/FS_Info.docx
+++ b/docs/functional-spec/FS_Info.docx
@@ -966,14 +966,13 @@
         <w:jc w:val="both"/>
         <w:rPr>
           <w:rFonts w:ascii="Arial" w:cs="Arial" w:eastAsia="Arial" w:hAnsi="Arial"/>
-          <w:b w:val="0"/>
-          <w:vertAlign w:val="baseline"/>
-        </w:rPr>
-      </w:pPr>
-      <w:r>
-        <w:rPr>
-          <w:rFonts w:ascii="Arial" w:cs="Arial" w:eastAsia="Arial" w:hAnsi="Arial"/>
           <w:b w:val="1"/>
+        </w:rPr>
+      </w:pPr>
+      <w:r>
+        <w:rPr>
+          <w:rFonts w:ascii="Arial" w:cs="Arial" w:eastAsia="Arial" w:hAnsi="Arial"/>
+          <w:b w:val="1"/>
           <w:vertAlign w:val="baseline"/>
           <w:rtl w:val="0"/>
         </w:rPr>
@@ -987,20 +986,208 @@
     </w:p>
     <w:p>
       <w:pPr>
-        <w:keepNext w:val="0"/>
-        <w:keepLines w:val="0"/>
-        <w:widowControl w:val="1"/>
-        <w:pBdr>
-          <w:top w:space="0" w:sz="0" w:val="nil"/>
-          <w:left w:space="0" w:sz="0" w:val="nil"/>
-          <w:bottom w:space="0" w:sz="0" w:val="nil"/>
-          <w:right w:space="0" w:sz="0" w:val="nil"/>
-          <w:between w:space="0" w:sz="0" w:val="nil"/>
-        </w:pBdr>
-        <w:shd w:fill="auto" w:val="clear"/>
-        <w:spacing w:after="0" w:before="0" w:line="240" w:lineRule="auto"/>
-        <w:ind w:left="360" w:right="0" w:hanging="360"/>
-        <w:jc w:val="both"/>
+        <w:jc w:val="both"/>
+        <w:rPr>
+          <w:rFonts w:ascii="Arial" w:cs="Arial" w:eastAsia="Arial" w:hAnsi="Arial"/>
+          <w:b w:val="1"/>
+        </w:rPr>
+      </w:pPr>
+      <w:r>
+        <w:rPr>
+          <w:rtl w:val="0"/>
+        </w:rPr>
+      </w:r>
+    </w:p>
+    <w:p>
+      <w:pPr>
+        <w:jc w:val="both"/>
+        <w:rPr>
+          <w:rFonts w:ascii="Arial" w:cs="Arial" w:eastAsia="Arial" w:hAnsi="Arial"/>
+          <w:sz w:val="20"/>
+          <w:szCs w:val="20"/>
+        </w:rPr>
+      </w:pPr>
+      <w:r>
+        <w:rPr>
+          <w:rFonts w:ascii="Arial" w:cs="Arial" w:eastAsia="Arial" w:hAnsi="Arial"/>
+          <w:sz w:val="20"/>
+          <w:szCs w:val="20"/>
+          <w:rtl w:val="0"/>
+        </w:rPr>
+        <w:t xml:space="preserve">The goal of the product is to allow homeowners to be able to lease their driveway and commuters to book those properties with ease. This will be accomplished through the android app by using the google maps api to display all properties available in a given area of interest to the commuter. </w:t>
+      </w:r>
+    </w:p>
+    <w:p>
+      <w:pPr>
+        <w:jc w:val="both"/>
+        <w:rPr>
+          <w:rFonts w:ascii="Arial" w:cs="Arial" w:eastAsia="Arial" w:hAnsi="Arial"/>
+          <w:sz w:val="20"/>
+          <w:szCs w:val="20"/>
+        </w:rPr>
+      </w:pPr>
+      <w:r>
+        <w:rPr>
+          <w:rtl w:val="0"/>
+        </w:rPr>
+      </w:r>
+    </w:p>
+    <w:p>
+      <w:pPr>
+        <w:jc w:val="both"/>
+        <w:rPr>
+          <w:rFonts w:ascii="Arial" w:cs="Arial" w:eastAsia="Arial" w:hAnsi="Arial"/>
+          <w:sz w:val="20"/>
+          <w:szCs w:val="20"/>
+        </w:rPr>
+      </w:pPr>
+      <w:r>
+        <w:rPr>
+          <w:rFonts w:ascii="Arial" w:cs="Arial" w:eastAsia="Arial" w:hAnsi="Arial"/>
+          <w:sz w:val="20"/>
+          <w:szCs w:val="20"/>
+          <w:rtl w:val="0"/>
+        </w:rPr>
+        <w:t xml:space="preserve">The homeowner will be able to set the hours of availability and pricing with minimal input through the android app. </w:t>
+      </w:r>
+    </w:p>
+    <w:p>
+      <w:pPr>
+        <w:jc w:val="both"/>
+        <w:rPr>
+          <w:rFonts w:ascii="Arial" w:cs="Arial" w:eastAsia="Arial" w:hAnsi="Arial"/>
+          <w:sz w:val="20"/>
+          <w:szCs w:val="20"/>
+        </w:rPr>
+      </w:pPr>
+      <w:r>
+        <w:rPr>
+          <w:rtl w:val="0"/>
+        </w:rPr>
+      </w:r>
+    </w:p>
+    <w:p>
+      <w:pPr>
+        <w:jc w:val="both"/>
+        <w:rPr>
+          <w:rFonts w:ascii="Arial" w:cs="Arial" w:eastAsia="Arial" w:hAnsi="Arial"/>
+          <w:sz w:val="20"/>
+          <w:szCs w:val="20"/>
+        </w:rPr>
+      </w:pPr>
+      <w:r>
+        <w:rPr>
+          <w:rFonts w:ascii="Arial" w:cs="Arial" w:eastAsia="Arial" w:hAnsi="Arial"/>
+          <w:sz w:val="20"/>
+          <w:szCs w:val="20"/>
+          <w:rtl w:val="0"/>
+        </w:rPr>
+        <w:t xml:space="preserve">The app will handle management of bookings, storing them on a firebase database instance, ensuring that both homeowner and commuter’s have the latest snapshot of bookings for a given property. </w:t>
+      </w:r>
+    </w:p>
+    <w:p>
+      <w:pPr>
+        <w:jc w:val="both"/>
+        <w:rPr>
+          <w:rFonts w:ascii="Arial" w:cs="Arial" w:eastAsia="Arial" w:hAnsi="Arial"/>
+          <w:sz w:val="20"/>
+          <w:szCs w:val="20"/>
+        </w:rPr>
+      </w:pPr>
+      <w:r>
+        <w:rPr>
+          <w:rtl w:val="0"/>
+        </w:rPr>
+      </w:r>
+    </w:p>
+    <w:p>
+      <w:pPr>
+        <w:jc w:val="both"/>
+        <w:rPr>
+          <w:rFonts w:ascii="Arial" w:cs="Arial" w:eastAsia="Arial" w:hAnsi="Arial"/>
+          <w:sz w:val="20"/>
+          <w:szCs w:val="20"/>
+        </w:rPr>
+      </w:pPr>
+      <w:r>
+        <w:rPr>
+          <w:rFonts w:ascii="Arial" w:cs="Arial" w:eastAsia="Arial" w:hAnsi="Arial"/>
+          <w:sz w:val="20"/>
+          <w:szCs w:val="20"/>
+          <w:rtl w:val="0"/>
+        </w:rPr>
+        <w:t xml:space="preserve">The check-in functionality will be accomplished using nfc tags at the homeowners property to give notice of the commuters arrival and then to ensure they have left by the agreed time. The app will handle the writing of the unique property identifier to the card as well as the reading by the commuters phone to confirm the arrival and leaving of the property. </w:t>
+      </w:r>
+    </w:p>
+    <w:p>
+      <w:pPr>
+        <w:jc w:val="both"/>
+        <w:rPr>
+          <w:rFonts w:ascii="Arial" w:cs="Arial" w:eastAsia="Arial" w:hAnsi="Arial"/>
+          <w:sz w:val="20"/>
+          <w:szCs w:val="20"/>
+        </w:rPr>
+      </w:pPr>
+      <w:r>
+        <w:rPr>
+          <w:rtl w:val="0"/>
+        </w:rPr>
+      </w:r>
+    </w:p>
+    <w:p>
+      <w:pPr>
+        <w:jc w:val="both"/>
+        <w:rPr>
+          <w:rFonts w:ascii="Arial" w:cs="Arial" w:eastAsia="Arial" w:hAnsi="Arial"/>
+          <w:sz w:val="20"/>
+          <w:szCs w:val="20"/>
+        </w:rPr>
+      </w:pPr>
+      <w:r>
+        <w:rPr>
+          <w:rFonts w:ascii="Arial" w:cs="Arial" w:eastAsia="Arial" w:hAnsi="Arial"/>
+          <w:sz w:val="20"/>
+          <w:szCs w:val="20"/>
+          <w:rtl w:val="0"/>
+        </w:rPr>
+        <w:t xml:space="preserve">Analysis on historical bookings for a given area will be utilised to provide price listing advisement to homeowners to ensure they’re staying competitive in their area. Likewise this will be provided to commuters to so they are aware they’re getting a reasonable deal on the rental of the driveway.</w:t>
+      </w:r>
+    </w:p>
+    <w:p>
+      <w:pPr>
+        <w:jc w:val="both"/>
+        <w:rPr>
+          <w:rFonts w:ascii="Arial" w:cs="Arial" w:eastAsia="Arial" w:hAnsi="Arial"/>
+          <w:sz w:val="20"/>
+          <w:szCs w:val="20"/>
+        </w:rPr>
+      </w:pPr>
+      <w:r>
+        <w:rPr>
+          <w:rtl w:val="0"/>
+        </w:rPr>
+      </w:r>
+    </w:p>
+    <w:p>
+      <w:pPr>
+        <w:jc w:val="both"/>
+        <w:rPr>
+          <w:rFonts w:ascii="Arial" w:cs="Arial" w:eastAsia="Arial" w:hAnsi="Arial"/>
+          <w:sz w:val="20"/>
+          <w:szCs w:val="20"/>
+          <w:vertAlign w:val="baseline"/>
+        </w:rPr>
+      </w:pPr>
+      <w:r>
+        <w:rPr>
+          <w:rFonts w:ascii="Arial" w:cs="Arial" w:eastAsia="Arial" w:hAnsi="Arial"/>
+          <w:sz w:val="20"/>
+          <w:szCs w:val="20"/>
+          <w:rtl w:val="0"/>
+        </w:rPr>
+        <w:t xml:space="preserve">The app will allow all users of the app to give a review in the form of a star based system following the booking and use of the parking space, which will then be displayed on property listings and commuter profiles.</w:t>
+      </w:r>
+      <w:r>
         <w:rPr>
           <w:rFonts w:ascii="Arial" w:cs="Arial" w:eastAsia="Arial" w:hAnsi="Arial"/>
           <w:b w:val="0"/>
@@ -1013,9 +1200,59 @@
           <w:u w:val="none"/>
           <w:shd w:fill="auto" w:val="clear"/>
           <w:vertAlign w:val="baseline"/>
-        </w:rPr>
-      </w:pPr>
-      <w:r>
+          <w:rtl w:val="0"/>
+        </w:rPr>
+        <w:br w:type="textWrapping"/>
+      </w:r>
+      <w:r>
+        <w:rPr>
+          <w:rtl w:val="0"/>
+        </w:rPr>
+      </w:r>
+    </w:p>
+    <w:p>
+      <w:pPr>
+        <w:keepNext w:val="0"/>
+        <w:keepLines w:val="0"/>
+        <w:widowControl w:val="1"/>
+        <w:pBdr>
+          <w:top w:space="0" w:sz="0" w:val="nil"/>
+          <w:left w:space="0" w:sz="0" w:val="nil"/>
+          <w:bottom w:space="0" w:sz="0" w:val="nil"/>
+          <w:right w:space="0" w:sz="0" w:val="nil"/>
+          <w:between w:space="0" w:sz="0" w:val="nil"/>
+        </w:pBdr>
+        <w:shd w:fill="auto" w:val="clear"/>
+        <w:spacing w:after="0" w:before="0" w:line="240" w:lineRule="auto"/>
+        <w:ind w:left="0" w:right="0" w:firstLine="0"/>
+        <w:jc w:val="both"/>
+        <w:rPr>
+          <w:rFonts w:ascii="Arial" w:cs="Arial" w:eastAsia="Arial" w:hAnsi="Arial"/>
+          <w:b w:val="1"/>
+        </w:rPr>
+      </w:pPr>
+      <w:r>
+        <w:rPr>
+          <w:rtl w:val="0"/>
+        </w:rPr>
+      </w:r>
+    </w:p>
+    <w:p>
+      <w:pPr>
+        <w:keepNext w:val="0"/>
+        <w:keepLines w:val="0"/>
+        <w:widowControl w:val="1"/>
+        <w:pBdr>
+          <w:top w:space="0" w:sz="0" w:val="nil"/>
+          <w:left w:space="0" w:sz="0" w:val="nil"/>
+          <w:bottom w:space="0" w:sz="0" w:val="nil"/>
+          <w:right w:space="0" w:sz="0" w:val="nil"/>
+          <w:between w:space="0" w:sz="0" w:val="nil"/>
+        </w:pBdr>
+        <w:shd w:fill="auto" w:val="clear"/>
+        <w:spacing w:after="0" w:before="0" w:line="240" w:lineRule="auto"/>
+        <w:ind w:left="0" w:right="0" w:firstLine="0"/>
+        <w:jc w:val="both"/>
         <w:rPr>
           <w:rFonts w:ascii="Arial" w:cs="Arial" w:eastAsia="Arial" w:hAnsi="Arial"/>
           <w:b w:val="0"/>
@@ -1028,20 +1265,25 @@
           <w:u w:val="none"/>
           <w:shd w:fill="auto" w:val="clear"/>
           <w:vertAlign w:val="baseline"/>
-          <w:rtl w:val="0"/>
-        </w:rPr>
-        <w:br w:type="textWrapping"/>
-        <w:t xml:space="preserve">Describes the general functionality of the system / product.</w:t>
-      </w:r>
-    </w:p>
-    <w:p>
-      <w:pPr>
-        <w:jc w:val="both"/>
-        <w:rPr>
-          <w:rFonts w:ascii="Arial" w:cs="Arial" w:eastAsia="Arial" w:hAnsi="Arial"/>
-          <w:vertAlign w:val="baseline"/>
-        </w:rPr>
-      </w:pPr>
+        </w:rPr>
+      </w:pPr>
+      <w:r>
+        <w:rPr>
+          <w:rFonts w:ascii="Arial" w:cs="Arial" w:eastAsia="Arial" w:hAnsi="Arial"/>
+          <w:b w:val="1"/>
+          <w:i w:val="0"/>
+          <w:smallCaps w:val="0"/>
+          <w:strike w:val="0"/>
+          <w:color w:val="000000"/>
+          <w:sz w:val="24"/>
+          <w:szCs w:val="24"/>
+          <w:u w:val="none"/>
+          <w:shd w:fill="auto" w:val="clear"/>
+          <w:vertAlign w:val="baseline"/>
+          <w:rtl w:val="0"/>
+        </w:rPr>
+        <w:t xml:space="preserve">2.2 User Characteristics and Objectives</w:t>
+      </w:r>
       <w:r>
         <w:rPr>
           <w:rtl w:val="0"/>
@@ -1062,34 +1304,7 @@
         </w:pBdr>
         <w:shd w:fill="auto" w:val="clear"/>
         <w:spacing w:after="0" w:before="0" w:line="240" w:lineRule="auto"/>
-        <w:ind w:left="0" w:right="0" w:firstLine="0"/>
-        <w:jc w:val="both"/>
-        <w:rPr>
-          <w:rFonts w:ascii="Arial" w:cs="Arial" w:eastAsia="Arial" w:hAnsi="Arial"/>
-          <w:b w:val="1"/>
-        </w:rPr>
-      </w:pPr>
-      <w:r>
-        <w:rPr>
-          <w:rtl w:val="0"/>
-        </w:rPr>
-      </w:r>
-    </w:p>
-    <w:p>
-      <w:pPr>
-        <w:keepNext w:val="0"/>
-        <w:keepLines w:val="0"/>
-        <w:widowControl w:val="1"/>
-        <w:pBdr>
-          <w:top w:space="0" w:sz="0" w:val="nil"/>
-          <w:left w:space="0" w:sz="0" w:val="nil"/>
-          <w:bottom w:space="0" w:sz="0" w:val="nil"/>
-          <w:right w:space="0" w:sz="0" w:val="nil"/>
-          <w:between w:space="0" w:sz="0" w:val="nil"/>
-        </w:pBdr>
-        <w:shd w:fill="auto" w:val="clear"/>
-        <w:spacing w:after="0" w:before="0" w:line="240" w:lineRule="auto"/>
-        <w:ind w:left="0" w:right="0" w:firstLine="0"/>
+        <w:ind w:left="360" w:right="0" w:hanging="360"/>
         <w:jc w:val="both"/>
         <w:rPr>
           <w:rFonts w:ascii="Arial" w:cs="Arial" w:eastAsia="Arial" w:hAnsi="Arial"/>
@@ -1108,44 +1323,6 @@
       <w:r>
         <w:rPr>
           <w:rFonts w:ascii="Arial" w:cs="Arial" w:eastAsia="Arial" w:hAnsi="Arial"/>
-          <w:b w:val="1"/>
-          <w:i w:val="0"/>
-          <w:smallCaps w:val="0"/>
-          <w:strike w:val="0"/>
-          <w:color w:val="000000"/>
-          <w:sz w:val="24"/>
-          <w:szCs w:val="24"/>
-          <w:u w:val="none"/>
-          <w:shd w:fill="auto" w:val="clear"/>
-          <w:vertAlign w:val="baseline"/>
-          <w:rtl w:val="0"/>
-        </w:rPr>
-        <w:t xml:space="preserve">2.2 User Characteristics and Objectives</w:t>
-      </w:r>
-      <w:r>
-        <w:rPr>
-          <w:rtl w:val="0"/>
-        </w:rPr>
-      </w:r>
-    </w:p>
-    <w:p>
-      <w:pPr>
-        <w:keepNext w:val="0"/>
-        <w:keepLines w:val="0"/>
-        <w:widowControl w:val="1"/>
-        <w:pBdr>
-          <w:top w:space="0" w:sz="0" w:val="nil"/>
-          <w:left w:space="0" w:sz="0" w:val="nil"/>
-          <w:bottom w:space="0" w:sz="0" w:val="nil"/>
-          <w:right w:space="0" w:sz="0" w:val="nil"/>
-          <w:between w:space="0" w:sz="0" w:val="nil"/>
-        </w:pBdr>
-        <w:shd w:fill="auto" w:val="clear"/>
-        <w:spacing w:after="0" w:before="0" w:line="240" w:lineRule="auto"/>
-        <w:ind w:left="360" w:right="0" w:hanging="360"/>
-        <w:jc w:val="both"/>
-        <w:rPr>
-          <w:rFonts w:ascii="Arial" w:cs="Arial" w:eastAsia="Arial" w:hAnsi="Arial"/>
           <w:b w:val="0"/>
           <w:i w:val="0"/>
           <w:smallCaps w:val="0"/>
@@ -1156,9 +1333,106 @@
           <w:u w:val="none"/>
           <w:shd w:fill="auto" w:val="clear"/>
           <w:vertAlign w:val="baseline"/>
-        </w:rPr>
-      </w:pPr>
-      <w:r>
+          <w:rtl w:val="0"/>
+        </w:rPr>
+        <w:br w:type="textWrapping"/>
+        <w:t xml:space="preserve">Describes the features of the user community, including their expected expertise with software systems and the application domain. Explain the objectives and requirements for the system from the user's perspective. It may include a "wish list" of desirable characteristics, along with more feasible solutions that are in line with the business objectives.</w:t>
+      </w:r>
+    </w:p>
+    <w:p>
+      <w:pPr>
+        <w:keepNext w:val="0"/>
+        <w:keepLines w:val="0"/>
+        <w:widowControl w:val="1"/>
+        <w:pBdr>
+          <w:top w:space="0" w:sz="0" w:val="nil"/>
+          <w:left w:space="0" w:sz="0" w:val="nil"/>
+          <w:bottom w:space="0" w:sz="0" w:val="nil"/>
+          <w:right w:space="0" w:sz="0" w:val="nil"/>
+          <w:between w:space="0" w:sz="0" w:val="nil"/>
+        </w:pBdr>
+        <w:shd w:fill="auto" w:val="clear"/>
+        <w:spacing w:after="0" w:before="0" w:line="240" w:lineRule="auto"/>
+        <w:ind w:left="0" w:right="0" w:firstLine="0"/>
+        <w:jc w:val="both"/>
+        <w:rPr>
+          <w:rFonts w:ascii="Arial" w:cs="Arial" w:eastAsia="Arial" w:hAnsi="Arial"/>
+          <w:sz w:val="20"/>
+          <w:szCs w:val="20"/>
+        </w:rPr>
+      </w:pPr>
+      <w:r>
+        <w:rPr>
+          <w:rtl w:val="0"/>
+        </w:rPr>
+      </w:r>
+    </w:p>
+    <w:p>
+      <w:pPr>
+        <w:keepNext w:val="0"/>
+        <w:keepLines w:val="0"/>
+        <w:widowControl w:val="1"/>
+        <w:pBdr>
+          <w:top w:space="0" w:sz="0" w:val="nil"/>
+          <w:left w:space="0" w:sz="0" w:val="nil"/>
+          <w:bottom w:space="0" w:sz="0" w:val="nil"/>
+          <w:right w:space="0" w:sz="0" w:val="nil"/>
+          <w:between w:space="0" w:sz="0" w:val="nil"/>
+        </w:pBdr>
+        <w:shd w:fill="auto" w:val="clear"/>
+        <w:spacing w:after="0" w:before="0" w:line="240" w:lineRule="auto"/>
+        <w:ind w:left="0" w:right="0" w:firstLine="0"/>
+        <w:jc w:val="both"/>
+        <w:rPr>
+          <w:rFonts w:ascii="Arial" w:cs="Arial" w:eastAsia="Arial" w:hAnsi="Arial"/>
+        </w:rPr>
+      </w:pPr>
+      <w:r>
+        <w:rPr>
+          <w:rtl w:val="0"/>
+        </w:rPr>
+      </w:r>
+    </w:p>
+    <w:p>
+      <w:pPr>
+        <w:jc w:val="both"/>
+        <w:rPr>
+          <w:rFonts w:ascii="Arial" w:cs="Arial" w:eastAsia="Arial" w:hAnsi="Arial"/>
+          <w:b w:val="0"/>
+          <w:vertAlign w:val="baseline"/>
+        </w:rPr>
+      </w:pPr>
+      <w:r>
+        <w:rPr>
+          <w:rFonts w:ascii="Arial" w:cs="Arial" w:eastAsia="Arial" w:hAnsi="Arial"/>
+          <w:b w:val="1"/>
+          <w:vertAlign w:val="baseline"/>
+          <w:rtl w:val="0"/>
+        </w:rPr>
+        <w:t xml:space="preserve">2.3 Operational Scenarios</w:t>
+      </w:r>
+      <w:r>
+        <w:rPr>
+          <w:rtl w:val="0"/>
+        </w:rPr>
+      </w:r>
+    </w:p>
+    <w:p>
+      <w:pPr>
+        <w:keepNext w:val="0"/>
+        <w:keepLines w:val="0"/>
+        <w:widowControl w:val="1"/>
+        <w:pBdr>
+          <w:top w:space="0" w:sz="0" w:val="nil"/>
+          <w:left w:space="0" w:sz="0" w:val="nil"/>
+          <w:bottom w:space="0" w:sz="0" w:val="nil"/>
+          <w:right w:space="0" w:sz="0" w:val="nil"/>
+          <w:between w:space="0" w:sz="0" w:val="nil"/>
+        </w:pBdr>
+        <w:shd w:fill="auto" w:val="clear"/>
+        <w:spacing w:after="0" w:before="0" w:line="240" w:lineRule="auto"/>
+        <w:ind w:left="360" w:right="0" w:hanging="360"/>
+        <w:jc w:val="both"/>
         <w:rPr>
           <w:rFonts w:ascii="Arial" w:cs="Arial" w:eastAsia="Arial" w:hAnsi="Arial"/>
           <w:b w:val="0"/>
@@ -1171,28 +1445,9 @@
           <w:u w:val="none"/>
           <w:shd w:fill="auto" w:val="clear"/>
           <w:vertAlign w:val="baseline"/>
-          <w:rtl w:val="0"/>
-        </w:rPr>
-        <w:br w:type="textWrapping"/>
-        <w:t xml:space="preserve">Describes the features of the user community, including their expected expertise with software systems and the application domain. Explain the objectives and requirements for the system from the user's perspective. It may include a "wish list" of desirable characteristics, along with more feasible solutions that are in line with the business objectives.</w:t>
-      </w:r>
-    </w:p>
-    <w:p>
-      <w:pPr>
-        <w:keepNext w:val="0"/>
-        <w:keepLines w:val="0"/>
-        <w:widowControl w:val="1"/>
-        <w:pBdr>
-          <w:top w:space="0" w:sz="0" w:val="nil"/>
-          <w:left w:space="0" w:sz="0" w:val="nil"/>
-          <w:bottom w:space="0" w:sz="0" w:val="nil"/>
-          <w:right w:space="0" w:sz="0" w:val="nil"/>
-          <w:between w:space="0" w:sz="0" w:val="nil"/>
-        </w:pBdr>
-        <w:shd w:fill="auto" w:val="clear"/>
-        <w:spacing w:after="0" w:before="0" w:line="240" w:lineRule="auto"/>
-        <w:ind w:left="0" w:right="0" w:firstLine="0"/>
-        <w:jc w:val="both"/>
+        </w:rPr>
+      </w:pPr>
+      <w:r>
         <w:rPr>
           <w:rFonts w:ascii="Arial" w:cs="Arial" w:eastAsia="Arial" w:hAnsi="Arial"/>
           <w:b w:val="0"/>
@@ -1205,53 +1460,27 @@
           <w:u w:val="none"/>
           <w:shd w:fill="auto" w:val="clear"/>
           <w:vertAlign w:val="baseline"/>
-        </w:rPr>
-      </w:pPr>
-      <w:r>
-        <w:rPr>
-          <w:rtl w:val="0"/>
-        </w:rPr>
-      </w:r>
-    </w:p>
-    <w:p>
-      <w:pPr>
-        <w:jc w:val="both"/>
-        <w:rPr>
-          <w:rFonts w:ascii="Arial" w:cs="Arial" w:eastAsia="Arial" w:hAnsi="Arial"/>
-          <w:b w:val="0"/>
-          <w:vertAlign w:val="baseline"/>
-        </w:rPr>
-      </w:pPr>
-      <w:r>
-        <w:rPr>
-          <w:rFonts w:ascii="Arial" w:cs="Arial" w:eastAsia="Arial" w:hAnsi="Arial"/>
-          <w:b w:val="1"/>
-          <w:vertAlign w:val="baseline"/>
-          <w:rtl w:val="0"/>
-        </w:rPr>
-        <w:t xml:space="preserve">2.3 Operational Scenarios</w:t>
-      </w:r>
-      <w:r>
-        <w:rPr>
-          <w:rtl w:val="0"/>
-        </w:rPr>
-      </w:r>
-    </w:p>
-    <w:p>
-      <w:pPr>
-        <w:keepNext w:val="0"/>
-        <w:keepLines w:val="0"/>
-        <w:widowControl w:val="1"/>
-        <w:pBdr>
-          <w:top w:space="0" w:sz="0" w:val="nil"/>
-          <w:left w:space="0" w:sz="0" w:val="nil"/>
-          <w:bottom w:space="0" w:sz="0" w:val="nil"/>
-          <w:right w:space="0" w:sz="0" w:val="nil"/>
-          <w:between w:space="0" w:sz="0" w:val="nil"/>
-        </w:pBdr>
-        <w:shd w:fill="auto" w:val="clear"/>
-        <w:spacing w:after="0" w:before="0" w:line="240" w:lineRule="auto"/>
-        <w:ind w:left="360" w:right="0" w:hanging="360"/>
+          <w:rtl w:val="0"/>
+        </w:rPr>
+        <w:br w:type="textWrapping"/>
+        <w:t xml:space="preserve">This section should describe a set of scenarios that illustrate, from the user's perspective, what will be experienced when utilizing the system under various situations. </w:t>
+      </w:r>
+    </w:p>
+    <w:p>
+      <w:pPr>
+        <w:keepNext w:val="0"/>
+        <w:keepLines w:val="0"/>
+        <w:widowControl w:val="1"/>
+        <w:pBdr>
+          <w:top w:space="0" w:sz="0" w:val="nil"/>
+          <w:left w:space="0" w:sz="0" w:val="nil"/>
+          <w:bottom w:space="0" w:sz="0" w:val="nil"/>
+          <w:right w:space="0" w:sz="0" w:val="nil"/>
+          <w:between w:space="0" w:sz="0" w:val="nil"/>
+        </w:pBdr>
+        <w:shd w:fill="auto" w:val="clear"/>
+        <w:spacing w:after="280" w:before="280" w:line="240" w:lineRule="auto"/>
+        <w:ind w:left="720" w:right="720" w:firstLine="0"/>
         <w:jc w:val="both"/>
         <w:rPr>
           <w:rFonts w:ascii="Arial" w:cs="Arial" w:eastAsia="Arial" w:hAnsi="Arial"/>
@@ -1282,55 +1511,6 @@
           <w:vertAlign w:val="baseline"/>
           <w:rtl w:val="0"/>
         </w:rPr>
-        <w:br w:type="textWrapping"/>
-        <w:t xml:space="preserve">This section should describe a set of scenarios that illustrate, from the user's perspective, what will be experienced when utilizing the system under various situations. </w:t>
-      </w:r>
-    </w:p>
-    <w:p>
-      <w:pPr>
-        <w:keepNext w:val="0"/>
-        <w:keepLines w:val="0"/>
-        <w:widowControl w:val="1"/>
-        <w:pBdr>
-          <w:top w:space="0" w:sz="0" w:val="nil"/>
-          <w:left w:space="0" w:sz="0" w:val="nil"/>
-          <w:bottom w:space="0" w:sz="0" w:val="nil"/>
-          <w:right w:space="0" w:sz="0" w:val="nil"/>
-          <w:between w:space="0" w:sz="0" w:val="nil"/>
-        </w:pBdr>
-        <w:shd w:fill="auto" w:val="clear"/>
-        <w:spacing w:after="280" w:before="280" w:line="240" w:lineRule="auto"/>
-        <w:ind w:left="720" w:right="720" w:firstLine="0"/>
-        <w:jc w:val="both"/>
-        <w:rPr>
-          <w:rFonts w:ascii="Arial" w:cs="Arial" w:eastAsia="Arial" w:hAnsi="Arial"/>
-          <w:b w:val="0"/>
-          <w:i w:val="0"/>
-          <w:smallCaps w:val="0"/>
-          <w:strike w:val="0"/>
-          <w:color w:val="000000"/>
-          <w:sz w:val="24"/>
-          <w:szCs w:val="24"/>
-          <w:u w:val="none"/>
-          <w:shd w:fill="auto" w:val="clear"/>
-          <w:vertAlign w:val="baseline"/>
-        </w:rPr>
-      </w:pPr>
-      <w:r>
-        <w:rPr>
-          <w:rFonts w:ascii="Arial" w:cs="Arial" w:eastAsia="Arial" w:hAnsi="Arial"/>
-          <w:b w:val="0"/>
-          <w:i w:val="0"/>
-          <w:smallCaps w:val="0"/>
-          <w:strike w:val="0"/>
-          <w:color w:val="000000"/>
-          <w:sz w:val="24"/>
-          <w:szCs w:val="24"/>
-          <w:u w:val="none"/>
-          <w:shd w:fill="auto" w:val="clear"/>
-          <w:vertAlign w:val="baseline"/>
-          <w:rtl w:val="0"/>
-        </w:rPr>
         <w:t xml:space="preserve">In the article Inquiry-Based Requirements Analysis (IEEE Software, March 1994), scenarios are defined as follows:</w:t>
         <w:br w:type="textWrapping"/>
         <w:t xml:space="preserve">In the broad sense, a scenario is simply a proposed specific use of the system. More specifically, a scenario is a description of one or more end-to-end transactions involving the required system and its environment. Scenarios can be documented in different ways, depending up on the level of detail needed. The simplest form is a use case, which consists merely of a short description with a number attached. More detailed forms are called scripts.  </w:t>
@@ -1347,6 +1527,20 @@
       <w:r>
         <w:br w:type="page"/>
       </w:r>
+      <w:r>
+        <w:rPr>
+          <w:rtl w:val="0"/>
+        </w:rPr>
+      </w:r>
+    </w:p>
+    <w:p>
+      <w:pPr>
+        <w:jc w:val="both"/>
+        <w:rPr>
+          <w:rFonts w:ascii="Arial" w:cs="Arial" w:eastAsia="Arial" w:hAnsi="Arial"/>
+          <w:b w:val="1"/>
+        </w:rPr>
+      </w:pPr>
       <w:r>
         <w:rPr>
           <w:rtl w:val="0"/>
@@ -1656,7 +1850,7 @@
           <w:szCs w:val="20"/>
           <w:rtl w:val="0"/>
         </w:rPr>
-        <w:t xml:space="preserve">: The app must be useable by any user with a base understanding of android apps. Each element of the ui that can be interacted with must give a clear affordance of what it is responsible for and how it can be used. In particular the map view and listing of driveways to rent must be conveyed in a simple but informative manner.</w:t>
+        <w:t xml:space="preserve">: The app must be usable by any user with a base understanding of android apps. Each element of the ui that can be interacted with must give a clear affordance of what it is responsible for and how it can be used. In particular the map view and listing of driveways to rent must be conveyed in a simple but informative manner.</w:t>
       </w:r>
     </w:p>
     <w:p>
@@ -1683,8 +1877,12 @@
       </w:pPr>
       <w:r>
         <w:rPr>
-          <w:rtl w:val="0"/>
-        </w:rPr>
+          <w:rFonts w:ascii="Arial" w:cs="Arial" w:eastAsia="Arial" w:hAnsi="Arial"/>
+          <w:sz w:val="20"/>
+          <w:szCs w:val="20"/>
+          <w:rtl w:val="0"/>
+        </w:rPr>
+        <w:t xml:space="preserve">TODO</w:t>
       </w:r>
     </w:p>
     <w:p>

</xml_diff>

<commit_message>
Add Function Req's and Architecture Diagram
</commit_message>
<xml_diff>
--- a/docs/functional-spec/FS_Info.docx
+++ b/docs/functional-spec/FS_Info.docx
@@ -47,7 +47,7 @@
         <w:widowControl w:val="1"/>
         <w:numPr>
           <w:ilvl w:val="1"/>
-          <w:numId w:val="7"/>
+          <w:numId w:val="6"/>
         </w:numPr>
         <w:pBdr>
           <w:top w:space="0" w:sz="0" w:val="nil"/>
@@ -245,7 +245,7 @@
         <w:t xml:space="preserve">From the renters perspective the app will allow them to choose an area they wish to park nearby and show them all available spaces to rent that fit their requirements. They will be able to view the availability of the driveways to rent for their preferred dates and compare the rates for each property.</w:t>
         <w:br w:type="textWrapping"/>
         <w:br w:type="textWrapping"/>
-        <w:t xml:space="preserve">We will be utilising NFC to provide a hassle free way to check-in for both renters and homeowners. The homeowner can optionally register a property nfc tag that the renter can use in conjunction with the app to tap and alert the owner that they have arrived. Likewise when the renter is leaving they will tap and the homeowner will be notified through the app's push notification that their driveway is now free.</w:t>
+        <w:t xml:space="preserve">We will be utilising NFC to provide a hassle free way to check-in for both renters and homeowners. The homeowner can optionally register a property nfc tag that the renter can use in conjunction with the app to tap and alert the owner that they have arrived. Likewise when the renter is leaving they will tap and the homeowner will be notified through the app's push notification that their driveway is now free. </w:t>
       </w:r>
       <w:r>
         <w:drawing>
@@ -260,7 +260,7 @@
             <wp:extent cx="2089275" cy="4033838"/>
             <wp:effectExtent b="0" l="0" r="0" t="0"/>
             <wp:wrapTopAndBottom distB="114300" distT="114300"/>
-            <wp:docPr descr="A user searches for parking spaces available in the Collin's Avenue area, with two results displayed on a google maps widget, detailing the prices and availability. Further information is then shown at the bottom of screen in a tab format for each property" id="1" name="image1.png"/>
+            <wp:docPr descr="A user searches for parking spaces available in the Collin's Avenue area, with two results displayed on a google maps widget, detailing the prices and availability. Further information is then shown at the bottom of screen in a tab format for each property" id="2" name="image1.png"/>
             <a:graphic>
               <a:graphicData uri="http://schemas.openxmlformats.org/drawingml/2006/picture">
                 <pic:pic>
@@ -422,7 +422,7 @@
         <w:widowControl w:val="1"/>
         <w:numPr>
           <w:ilvl w:val="1"/>
-          <w:numId w:val="7"/>
+          <w:numId w:val="6"/>
         </w:numPr>
         <w:pBdr>
           <w:top w:space="0" w:sz="0" w:val="nil"/>
@@ -689,6 +689,7 @@
           <w:rFonts w:ascii="Arimo" w:cs="Arimo" w:eastAsia="Arimo" w:hAnsi="Arimo"/>
           <w:sz w:val="20"/>
           <w:szCs w:val="20"/>
+          <w:u w:val="none"/>
         </w:rPr>
       </w:pPr>
       <w:hyperlink r:id="rId10">
@@ -701,23 +702,17 @@
             <w:u w:val="single"/>
             <w:rtl w:val="0"/>
           </w:rPr>
-          <w:t xml:space="preserve">Firebase</w:t>
+          <w:t xml:space="preserve">QR code</w:t>
         </w:r>
       </w:hyperlink>
       <w:r>
         <w:rPr>
-          <w:rtl w:val="0"/>
-        </w:rPr>
-        <w:t xml:space="preserve">:</w:t>
-      </w:r>
-      <w:r>
-        <w:rPr>
           <w:rFonts w:ascii="Arimo" w:cs="Arimo" w:eastAsia="Arimo" w:hAnsi="Arimo"/>
           <w:sz w:val="20"/>
           <w:szCs w:val="20"/>
           <w:rtl w:val="0"/>
         </w:rPr>
-        <w:t xml:space="preserve"> Realtime cloud database allowing us to query and sync information in real time.</w:t>
+        <w:t xml:space="preserve">: Quick response code, machine readable label that can be used to store information or links.</w:t>
       </w:r>
     </w:p>
     <w:p>
@@ -756,6 +751,60 @@
             <w:u w:val="single"/>
             <w:rtl w:val="0"/>
           </w:rPr>
+          <w:t xml:space="preserve">Firebase</w:t>
+        </w:r>
+      </w:hyperlink>
+      <w:r>
+        <w:rPr>
+          <w:rtl w:val="0"/>
+        </w:rPr>
+        <w:t xml:space="preserve">:</w:t>
+      </w:r>
+      <w:r>
+        <w:rPr>
+          <w:rFonts w:ascii="Arimo" w:cs="Arimo" w:eastAsia="Arimo" w:hAnsi="Arimo"/>
+          <w:sz w:val="20"/>
+          <w:szCs w:val="20"/>
+          <w:rtl w:val="0"/>
+        </w:rPr>
+        <w:t xml:space="preserve"> Realtime cloud database allowing us to query and sync information in real time.</w:t>
+      </w:r>
+    </w:p>
+    <w:p>
+      <w:pPr>
+        <w:keepNext w:val="0"/>
+        <w:keepLines w:val="0"/>
+        <w:widowControl w:val="1"/>
+        <w:numPr>
+          <w:ilvl w:val="0"/>
+          <w:numId w:val="2"/>
+        </w:numPr>
+        <w:pBdr>
+          <w:top w:space="0" w:sz="0" w:val="nil"/>
+          <w:left w:space="0" w:sz="0" w:val="nil"/>
+          <w:bottom w:space="0" w:sz="0" w:val="nil"/>
+          <w:right w:space="0" w:sz="0" w:val="nil"/>
+          <w:between w:space="0" w:sz="0" w:val="nil"/>
+        </w:pBdr>
+        <w:shd w:fill="auto" w:val="clear"/>
+        <w:spacing w:after="0" w:before="0" w:line="240" w:lineRule="auto"/>
+        <w:ind w:left="720" w:right="0" w:hanging="360"/>
+        <w:rPr>
+          <w:rFonts w:ascii="Arimo" w:cs="Arimo" w:eastAsia="Arimo" w:hAnsi="Arimo"/>
+          <w:sz w:val="20"/>
+          <w:szCs w:val="20"/>
+        </w:rPr>
+      </w:pPr>
+      <w:hyperlink r:id="rId12">
+        <w:r>
+          <w:rPr>
+            <w:rFonts w:ascii="Arimo" w:cs="Arimo" w:eastAsia="Arimo" w:hAnsi="Arimo"/>
+            <w:color w:val="1155cc"/>
+            <w:sz w:val="20"/>
+            <w:szCs w:val="20"/>
+            <w:u w:val="single"/>
+            <w:rtl w:val="0"/>
+          </w:rPr>
           <w:t xml:space="preserve">Google maps api</w:t>
         </w:r>
       </w:hyperlink>
@@ -985,7 +1034,7 @@
           <w:szCs w:val="20"/>
           <w:rtl w:val="0"/>
         </w:rPr>
-        <w:t xml:space="preserve">The check-in functionality will be accomplished using nfc tags at the homeowners property to give notice of the commuters arrival and then to ensure they have left by the agreed time. The app will handle the writing of the unique property identifier to the card as well as the reading by the commuters phone to confirm the arrival and leaving of the property. </w:t>
+        <w:t xml:space="preserve">The check-in functionality will be accomplished using NFCtags at the homeowners property to give notice of the commuters arrival and then to ensure they have left by the agreed time. The app will handle the writing of the unique property identifier to the card as well as the reading by the commuters phone to confirm the arrival and leaving of the property.  For users who do not wish to utilise NFC tags, we will give the option of generating a QR code that may be exported and printed to use for the check-in system instead.</w:t>
       </w:r>
     </w:p>
     <w:p>
@@ -1316,7 +1365,7 @@
           <w:szCs w:val="20"/>
           <w:rtl w:val="0"/>
         </w:rPr>
-        <w:t xml:space="preserve">Familiarity with NFC usage.</w:t>
+        <w:t xml:space="preserve">Familiarity with NFC or QR code usage.</w:t>
       </w:r>
     </w:p>
     <w:p>
@@ -3489,7 +3538,7 @@
           <w:szCs w:val="20"/>
           <w:rtl w:val="0"/>
         </w:rPr>
-        <w:t xml:space="preserve">Selecting the property pin on the map display will bring up a window with more details for given property. The user can input the days they wish to book and is given a summary price before they confirm the booking application.</w:t>
+        <w:t xml:space="preserve">Selecting the property pin on the map display will bring up a window with more details for a given property. The user can input the days they wish to book and is given a summary price before they confirm the booking application.</w:t>
       </w:r>
     </w:p>
     <w:p>
@@ -3684,7 +3733,7 @@
           <w:szCs w:val="20"/>
           <w:rtl w:val="0"/>
         </w:rPr>
-        <w:t xml:space="preserve">From the home screen the user selects “My parking bookings”. The user then selects cancel booking for the relevant booking. The user is then warned of any penalties listed for cancelling the booking too close to the date and asked to confirm.</w:t>
+        <w:t xml:space="preserve">From the home screen the user selects “My parking bookings”. The user then selects cancel booking for the relevant booking. The user is then warned of any penalties listed for cancelling the booking too close to the date and is asked to confirm.</w:t>
       </w:r>
     </w:p>
     <w:p>
@@ -4577,7 +4626,7 @@
         <w:widowControl w:val="1"/>
         <w:numPr>
           <w:ilvl w:val="0"/>
-          <w:numId w:val="8"/>
+          <w:numId w:val="7"/>
         </w:numPr>
         <w:pBdr>
           <w:top w:space="0" w:sz="0" w:val="nil"/>
@@ -4652,7 +4701,7 @@
         <w:widowControl w:val="1"/>
         <w:numPr>
           <w:ilvl w:val="0"/>
-          <w:numId w:val="8"/>
+          <w:numId w:val="7"/>
         </w:numPr>
         <w:pBdr>
           <w:top w:space="0" w:sz="0" w:val="nil"/>
@@ -4727,7 +4776,7 @@
         <w:widowControl w:val="1"/>
         <w:numPr>
           <w:ilvl w:val="0"/>
-          <w:numId w:val="8"/>
+          <w:numId w:val="7"/>
         </w:numPr>
         <w:pBdr>
           <w:top w:space="0" w:sz="0" w:val="nil"/>
@@ -4803,7 +4852,7 @@
         <w:widowControl w:val="1"/>
         <w:numPr>
           <w:ilvl w:val="0"/>
-          <w:numId w:val="8"/>
+          <w:numId w:val="7"/>
         </w:numPr>
         <w:pBdr>
           <w:top w:space="0" w:sz="0" w:val="nil"/>
@@ -4894,270 +4943,3326 @@
     </w:p>
     <w:p>
       <w:pPr>
-        <w:ind w:left="720"/>
-        <w:jc w:val="both"/>
-        <w:rPr>
-          <w:rFonts w:ascii="Arial" w:cs="Arial" w:eastAsia="Arial" w:hAnsi="Arial"/>
-          <w:vertAlign w:val="baseline"/>
-        </w:rPr>
-      </w:pPr>
-      <w:r>
-        <w:rPr>
-          <w:rFonts w:ascii="Arial" w:cs="Arial" w:eastAsia="Arial" w:hAnsi="Arial"/>
-          <w:vertAlign w:val="baseline"/>
-          <w:rtl w:val="0"/>
-        </w:rPr>
-        <w:t xml:space="preserve">This section lists the functional requirements in ranked order. Functional requirements describes the possible effects of a software system, in other words, </w:t>
-      </w:r>
-      <w:r>
-        <w:rPr>
-          <w:rFonts w:ascii="Arial" w:cs="Arial" w:eastAsia="Arial" w:hAnsi="Arial"/>
-          <w:i w:val="1"/>
-          <w:vertAlign w:val="baseline"/>
-          <w:rtl w:val="0"/>
-        </w:rPr>
-        <w:t xml:space="preserve">what</w:t>
-      </w:r>
-      <w:r>
-        <w:rPr>
-          <w:rFonts w:ascii="Arial" w:cs="Arial" w:eastAsia="Arial" w:hAnsi="Arial"/>
-          <w:vertAlign w:val="baseline"/>
-          <w:rtl w:val="0"/>
-        </w:rPr>
-        <w:t xml:space="preserve"> the system must accomplish. Other kinds of requirements (such as interface requirements, performance requirements, or reliability requirements) describe </w:t>
-      </w:r>
-      <w:r>
-        <w:rPr>
-          <w:rFonts w:ascii="Arial" w:cs="Arial" w:eastAsia="Arial" w:hAnsi="Arial"/>
-          <w:i w:val="1"/>
-          <w:vertAlign w:val="baseline"/>
-          <w:rtl w:val="0"/>
-        </w:rPr>
-        <w:t xml:space="preserve">how</w:t>
-      </w:r>
-      <w:r>
-        <w:rPr>
-          <w:rFonts w:ascii="Arial" w:cs="Arial" w:eastAsia="Arial" w:hAnsi="Arial"/>
-          <w:vertAlign w:val="baseline"/>
-          <w:rtl w:val="0"/>
-        </w:rPr>
-        <w:t xml:space="preserve"> the system accomplishes its functional requirements. </w:t>
-      </w:r>
-    </w:p>
-    <w:p>
-      <w:pPr>
-        <w:ind w:left="720"/>
-        <w:jc w:val="both"/>
-        <w:rPr>
-          <w:rFonts w:ascii="Arial" w:cs="Arial" w:eastAsia="Arial" w:hAnsi="Arial"/>
-          <w:vertAlign w:val="baseline"/>
-        </w:rPr>
-      </w:pPr>
-      <w:r>
-        <w:rPr>
-          <w:rtl w:val="0"/>
-        </w:rPr>
-      </w:r>
-    </w:p>
-    <w:p>
-      <w:pPr>
-        <w:keepNext w:val="0"/>
-        <w:keepLines w:val="0"/>
-        <w:widowControl w:val="1"/>
-        <w:pBdr>
-          <w:top w:space="0" w:sz="0" w:val="nil"/>
-          <w:left w:space="0" w:sz="0" w:val="nil"/>
-          <w:bottom w:space="0" w:sz="0" w:val="nil"/>
-          <w:right w:space="0" w:sz="0" w:val="nil"/>
-          <w:between w:space="0" w:sz="0" w:val="nil"/>
-        </w:pBdr>
-        <w:shd w:fill="auto" w:val="clear"/>
-        <w:spacing w:after="0" w:before="0" w:line="240" w:lineRule="auto"/>
-        <w:ind w:left="0" w:right="0" w:firstLine="0"/>
-        <w:jc w:val="both"/>
-        <w:rPr>
-          <w:rFonts w:ascii="Arial" w:cs="Arial" w:eastAsia="Arial" w:hAnsi="Arial"/>
-          <w:b w:val="0"/>
-          <w:i w:val="0"/>
-          <w:smallCaps w:val="0"/>
-          <w:strike w:val="0"/>
-          <w:color w:val="000000"/>
-          <w:sz w:val="24"/>
-          <w:szCs w:val="24"/>
-          <w:u w:val="none"/>
-          <w:shd w:fill="auto" w:val="clear"/>
-          <w:vertAlign w:val="baseline"/>
-        </w:rPr>
-      </w:pPr>
-      <w:r>
-        <w:rPr>
-          <w:rFonts w:ascii="Arial" w:cs="Arial" w:eastAsia="Arial" w:hAnsi="Arial"/>
-          <w:b w:val="0"/>
-          <w:i w:val="0"/>
-          <w:smallCaps w:val="0"/>
-          <w:strike w:val="0"/>
-          <w:color w:val="000000"/>
-          <w:sz w:val="24"/>
-          <w:szCs w:val="24"/>
-          <w:u w:val="none"/>
-          <w:shd w:fill="auto" w:val="clear"/>
-          <w:vertAlign w:val="baseline"/>
-          <w:rtl w:val="0"/>
-        </w:rPr>
-        <w:t xml:space="preserve">As an example, each functional requirement could be specified in a format similar to the following:</w:t>
-      </w:r>
-    </w:p>
-    <w:p>
-      <w:pPr>
-        <w:numPr>
-          <w:ilvl w:val="0"/>
-          <w:numId w:val="6"/>
-        </w:numPr>
-        <w:spacing w:after="0" w:before="280" w:lineRule="auto"/>
-        <w:ind w:left="720" w:hanging="360"/>
-        <w:jc w:val="both"/>
-        <w:rPr>
-          <w:rFonts w:ascii="Arial" w:cs="Arial" w:eastAsia="Arial" w:hAnsi="Arial"/>
-          <w:vertAlign w:val="baseline"/>
-        </w:rPr>
-      </w:pPr>
-      <w:r>
-        <w:rPr>
-          <w:rFonts w:ascii="Arial" w:cs="Arial" w:eastAsia="Arial" w:hAnsi="Arial"/>
-          <w:b w:val="1"/>
-          <w:vertAlign w:val="baseline"/>
-          <w:rtl w:val="0"/>
-        </w:rPr>
-        <w:t xml:space="preserve">Description - </w:t>
-      </w:r>
-      <w:r>
-        <w:rPr>
-          <w:rFonts w:ascii="Arial" w:cs="Arial" w:eastAsia="Arial" w:hAnsi="Arial"/>
-          <w:vertAlign w:val="baseline"/>
-          <w:rtl w:val="0"/>
-        </w:rPr>
-        <w:t xml:space="preserve">A full description of the requirement. </w:t>
-      </w:r>
-    </w:p>
-    <w:p>
-      <w:pPr>
-        <w:numPr>
-          <w:ilvl w:val="0"/>
-          <w:numId w:val="6"/>
-        </w:numPr>
-        <w:spacing w:after="0" w:before="0" w:lineRule="auto"/>
-        <w:ind w:left="720" w:hanging="360"/>
-        <w:jc w:val="both"/>
-        <w:rPr>
-          <w:rFonts w:ascii="Arial" w:cs="Arial" w:eastAsia="Arial" w:hAnsi="Arial"/>
-          <w:vertAlign w:val="baseline"/>
-        </w:rPr>
-      </w:pPr>
-      <w:r>
-        <w:rPr>
-          <w:rFonts w:ascii="Arial" w:cs="Arial" w:eastAsia="Arial" w:hAnsi="Arial"/>
-          <w:b w:val="1"/>
-          <w:vertAlign w:val="baseline"/>
-          <w:rtl w:val="0"/>
-        </w:rPr>
-        <w:t xml:space="preserve">Criticality - </w:t>
-      </w:r>
-      <w:r>
-        <w:rPr>
-          <w:rFonts w:ascii="Arial" w:cs="Arial" w:eastAsia="Arial" w:hAnsi="Arial"/>
-          <w:vertAlign w:val="baseline"/>
-          <w:rtl w:val="0"/>
-        </w:rPr>
-        <w:t xml:space="preserve">Describes how essential this requirement is to the overall system. </w:t>
-      </w:r>
-    </w:p>
-    <w:p>
-      <w:pPr>
-        <w:numPr>
-          <w:ilvl w:val="0"/>
-          <w:numId w:val="6"/>
-        </w:numPr>
-        <w:spacing w:after="0" w:before="0" w:lineRule="auto"/>
-        <w:ind w:left="720" w:hanging="360"/>
-        <w:jc w:val="both"/>
-        <w:rPr>
-          <w:rFonts w:ascii="Arial" w:cs="Arial" w:eastAsia="Arial" w:hAnsi="Arial"/>
-          <w:vertAlign w:val="baseline"/>
-        </w:rPr>
-      </w:pPr>
-      <w:r>
-        <w:rPr>
-          <w:rFonts w:ascii="Arial" w:cs="Arial" w:eastAsia="Arial" w:hAnsi="Arial"/>
-          <w:b w:val="1"/>
-          <w:vertAlign w:val="baseline"/>
-          <w:rtl w:val="0"/>
-        </w:rPr>
-        <w:t xml:space="preserve">Technical issues - </w:t>
-      </w:r>
-      <w:r>
-        <w:rPr>
-          <w:rFonts w:ascii="Arial" w:cs="Arial" w:eastAsia="Arial" w:hAnsi="Arial"/>
-          <w:vertAlign w:val="baseline"/>
-          <w:rtl w:val="0"/>
-        </w:rPr>
-        <w:t xml:space="preserve">Describes any design or implementation issues involved in satisfying this requirement. </w:t>
-      </w:r>
-    </w:p>
-    <w:p>
-      <w:pPr>
-        <w:numPr>
-          <w:ilvl w:val="0"/>
-          <w:numId w:val="6"/>
-        </w:numPr>
-        <w:spacing w:after="0" w:before="0" w:lineRule="auto"/>
-        <w:ind w:left="720" w:hanging="360"/>
-        <w:jc w:val="both"/>
-        <w:rPr>
-          <w:rFonts w:ascii="Arial" w:cs="Arial" w:eastAsia="Arial" w:hAnsi="Arial"/>
-          <w:vertAlign w:val="baseline"/>
-        </w:rPr>
-      </w:pPr>
-      <w:r>
-        <w:rPr>
-          <w:rFonts w:ascii="Arial" w:cs="Arial" w:eastAsia="Arial" w:hAnsi="Arial"/>
-          <w:b w:val="1"/>
-          <w:vertAlign w:val="baseline"/>
-          <w:rtl w:val="0"/>
-        </w:rPr>
-        <w:t xml:space="preserve">Dependencies with other requirements - </w:t>
-      </w:r>
-      <w:r>
-        <w:rPr>
-          <w:rFonts w:ascii="Arial" w:cs="Arial" w:eastAsia="Arial" w:hAnsi="Arial"/>
-          <w:vertAlign w:val="baseline"/>
-          <w:rtl w:val="0"/>
-        </w:rPr>
-        <w:t xml:space="preserve">Describes interactions with other requirements. </w:t>
-      </w:r>
-    </w:p>
-    <w:p>
-      <w:pPr>
-        <w:numPr>
-          <w:ilvl w:val="0"/>
-          <w:numId w:val="6"/>
-        </w:numPr>
+        <w:spacing w:line="276" w:lineRule="auto"/>
+        <w:rPr>
+          <w:rFonts w:ascii="Arial" w:cs="Arial" w:eastAsia="Arial" w:hAnsi="Arial"/>
+          <w:sz w:val="22"/>
+          <w:szCs w:val="22"/>
+        </w:rPr>
+      </w:pPr>
+      <w:r>
+        <w:rPr>
+          <w:rtl w:val="0"/>
+        </w:rPr>
+      </w:r>
+    </w:p>
+    <w:tbl>
+      <w:tblPr>
+        <w:tblStyle w:val="Table1"/>
+        <w:tblW w:w="9000.0" w:type="dxa"/>
+        <w:jc w:val="left"/>
+        <w:tblInd w:w="100.0" w:type="pct"/>
+        <w:tblBorders>
+          <w:top w:color="000000" w:space="0" w:sz="8" w:val="single"/>
+          <w:left w:color="000000" w:space="0" w:sz="8" w:val="single"/>
+          <w:bottom w:color="000000" w:space="0" w:sz="8" w:val="single"/>
+          <w:right w:color="000000" w:space="0" w:sz="8" w:val="single"/>
+          <w:insideH w:color="000000" w:space="0" w:sz="8" w:val="single"/>
+          <w:insideV w:color="000000" w:space="0" w:sz="8" w:val="single"/>
+        </w:tblBorders>
+        <w:tblLayout w:type="fixed"/>
+        <w:tblLook w:val="0600"/>
+      </w:tblPr>
+      <w:tblGrid>
+        <w:gridCol w:w="1980"/>
+        <w:gridCol w:w="7020"/>
+        <w:tblGridChange w:id="0">
+          <w:tblGrid>
+            <w:gridCol w:w="1980"/>
+            <w:gridCol w:w="7020"/>
+          </w:tblGrid>
+        </w:tblGridChange>
+      </w:tblGrid>
+      <w:tr>
+        <w:tc>
+          <w:tcPr>
+            <w:shd w:fill="auto" w:val="clear"/>
+            <w:tcMar>
+              <w:top w:w="100.0" w:type="dxa"/>
+              <w:left w:w="100.0" w:type="dxa"/>
+              <w:bottom w:w="100.0" w:type="dxa"/>
+              <w:right w:w="100.0" w:type="dxa"/>
+            </w:tcMar>
+            <w:vAlign w:val="top"/>
+          </w:tcPr>
+          <w:p>
+            <w:pPr>
+              <w:widowControl w:val="0"/>
+              <w:rPr>
+                <w:rFonts w:ascii="Arial" w:cs="Arial" w:eastAsia="Arial" w:hAnsi="Arial"/>
+                <w:b w:val="1"/>
+                <w:sz w:val="20"/>
+                <w:szCs w:val="20"/>
+              </w:rPr>
+            </w:pPr>
+            <w:r>
+              <w:rPr>
+                <w:rFonts w:ascii="Arial" w:cs="Arial" w:eastAsia="Arial" w:hAnsi="Arial"/>
+                <w:b w:val="1"/>
+                <w:sz w:val="20"/>
+                <w:szCs w:val="20"/>
+                <w:rtl w:val="0"/>
+              </w:rPr>
+              <w:t xml:space="preserve">Requirement</w:t>
+            </w:r>
+          </w:p>
+        </w:tc>
+        <w:tc>
+          <w:tcPr>
+            <w:shd w:fill="auto" w:val="clear"/>
+            <w:tcMar>
+              <w:top w:w="100.0" w:type="dxa"/>
+              <w:left w:w="100.0" w:type="dxa"/>
+              <w:bottom w:w="100.0" w:type="dxa"/>
+              <w:right w:w="100.0" w:type="dxa"/>
+            </w:tcMar>
+            <w:vAlign w:val="top"/>
+          </w:tcPr>
+          <w:p>
+            <w:pPr>
+              <w:widowControl w:val="0"/>
+              <w:rPr>
+                <w:rFonts w:ascii="Arial" w:cs="Arial" w:eastAsia="Arial" w:hAnsi="Arial"/>
+                <w:sz w:val="20"/>
+                <w:szCs w:val="20"/>
+              </w:rPr>
+            </w:pPr>
+            <w:r>
+              <w:rPr>
+                <w:rFonts w:ascii="Arial" w:cs="Arial" w:eastAsia="Arial" w:hAnsi="Arial"/>
+                <w:sz w:val="20"/>
+                <w:szCs w:val="20"/>
+                <w:rtl w:val="0"/>
+              </w:rPr>
+              <w:t xml:space="preserve">1</w:t>
+            </w:r>
+          </w:p>
+        </w:tc>
+      </w:tr>
+      <w:tr>
+        <w:tc>
+          <w:tcPr>
+            <w:shd w:fill="auto" w:val="clear"/>
+            <w:tcMar>
+              <w:top w:w="100.0" w:type="dxa"/>
+              <w:left w:w="100.0" w:type="dxa"/>
+              <w:bottom w:w="100.0" w:type="dxa"/>
+              <w:right w:w="100.0" w:type="dxa"/>
+            </w:tcMar>
+            <w:vAlign w:val="top"/>
+          </w:tcPr>
+          <w:p>
+            <w:pPr>
+              <w:widowControl w:val="0"/>
+              <w:rPr>
+                <w:rFonts w:ascii="Arial" w:cs="Arial" w:eastAsia="Arial" w:hAnsi="Arial"/>
+                <w:b w:val="1"/>
+                <w:sz w:val="20"/>
+                <w:szCs w:val="20"/>
+              </w:rPr>
+            </w:pPr>
+            <w:r>
+              <w:rPr>
+                <w:rFonts w:ascii="Arial" w:cs="Arial" w:eastAsia="Arial" w:hAnsi="Arial"/>
+                <w:b w:val="1"/>
+                <w:sz w:val="20"/>
+                <w:szCs w:val="20"/>
+                <w:rtl w:val="0"/>
+              </w:rPr>
+              <w:t xml:space="preserve">Description</w:t>
+            </w:r>
+          </w:p>
+        </w:tc>
+        <w:tc>
+          <w:tcPr>
+            <w:shd w:fill="auto" w:val="clear"/>
+            <w:tcMar>
+              <w:top w:w="100.0" w:type="dxa"/>
+              <w:left w:w="100.0" w:type="dxa"/>
+              <w:bottom w:w="100.0" w:type="dxa"/>
+              <w:right w:w="100.0" w:type="dxa"/>
+            </w:tcMar>
+            <w:vAlign w:val="top"/>
+          </w:tcPr>
+          <w:p>
+            <w:pPr>
+              <w:widowControl w:val="0"/>
+              <w:rPr>
+                <w:rFonts w:ascii="Arial" w:cs="Arial" w:eastAsia="Arial" w:hAnsi="Arial"/>
+                <w:sz w:val="20"/>
+                <w:szCs w:val="20"/>
+              </w:rPr>
+            </w:pPr>
+            <w:r>
+              <w:rPr>
+                <w:rFonts w:ascii="Arial" w:cs="Arial" w:eastAsia="Arial" w:hAnsi="Arial"/>
+                <w:sz w:val="20"/>
+                <w:szCs w:val="20"/>
+                <w:rtl w:val="0"/>
+              </w:rPr>
+              <w:t xml:space="preserve">The system must be able to create a users account</w:t>
+            </w:r>
+          </w:p>
+        </w:tc>
+      </w:tr>
+      <w:tr>
+        <w:tc>
+          <w:tcPr>
+            <w:shd w:fill="auto" w:val="clear"/>
+            <w:tcMar>
+              <w:top w:w="100.0" w:type="dxa"/>
+              <w:left w:w="100.0" w:type="dxa"/>
+              <w:bottom w:w="100.0" w:type="dxa"/>
+              <w:right w:w="100.0" w:type="dxa"/>
+            </w:tcMar>
+            <w:vAlign w:val="top"/>
+          </w:tcPr>
+          <w:p>
+            <w:pPr>
+              <w:widowControl w:val="0"/>
+              <w:rPr>
+                <w:rFonts w:ascii="Arial" w:cs="Arial" w:eastAsia="Arial" w:hAnsi="Arial"/>
+                <w:b w:val="1"/>
+                <w:sz w:val="20"/>
+                <w:szCs w:val="20"/>
+              </w:rPr>
+            </w:pPr>
+            <w:r>
+              <w:rPr>
+                <w:rFonts w:ascii="Arial" w:cs="Arial" w:eastAsia="Arial" w:hAnsi="Arial"/>
+                <w:b w:val="1"/>
+                <w:sz w:val="20"/>
+                <w:szCs w:val="20"/>
+                <w:rtl w:val="0"/>
+              </w:rPr>
+              <w:t xml:space="preserve">Criticality</w:t>
+            </w:r>
+          </w:p>
+        </w:tc>
+        <w:tc>
+          <w:tcPr>
+            <w:shd w:fill="auto" w:val="clear"/>
+            <w:tcMar>
+              <w:top w:w="100.0" w:type="dxa"/>
+              <w:left w:w="100.0" w:type="dxa"/>
+              <w:bottom w:w="100.0" w:type="dxa"/>
+              <w:right w:w="100.0" w:type="dxa"/>
+            </w:tcMar>
+            <w:vAlign w:val="top"/>
+          </w:tcPr>
+          <w:p>
+            <w:pPr>
+              <w:widowControl w:val="0"/>
+              <w:rPr>
+                <w:rFonts w:ascii="Arial" w:cs="Arial" w:eastAsia="Arial" w:hAnsi="Arial"/>
+                <w:sz w:val="20"/>
+                <w:szCs w:val="20"/>
+              </w:rPr>
+            </w:pPr>
+            <w:r>
+              <w:rPr>
+                <w:rFonts w:ascii="Arial" w:cs="Arial" w:eastAsia="Arial" w:hAnsi="Arial"/>
+                <w:sz w:val="20"/>
+                <w:szCs w:val="20"/>
+                <w:rtl w:val="0"/>
+              </w:rPr>
+              <w:t xml:space="preserve">Critical as all user activity is based off the assumption the user has an account</w:t>
+            </w:r>
+          </w:p>
+        </w:tc>
+      </w:tr>
+      <w:tr>
+        <w:tc>
+          <w:tcPr>
+            <w:shd w:fill="auto" w:val="clear"/>
+            <w:tcMar>
+              <w:top w:w="100.0" w:type="dxa"/>
+              <w:left w:w="100.0" w:type="dxa"/>
+              <w:bottom w:w="100.0" w:type="dxa"/>
+              <w:right w:w="100.0" w:type="dxa"/>
+            </w:tcMar>
+            <w:vAlign w:val="top"/>
+          </w:tcPr>
+          <w:p>
+            <w:pPr>
+              <w:widowControl w:val="0"/>
+              <w:rPr>
+                <w:rFonts w:ascii="Arial" w:cs="Arial" w:eastAsia="Arial" w:hAnsi="Arial"/>
+                <w:b w:val="1"/>
+                <w:sz w:val="20"/>
+                <w:szCs w:val="20"/>
+              </w:rPr>
+            </w:pPr>
+            <w:r>
+              <w:rPr>
+                <w:rFonts w:ascii="Arial" w:cs="Arial" w:eastAsia="Arial" w:hAnsi="Arial"/>
+                <w:b w:val="1"/>
+                <w:sz w:val="20"/>
+                <w:szCs w:val="20"/>
+                <w:rtl w:val="0"/>
+              </w:rPr>
+              <w:t xml:space="preserve">Technical Issues</w:t>
+            </w:r>
+          </w:p>
+        </w:tc>
+        <w:tc>
+          <w:tcPr>
+            <w:shd w:fill="auto" w:val="clear"/>
+            <w:tcMar>
+              <w:top w:w="100.0" w:type="dxa"/>
+              <w:left w:w="100.0" w:type="dxa"/>
+              <w:bottom w:w="100.0" w:type="dxa"/>
+              <w:right w:w="100.0" w:type="dxa"/>
+            </w:tcMar>
+            <w:vAlign w:val="top"/>
+          </w:tcPr>
+          <w:p>
+            <w:pPr>
+              <w:widowControl w:val="0"/>
+              <w:rPr>
+                <w:rFonts w:ascii="Arial" w:cs="Arial" w:eastAsia="Arial" w:hAnsi="Arial"/>
+                <w:sz w:val="20"/>
+                <w:szCs w:val="20"/>
+              </w:rPr>
+            </w:pPr>
+            <w:r>
+              <w:rPr>
+                <w:rFonts w:ascii="Arial" w:cs="Arial" w:eastAsia="Arial" w:hAnsi="Arial"/>
+                <w:sz w:val="20"/>
+                <w:szCs w:val="20"/>
+                <w:rtl w:val="0"/>
+              </w:rPr>
+              <w:t xml:space="preserve">Implementation of user authentication and validation of all supplied user information.</w:t>
+            </w:r>
+          </w:p>
+        </w:tc>
+      </w:tr>
+      <w:tr>
+        <w:tc>
+          <w:tcPr>
+            <w:shd w:fill="auto" w:val="clear"/>
+            <w:tcMar>
+              <w:top w:w="100.0" w:type="dxa"/>
+              <w:left w:w="100.0" w:type="dxa"/>
+              <w:bottom w:w="100.0" w:type="dxa"/>
+              <w:right w:w="100.0" w:type="dxa"/>
+            </w:tcMar>
+            <w:vAlign w:val="top"/>
+          </w:tcPr>
+          <w:p>
+            <w:pPr>
+              <w:widowControl w:val="0"/>
+              <w:rPr>
+                <w:rFonts w:ascii="Arial" w:cs="Arial" w:eastAsia="Arial" w:hAnsi="Arial"/>
+                <w:b w:val="1"/>
+                <w:sz w:val="20"/>
+                <w:szCs w:val="20"/>
+              </w:rPr>
+            </w:pPr>
+            <w:r>
+              <w:rPr>
+                <w:rFonts w:ascii="Arial" w:cs="Arial" w:eastAsia="Arial" w:hAnsi="Arial"/>
+                <w:b w:val="1"/>
+                <w:sz w:val="20"/>
+                <w:szCs w:val="20"/>
+                <w:rtl w:val="0"/>
+              </w:rPr>
+              <w:t xml:space="preserve">Dependencies</w:t>
+            </w:r>
+          </w:p>
+        </w:tc>
+        <w:tc>
+          <w:tcPr>
+            <w:shd w:fill="auto" w:val="clear"/>
+            <w:tcMar>
+              <w:top w:w="100.0" w:type="dxa"/>
+              <w:left w:w="100.0" w:type="dxa"/>
+              <w:bottom w:w="100.0" w:type="dxa"/>
+              <w:right w:w="100.0" w:type="dxa"/>
+            </w:tcMar>
+            <w:vAlign w:val="top"/>
+          </w:tcPr>
+          <w:p>
+            <w:pPr>
+              <w:widowControl w:val="0"/>
+              <w:rPr>
+                <w:rFonts w:ascii="Arial" w:cs="Arial" w:eastAsia="Arial" w:hAnsi="Arial"/>
+                <w:sz w:val="20"/>
+                <w:szCs w:val="20"/>
+              </w:rPr>
+            </w:pPr>
+            <w:r>
+              <w:rPr>
+                <w:rFonts w:ascii="Arial" w:cs="Arial" w:eastAsia="Arial" w:hAnsi="Arial"/>
+                <w:sz w:val="20"/>
+                <w:szCs w:val="20"/>
+                <w:rtl w:val="0"/>
+              </w:rPr>
+              <w:t xml:space="preserve">N/A</w:t>
+            </w:r>
+          </w:p>
+        </w:tc>
+      </w:tr>
+      <w:tr>
+        <w:tc>
+          <w:tcPr>
+            <w:shd w:fill="auto" w:val="clear"/>
+            <w:tcMar>
+              <w:top w:w="100.0" w:type="dxa"/>
+              <w:left w:w="100.0" w:type="dxa"/>
+              <w:bottom w:w="100.0" w:type="dxa"/>
+              <w:right w:w="100.0" w:type="dxa"/>
+            </w:tcMar>
+            <w:vAlign w:val="top"/>
+          </w:tcPr>
+          <w:p>
+            <w:pPr>
+              <w:widowControl w:val="0"/>
+              <w:rPr>
+                <w:rFonts w:ascii="Arial" w:cs="Arial" w:eastAsia="Arial" w:hAnsi="Arial"/>
+                <w:b w:val="1"/>
+                <w:sz w:val="20"/>
+                <w:szCs w:val="20"/>
+              </w:rPr>
+            </w:pPr>
+            <w:r>
+              <w:rPr>
+                <w:rFonts w:ascii="Arial" w:cs="Arial" w:eastAsia="Arial" w:hAnsi="Arial"/>
+                <w:b w:val="1"/>
+                <w:sz w:val="20"/>
+                <w:szCs w:val="20"/>
+                <w:rtl w:val="0"/>
+              </w:rPr>
+              <w:t xml:space="preserve">Use Cases</w:t>
+            </w:r>
+          </w:p>
+        </w:tc>
+        <w:tc>
+          <w:tcPr>
+            <w:shd w:fill="auto" w:val="clear"/>
+            <w:tcMar>
+              <w:top w:w="100.0" w:type="dxa"/>
+              <w:left w:w="100.0" w:type="dxa"/>
+              <w:bottom w:w="100.0" w:type="dxa"/>
+              <w:right w:w="100.0" w:type="dxa"/>
+            </w:tcMar>
+            <w:vAlign w:val="top"/>
+          </w:tcPr>
+          <w:p>
+            <w:pPr>
+              <w:widowControl w:val="0"/>
+              <w:rPr>
+                <w:rFonts w:ascii="Arial" w:cs="Arial" w:eastAsia="Arial" w:hAnsi="Arial"/>
+                <w:sz w:val="20"/>
+                <w:szCs w:val="20"/>
+              </w:rPr>
+            </w:pPr>
+            <w:r>
+              <w:rPr>
+                <w:rFonts w:ascii="Arial" w:cs="Arial" w:eastAsia="Arial" w:hAnsi="Arial"/>
+                <w:sz w:val="20"/>
+                <w:szCs w:val="20"/>
+                <w:rtl w:val="0"/>
+              </w:rPr>
+              <w:t xml:space="preserve">1</w:t>
+            </w:r>
+          </w:p>
+        </w:tc>
+      </w:tr>
+    </w:tbl>
+    <w:p>
+      <w:pPr>
+        <w:spacing w:line="276" w:lineRule="auto"/>
+        <w:rPr>
+          <w:rFonts w:ascii="Arial" w:cs="Arial" w:eastAsia="Arial" w:hAnsi="Arial"/>
+          <w:sz w:val="20"/>
+          <w:szCs w:val="20"/>
+        </w:rPr>
+      </w:pPr>
+      <w:r>
+        <w:rPr>
+          <w:rtl w:val="0"/>
+        </w:rPr>
+      </w:r>
+    </w:p>
+    <w:p>
+      <w:pPr>
+        <w:spacing w:line="276" w:lineRule="auto"/>
+        <w:rPr>
+          <w:rFonts w:ascii="Arial" w:cs="Arial" w:eastAsia="Arial" w:hAnsi="Arial"/>
+          <w:sz w:val="20"/>
+          <w:szCs w:val="20"/>
+        </w:rPr>
+      </w:pPr>
+      <w:r>
+        <w:rPr>
+          <w:rtl w:val="0"/>
+        </w:rPr>
+      </w:r>
+    </w:p>
+    <w:p>
+      <w:pPr>
+        <w:spacing w:line="276" w:lineRule="auto"/>
+        <w:rPr>
+          <w:rFonts w:ascii="Arial" w:cs="Arial" w:eastAsia="Arial" w:hAnsi="Arial"/>
+          <w:sz w:val="20"/>
+          <w:szCs w:val="20"/>
+        </w:rPr>
+      </w:pPr>
+      <w:r>
+        <w:rPr>
+          <w:rtl w:val="0"/>
+        </w:rPr>
+      </w:r>
+    </w:p>
+    <w:tbl>
+      <w:tblPr>
+        <w:tblStyle w:val="Table2"/>
+        <w:tblW w:w="9000.0" w:type="dxa"/>
+        <w:jc w:val="left"/>
+        <w:tblInd w:w="100.0" w:type="pct"/>
+        <w:tblBorders>
+          <w:top w:color="000000" w:space="0" w:sz="8" w:val="single"/>
+          <w:left w:color="000000" w:space="0" w:sz="8" w:val="single"/>
+          <w:bottom w:color="000000" w:space="0" w:sz="8" w:val="single"/>
+          <w:right w:color="000000" w:space="0" w:sz="8" w:val="single"/>
+          <w:insideH w:color="000000" w:space="0" w:sz="8" w:val="single"/>
+          <w:insideV w:color="000000" w:space="0" w:sz="8" w:val="single"/>
+        </w:tblBorders>
+        <w:tblLayout w:type="fixed"/>
+        <w:tblLook w:val="0600"/>
+      </w:tblPr>
+      <w:tblGrid>
+        <w:gridCol w:w="1980"/>
+        <w:gridCol w:w="7020"/>
+        <w:tblGridChange w:id="0">
+          <w:tblGrid>
+            <w:gridCol w:w="1980"/>
+            <w:gridCol w:w="7020"/>
+          </w:tblGrid>
+        </w:tblGridChange>
+      </w:tblGrid>
+      <w:tr>
+        <w:tc>
+          <w:tcPr>
+            <w:shd w:fill="auto" w:val="clear"/>
+            <w:tcMar>
+              <w:top w:w="100.0" w:type="dxa"/>
+              <w:left w:w="100.0" w:type="dxa"/>
+              <w:bottom w:w="100.0" w:type="dxa"/>
+              <w:right w:w="100.0" w:type="dxa"/>
+            </w:tcMar>
+            <w:vAlign w:val="top"/>
+          </w:tcPr>
+          <w:p>
+            <w:pPr>
+              <w:widowControl w:val="0"/>
+              <w:rPr>
+                <w:rFonts w:ascii="Arial" w:cs="Arial" w:eastAsia="Arial" w:hAnsi="Arial"/>
+                <w:b w:val="1"/>
+                <w:sz w:val="20"/>
+                <w:szCs w:val="20"/>
+              </w:rPr>
+            </w:pPr>
+            <w:r>
+              <w:rPr>
+                <w:rFonts w:ascii="Arial" w:cs="Arial" w:eastAsia="Arial" w:hAnsi="Arial"/>
+                <w:b w:val="1"/>
+                <w:sz w:val="20"/>
+                <w:szCs w:val="20"/>
+                <w:rtl w:val="0"/>
+              </w:rPr>
+              <w:t xml:space="preserve">Requirement</w:t>
+            </w:r>
+          </w:p>
+        </w:tc>
+        <w:tc>
+          <w:tcPr>
+            <w:shd w:fill="auto" w:val="clear"/>
+            <w:tcMar>
+              <w:top w:w="100.0" w:type="dxa"/>
+              <w:left w:w="100.0" w:type="dxa"/>
+              <w:bottom w:w="100.0" w:type="dxa"/>
+              <w:right w:w="100.0" w:type="dxa"/>
+            </w:tcMar>
+            <w:vAlign w:val="top"/>
+          </w:tcPr>
+          <w:p>
+            <w:pPr>
+              <w:widowControl w:val="0"/>
+              <w:rPr>
+                <w:rFonts w:ascii="Arial" w:cs="Arial" w:eastAsia="Arial" w:hAnsi="Arial"/>
+                <w:sz w:val="20"/>
+                <w:szCs w:val="20"/>
+              </w:rPr>
+            </w:pPr>
+            <w:r>
+              <w:rPr>
+                <w:rFonts w:ascii="Arial" w:cs="Arial" w:eastAsia="Arial" w:hAnsi="Arial"/>
+                <w:sz w:val="20"/>
+                <w:szCs w:val="20"/>
+                <w:rtl w:val="0"/>
+              </w:rPr>
+              <w:t xml:space="preserve">2</w:t>
+            </w:r>
+          </w:p>
+        </w:tc>
+      </w:tr>
+      <w:tr>
+        <w:tc>
+          <w:tcPr>
+            <w:shd w:fill="auto" w:val="clear"/>
+            <w:tcMar>
+              <w:top w:w="100.0" w:type="dxa"/>
+              <w:left w:w="100.0" w:type="dxa"/>
+              <w:bottom w:w="100.0" w:type="dxa"/>
+              <w:right w:w="100.0" w:type="dxa"/>
+            </w:tcMar>
+            <w:vAlign w:val="top"/>
+          </w:tcPr>
+          <w:p>
+            <w:pPr>
+              <w:widowControl w:val="0"/>
+              <w:rPr>
+                <w:rFonts w:ascii="Arial" w:cs="Arial" w:eastAsia="Arial" w:hAnsi="Arial"/>
+                <w:b w:val="1"/>
+                <w:sz w:val="20"/>
+                <w:szCs w:val="20"/>
+              </w:rPr>
+            </w:pPr>
+            <w:r>
+              <w:rPr>
+                <w:rFonts w:ascii="Arial" w:cs="Arial" w:eastAsia="Arial" w:hAnsi="Arial"/>
+                <w:b w:val="1"/>
+                <w:sz w:val="20"/>
+                <w:szCs w:val="20"/>
+                <w:rtl w:val="0"/>
+              </w:rPr>
+              <w:t xml:space="preserve">Description</w:t>
+            </w:r>
+          </w:p>
+        </w:tc>
+        <w:tc>
+          <w:tcPr>
+            <w:shd w:fill="auto" w:val="clear"/>
+            <w:tcMar>
+              <w:top w:w="100.0" w:type="dxa"/>
+              <w:left w:w="100.0" w:type="dxa"/>
+              <w:bottom w:w="100.0" w:type="dxa"/>
+              <w:right w:w="100.0" w:type="dxa"/>
+            </w:tcMar>
+            <w:vAlign w:val="top"/>
+          </w:tcPr>
+          <w:p>
+            <w:pPr>
+              <w:widowControl w:val="0"/>
+              <w:rPr>
+                <w:rFonts w:ascii="Arial" w:cs="Arial" w:eastAsia="Arial" w:hAnsi="Arial"/>
+                <w:sz w:val="20"/>
+                <w:szCs w:val="20"/>
+              </w:rPr>
+            </w:pPr>
+            <w:r>
+              <w:rPr>
+                <w:rFonts w:ascii="Arial" w:cs="Arial" w:eastAsia="Arial" w:hAnsi="Arial"/>
+                <w:sz w:val="20"/>
+                <w:szCs w:val="20"/>
+                <w:rtl w:val="0"/>
+              </w:rPr>
+              <w:t xml:space="preserve">The system must be capable of storing user’s data.</w:t>
+            </w:r>
+          </w:p>
+        </w:tc>
+      </w:tr>
+      <w:tr>
+        <w:tc>
+          <w:tcPr>
+            <w:shd w:fill="auto" w:val="clear"/>
+            <w:tcMar>
+              <w:top w:w="100.0" w:type="dxa"/>
+              <w:left w:w="100.0" w:type="dxa"/>
+              <w:bottom w:w="100.0" w:type="dxa"/>
+              <w:right w:w="100.0" w:type="dxa"/>
+            </w:tcMar>
+            <w:vAlign w:val="top"/>
+          </w:tcPr>
+          <w:p>
+            <w:pPr>
+              <w:widowControl w:val="0"/>
+              <w:rPr>
+                <w:rFonts w:ascii="Arial" w:cs="Arial" w:eastAsia="Arial" w:hAnsi="Arial"/>
+                <w:b w:val="1"/>
+                <w:sz w:val="20"/>
+                <w:szCs w:val="20"/>
+              </w:rPr>
+            </w:pPr>
+            <w:r>
+              <w:rPr>
+                <w:rFonts w:ascii="Arial" w:cs="Arial" w:eastAsia="Arial" w:hAnsi="Arial"/>
+                <w:b w:val="1"/>
+                <w:sz w:val="20"/>
+                <w:szCs w:val="20"/>
+                <w:rtl w:val="0"/>
+              </w:rPr>
+              <w:t xml:space="preserve">Criticality</w:t>
+            </w:r>
+          </w:p>
+        </w:tc>
+        <w:tc>
+          <w:tcPr>
+            <w:shd w:fill="auto" w:val="clear"/>
+            <w:tcMar>
+              <w:top w:w="100.0" w:type="dxa"/>
+              <w:left w:w="100.0" w:type="dxa"/>
+              <w:bottom w:w="100.0" w:type="dxa"/>
+              <w:right w:w="100.0" w:type="dxa"/>
+            </w:tcMar>
+            <w:vAlign w:val="top"/>
+          </w:tcPr>
+          <w:p>
+            <w:pPr>
+              <w:widowControl w:val="0"/>
+              <w:rPr>
+                <w:rFonts w:ascii="Arial" w:cs="Arial" w:eastAsia="Arial" w:hAnsi="Arial"/>
+                <w:sz w:val="20"/>
+                <w:szCs w:val="20"/>
+              </w:rPr>
+            </w:pPr>
+            <w:r>
+              <w:rPr>
+                <w:rFonts w:ascii="Arial" w:cs="Arial" w:eastAsia="Arial" w:hAnsi="Arial"/>
+                <w:sz w:val="20"/>
+                <w:szCs w:val="20"/>
+                <w:rtl w:val="0"/>
+              </w:rPr>
+              <w:t xml:space="preserve">Critical as all functionality involves storing or sending data from the user</w:t>
+            </w:r>
+          </w:p>
+        </w:tc>
+      </w:tr>
+      <w:tr>
+        <w:tc>
+          <w:tcPr>
+            <w:shd w:fill="auto" w:val="clear"/>
+            <w:tcMar>
+              <w:top w:w="100.0" w:type="dxa"/>
+              <w:left w:w="100.0" w:type="dxa"/>
+              <w:bottom w:w="100.0" w:type="dxa"/>
+              <w:right w:w="100.0" w:type="dxa"/>
+            </w:tcMar>
+            <w:vAlign w:val="top"/>
+          </w:tcPr>
+          <w:p>
+            <w:pPr>
+              <w:widowControl w:val="0"/>
+              <w:rPr>
+                <w:rFonts w:ascii="Arial" w:cs="Arial" w:eastAsia="Arial" w:hAnsi="Arial"/>
+                <w:b w:val="1"/>
+                <w:sz w:val="20"/>
+                <w:szCs w:val="20"/>
+              </w:rPr>
+            </w:pPr>
+            <w:r>
+              <w:rPr>
+                <w:rFonts w:ascii="Arial" w:cs="Arial" w:eastAsia="Arial" w:hAnsi="Arial"/>
+                <w:b w:val="1"/>
+                <w:sz w:val="20"/>
+                <w:szCs w:val="20"/>
+                <w:rtl w:val="0"/>
+              </w:rPr>
+              <w:t xml:space="preserve">Technical Issues</w:t>
+            </w:r>
+          </w:p>
+        </w:tc>
+        <w:tc>
+          <w:tcPr>
+            <w:shd w:fill="auto" w:val="clear"/>
+            <w:tcMar>
+              <w:top w:w="100.0" w:type="dxa"/>
+              <w:left w:w="100.0" w:type="dxa"/>
+              <w:bottom w:w="100.0" w:type="dxa"/>
+              <w:right w:w="100.0" w:type="dxa"/>
+            </w:tcMar>
+            <w:vAlign w:val="top"/>
+          </w:tcPr>
+          <w:p>
+            <w:pPr>
+              <w:widowControl w:val="0"/>
+              <w:rPr>
+                <w:rFonts w:ascii="Arial" w:cs="Arial" w:eastAsia="Arial" w:hAnsi="Arial"/>
+                <w:sz w:val="20"/>
+                <w:szCs w:val="20"/>
+              </w:rPr>
+            </w:pPr>
+            <w:r>
+              <w:rPr>
+                <w:rFonts w:ascii="Arial" w:cs="Arial" w:eastAsia="Arial" w:hAnsi="Arial"/>
+                <w:sz w:val="20"/>
+                <w:szCs w:val="20"/>
+                <w:rtl w:val="0"/>
+              </w:rPr>
+              <w:t xml:space="preserve">Ensuring that all data is stored efficiently and logically on the database.</w:t>
+              <w:br w:type="textWrapping"/>
+            </w:r>
+          </w:p>
+        </w:tc>
+      </w:tr>
+      <w:tr>
+        <w:tc>
+          <w:tcPr>
+            <w:shd w:fill="auto" w:val="clear"/>
+            <w:tcMar>
+              <w:top w:w="100.0" w:type="dxa"/>
+              <w:left w:w="100.0" w:type="dxa"/>
+              <w:bottom w:w="100.0" w:type="dxa"/>
+              <w:right w:w="100.0" w:type="dxa"/>
+            </w:tcMar>
+            <w:vAlign w:val="top"/>
+          </w:tcPr>
+          <w:p>
+            <w:pPr>
+              <w:widowControl w:val="0"/>
+              <w:rPr>
+                <w:rFonts w:ascii="Arial" w:cs="Arial" w:eastAsia="Arial" w:hAnsi="Arial"/>
+                <w:b w:val="1"/>
+                <w:sz w:val="20"/>
+                <w:szCs w:val="20"/>
+              </w:rPr>
+            </w:pPr>
+            <w:r>
+              <w:rPr>
+                <w:rFonts w:ascii="Arial" w:cs="Arial" w:eastAsia="Arial" w:hAnsi="Arial"/>
+                <w:b w:val="1"/>
+                <w:sz w:val="20"/>
+                <w:szCs w:val="20"/>
+                <w:rtl w:val="0"/>
+              </w:rPr>
+              <w:t xml:space="preserve">Dependencies</w:t>
+            </w:r>
+          </w:p>
+        </w:tc>
+        <w:tc>
+          <w:tcPr>
+            <w:shd w:fill="auto" w:val="clear"/>
+            <w:tcMar>
+              <w:top w:w="100.0" w:type="dxa"/>
+              <w:left w:w="100.0" w:type="dxa"/>
+              <w:bottom w:w="100.0" w:type="dxa"/>
+              <w:right w:w="100.0" w:type="dxa"/>
+            </w:tcMar>
+            <w:vAlign w:val="top"/>
+          </w:tcPr>
+          <w:p>
+            <w:pPr>
+              <w:widowControl w:val="0"/>
+              <w:rPr>
+                <w:rFonts w:ascii="Arial" w:cs="Arial" w:eastAsia="Arial" w:hAnsi="Arial"/>
+                <w:sz w:val="20"/>
+                <w:szCs w:val="20"/>
+              </w:rPr>
+            </w:pPr>
+            <w:r>
+              <w:rPr>
+                <w:rFonts w:ascii="Arial" w:cs="Arial" w:eastAsia="Arial" w:hAnsi="Arial"/>
+                <w:sz w:val="20"/>
+                <w:szCs w:val="20"/>
+                <w:rtl w:val="0"/>
+              </w:rPr>
+              <w:t xml:space="preserve">1</w:t>
+            </w:r>
+          </w:p>
+        </w:tc>
+      </w:tr>
+      <w:tr>
+        <w:tc>
+          <w:tcPr>
+            <w:shd w:fill="auto" w:val="clear"/>
+            <w:tcMar>
+              <w:top w:w="100.0" w:type="dxa"/>
+              <w:left w:w="100.0" w:type="dxa"/>
+              <w:bottom w:w="100.0" w:type="dxa"/>
+              <w:right w:w="100.0" w:type="dxa"/>
+            </w:tcMar>
+            <w:vAlign w:val="top"/>
+          </w:tcPr>
+          <w:p>
+            <w:pPr>
+              <w:widowControl w:val="0"/>
+              <w:rPr>
+                <w:rFonts w:ascii="Arial" w:cs="Arial" w:eastAsia="Arial" w:hAnsi="Arial"/>
+                <w:b w:val="1"/>
+                <w:sz w:val="20"/>
+                <w:szCs w:val="20"/>
+              </w:rPr>
+            </w:pPr>
+            <w:r>
+              <w:rPr>
+                <w:rFonts w:ascii="Arial" w:cs="Arial" w:eastAsia="Arial" w:hAnsi="Arial"/>
+                <w:b w:val="1"/>
+                <w:sz w:val="20"/>
+                <w:szCs w:val="20"/>
+                <w:rtl w:val="0"/>
+              </w:rPr>
+              <w:t xml:space="preserve">Use Cases</w:t>
+            </w:r>
+          </w:p>
+        </w:tc>
+        <w:tc>
+          <w:tcPr>
+            <w:shd w:fill="auto" w:val="clear"/>
+            <w:tcMar>
+              <w:top w:w="100.0" w:type="dxa"/>
+              <w:left w:w="100.0" w:type="dxa"/>
+              <w:bottom w:w="100.0" w:type="dxa"/>
+              <w:right w:w="100.0" w:type="dxa"/>
+            </w:tcMar>
+            <w:vAlign w:val="top"/>
+          </w:tcPr>
+          <w:p>
+            <w:pPr>
+              <w:widowControl w:val="0"/>
+              <w:rPr>
+                <w:rFonts w:ascii="Arial" w:cs="Arial" w:eastAsia="Arial" w:hAnsi="Arial"/>
+                <w:sz w:val="20"/>
+                <w:szCs w:val="20"/>
+              </w:rPr>
+            </w:pPr>
+            <w:r>
+              <w:rPr>
+                <w:rFonts w:ascii="Arial" w:cs="Arial" w:eastAsia="Arial" w:hAnsi="Arial"/>
+                <w:sz w:val="20"/>
+                <w:szCs w:val="20"/>
+                <w:rtl w:val="0"/>
+              </w:rPr>
+              <w:t xml:space="preserve">2 , 5 , 7</w:t>
+            </w:r>
+          </w:p>
+        </w:tc>
+      </w:tr>
+    </w:tbl>
+    <w:p>
+      <w:pPr>
+        <w:spacing w:line="276" w:lineRule="auto"/>
+        <w:rPr>
+          <w:rFonts w:ascii="Arial" w:cs="Arial" w:eastAsia="Arial" w:hAnsi="Arial"/>
+          <w:sz w:val="20"/>
+          <w:szCs w:val="20"/>
+        </w:rPr>
+      </w:pPr>
+      <w:r>
+        <w:rPr>
+          <w:rtl w:val="0"/>
+        </w:rPr>
+      </w:r>
+    </w:p>
+    <w:p>
+      <w:pPr>
+        <w:spacing w:line="276" w:lineRule="auto"/>
+        <w:rPr>
+          <w:rFonts w:ascii="Arial" w:cs="Arial" w:eastAsia="Arial" w:hAnsi="Arial"/>
+          <w:sz w:val="20"/>
+          <w:szCs w:val="20"/>
+        </w:rPr>
+      </w:pPr>
+      <w:r>
+        <w:rPr>
+          <w:rtl w:val="0"/>
+        </w:rPr>
+      </w:r>
+    </w:p>
+    <w:p>
+      <w:pPr>
+        <w:spacing w:line="276" w:lineRule="auto"/>
+        <w:rPr>
+          <w:rFonts w:ascii="Arial" w:cs="Arial" w:eastAsia="Arial" w:hAnsi="Arial"/>
+          <w:sz w:val="20"/>
+          <w:szCs w:val="20"/>
+        </w:rPr>
+      </w:pPr>
+      <w:r>
+        <w:rPr>
+          <w:rtl w:val="0"/>
+        </w:rPr>
+      </w:r>
+    </w:p>
+    <w:tbl>
+      <w:tblPr>
+        <w:tblStyle w:val="Table3"/>
+        <w:tblW w:w="9000.0" w:type="dxa"/>
+        <w:jc w:val="left"/>
+        <w:tblInd w:w="100.0" w:type="pct"/>
+        <w:tblBorders>
+          <w:top w:color="000000" w:space="0" w:sz="8" w:val="single"/>
+          <w:left w:color="000000" w:space="0" w:sz="8" w:val="single"/>
+          <w:bottom w:color="000000" w:space="0" w:sz="8" w:val="single"/>
+          <w:right w:color="000000" w:space="0" w:sz="8" w:val="single"/>
+          <w:insideH w:color="000000" w:space="0" w:sz="8" w:val="single"/>
+          <w:insideV w:color="000000" w:space="0" w:sz="8" w:val="single"/>
+        </w:tblBorders>
+        <w:tblLayout w:type="fixed"/>
+        <w:tblLook w:val="0600"/>
+      </w:tblPr>
+      <w:tblGrid>
+        <w:gridCol w:w="1980"/>
+        <w:gridCol w:w="7020"/>
+        <w:tblGridChange w:id="0">
+          <w:tblGrid>
+            <w:gridCol w:w="1980"/>
+            <w:gridCol w:w="7020"/>
+          </w:tblGrid>
+        </w:tblGridChange>
+      </w:tblGrid>
+      <w:tr>
+        <w:tc>
+          <w:tcPr>
+            <w:shd w:fill="auto" w:val="clear"/>
+            <w:tcMar>
+              <w:top w:w="100.0" w:type="dxa"/>
+              <w:left w:w="100.0" w:type="dxa"/>
+              <w:bottom w:w="100.0" w:type="dxa"/>
+              <w:right w:w="100.0" w:type="dxa"/>
+            </w:tcMar>
+            <w:vAlign w:val="top"/>
+          </w:tcPr>
+          <w:p>
+            <w:pPr>
+              <w:widowControl w:val="0"/>
+              <w:rPr>
+                <w:rFonts w:ascii="Arial" w:cs="Arial" w:eastAsia="Arial" w:hAnsi="Arial"/>
+                <w:b w:val="1"/>
+                <w:sz w:val="20"/>
+                <w:szCs w:val="20"/>
+              </w:rPr>
+            </w:pPr>
+            <w:r>
+              <w:rPr>
+                <w:rFonts w:ascii="Arial" w:cs="Arial" w:eastAsia="Arial" w:hAnsi="Arial"/>
+                <w:b w:val="1"/>
+                <w:sz w:val="20"/>
+                <w:szCs w:val="20"/>
+                <w:rtl w:val="0"/>
+              </w:rPr>
+              <w:t xml:space="preserve">Requirement</w:t>
+            </w:r>
+          </w:p>
+        </w:tc>
+        <w:tc>
+          <w:tcPr>
+            <w:shd w:fill="auto" w:val="clear"/>
+            <w:tcMar>
+              <w:top w:w="100.0" w:type="dxa"/>
+              <w:left w:w="100.0" w:type="dxa"/>
+              <w:bottom w:w="100.0" w:type="dxa"/>
+              <w:right w:w="100.0" w:type="dxa"/>
+            </w:tcMar>
+            <w:vAlign w:val="top"/>
+          </w:tcPr>
+          <w:p>
+            <w:pPr>
+              <w:widowControl w:val="0"/>
+              <w:rPr>
+                <w:rFonts w:ascii="Arial" w:cs="Arial" w:eastAsia="Arial" w:hAnsi="Arial"/>
+                <w:sz w:val="20"/>
+                <w:szCs w:val="20"/>
+              </w:rPr>
+            </w:pPr>
+            <w:r>
+              <w:rPr>
+                <w:rFonts w:ascii="Arial" w:cs="Arial" w:eastAsia="Arial" w:hAnsi="Arial"/>
+                <w:sz w:val="20"/>
+                <w:szCs w:val="20"/>
+                <w:rtl w:val="0"/>
+              </w:rPr>
+              <w:t xml:space="preserve">3</w:t>
+            </w:r>
+          </w:p>
+        </w:tc>
+      </w:tr>
+      <w:tr>
+        <w:tc>
+          <w:tcPr>
+            <w:shd w:fill="auto" w:val="clear"/>
+            <w:tcMar>
+              <w:top w:w="100.0" w:type="dxa"/>
+              <w:left w:w="100.0" w:type="dxa"/>
+              <w:bottom w:w="100.0" w:type="dxa"/>
+              <w:right w:w="100.0" w:type="dxa"/>
+            </w:tcMar>
+            <w:vAlign w:val="top"/>
+          </w:tcPr>
+          <w:p>
+            <w:pPr>
+              <w:widowControl w:val="0"/>
+              <w:rPr>
+                <w:rFonts w:ascii="Arial" w:cs="Arial" w:eastAsia="Arial" w:hAnsi="Arial"/>
+                <w:b w:val="1"/>
+                <w:sz w:val="20"/>
+                <w:szCs w:val="20"/>
+              </w:rPr>
+            </w:pPr>
+            <w:r>
+              <w:rPr>
+                <w:rFonts w:ascii="Arial" w:cs="Arial" w:eastAsia="Arial" w:hAnsi="Arial"/>
+                <w:b w:val="1"/>
+                <w:sz w:val="20"/>
+                <w:szCs w:val="20"/>
+                <w:rtl w:val="0"/>
+              </w:rPr>
+              <w:t xml:space="preserve">Description</w:t>
+            </w:r>
+          </w:p>
+        </w:tc>
+        <w:tc>
+          <w:tcPr>
+            <w:shd w:fill="auto" w:val="clear"/>
+            <w:tcMar>
+              <w:top w:w="100.0" w:type="dxa"/>
+              <w:left w:w="100.0" w:type="dxa"/>
+              <w:bottom w:w="100.0" w:type="dxa"/>
+              <w:right w:w="100.0" w:type="dxa"/>
+            </w:tcMar>
+            <w:vAlign w:val="top"/>
+          </w:tcPr>
+          <w:p>
+            <w:pPr>
+              <w:widowControl w:val="0"/>
+              <w:rPr>
+                <w:rFonts w:ascii="Arial" w:cs="Arial" w:eastAsia="Arial" w:hAnsi="Arial"/>
+                <w:sz w:val="20"/>
+                <w:szCs w:val="20"/>
+              </w:rPr>
+            </w:pPr>
+            <w:r>
+              <w:rPr>
+                <w:rFonts w:ascii="Arial" w:cs="Arial" w:eastAsia="Arial" w:hAnsi="Arial"/>
+                <w:sz w:val="20"/>
+                <w:szCs w:val="20"/>
+                <w:rtl w:val="0"/>
+              </w:rPr>
+              <w:t xml:space="preserve">Google maps integration </w:t>
+            </w:r>
+          </w:p>
+        </w:tc>
+      </w:tr>
+      <w:tr>
+        <w:tc>
+          <w:tcPr>
+            <w:shd w:fill="auto" w:val="clear"/>
+            <w:tcMar>
+              <w:top w:w="100.0" w:type="dxa"/>
+              <w:left w:w="100.0" w:type="dxa"/>
+              <w:bottom w:w="100.0" w:type="dxa"/>
+              <w:right w:w="100.0" w:type="dxa"/>
+            </w:tcMar>
+            <w:vAlign w:val="top"/>
+          </w:tcPr>
+          <w:p>
+            <w:pPr>
+              <w:widowControl w:val="0"/>
+              <w:rPr>
+                <w:rFonts w:ascii="Arial" w:cs="Arial" w:eastAsia="Arial" w:hAnsi="Arial"/>
+                <w:b w:val="1"/>
+                <w:sz w:val="20"/>
+                <w:szCs w:val="20"/>
+              </w:rPr>
+            </w:pPr>
+            <w:r>
+              <w:rPr>
+                <w:rFonts w:ascii="Arial" w:cs="Arial" w:eastAsia="Arial" w:hAnsi="Arial"/>
+                <w:b w:val="1"/>
+                <w:sz w:val="20"/>
+                <w:szCs w:val="20"/>
+                <w:rtl w:val="0"/>
+              </w:rPr>
+              <w:t xml:space="preserve">Criticality</w:t>
+            </w:r>
+          </w:p>
+        </w:tc>
+        <w:tc>
+          <w:tcPr>
+            <w:shd w:fill="auto" w:val="clear"/>
+            <w:tcMar>
+              <w:top w:w="100.0" w:type="dxa"/>
+              <w:left w:w="100.0" w:type="dxa"/>
+              <w:bottom w:w="100.0" w:type="dxa"/>
+              <w:right w:w="100.0" w:type="dxa"/>
+            </w:tcMar>
+            <w:vAlign w:val="top"/>
+          </w:tcPr>
+          <w:p>
+            <w:pPr>
+              <w:widowControl w:val="0"/>
+              <w:rPr>
+                <w:rFonts w:ascii="Arial" w:cs="Arial" w:eastAsia="Arial" w:hAnsi="Arial"/>
+                <w:sz w:val="20"/>
+                <w:szCs w:val="20"/>
+              </w:rPr>
+            </w:pPr>
+            <w:r>
+              <w:rPr>
+                <w:rFonts w:ascii="Arial" w:cs="Arial" w:eastAsia="Arial" w:hAnsi="Arial"/>
+                <w:sz w:val="20"/>
+                <w:szCs w:val="20"/>
+                <w:rtl w:val="0"/>
+              </w:rPr>
+              <w:t xml:space="preserve">Critical for both homeowners and customers to be able to view and book properties through the UI</w:t>
+            </w:r>
+          </w:p>
+        </w:tc>
+      </w:tr>
+      <w:tr>
+        <w:tc>
+          <w:tcPr>
+            <w:shd w:fill="auto" w:val="clear"/>
+            <w:tcMar>
+              <w:top w:w="100.0" w:type="dxa"/>
+              <w:left w:w="100.0" w:type="dxa"/>
+              <w:bottom w:w="100.0" w:type="dxa"/>
+              <w:right w:w="100.0" w:type="dxa"/>
+            </w:tcMar>
+            <w:vAlign w:val="top"/>
+          </w:tcPr>
+          <w:p>
+            <w:pPr>
+              <w:widowControl w:val="0"/>
+              <w:rPr>
+                <w:rFonts w:ascii="Arial" w:cs="Arial" w:eastAsia="Arial" w:hAnsi="Arial"/>
+                <w:b w:val="1"/>
+                <w:sz w:val="20"/>
+                <w:szCs w:val="20"/>
+              </w:rPr>
+            </w:pPr>
+            <w:r>
+              <w:rPr>
+                <w:rFonts w:ascii="Arial" w:cs="Arial" w:eastAsia="Arial" w:hAnsi="Arial"/>
+                <w:b w:val="1"/>
+                <w:sz w:val="20"/>
+                <w:szCs w:val="20"/>
+                <w:rtl w:val="0"/>
+              </w:rPr>
+              <w:t xml:space="preserve">Technical Issues</w:t>
+            </w:r>
+          </w:p>
+        </w:tc>
+        <w:tc>
+          <w:tcPr>
+            <w:shd w:fill="auto" w:val="clear"/>
+            <w:tcMar>
+              <w:top w:w="100.0" w:type="dxa"/>
+              <w:left w:w="100.0" w:type="dxa"/>
+              <w:bottom w:w="100.0" w:type="dxa"/>
+              <w:right w:w="100.0" w:type="dxa"/>
+            </w:tcMar>
+            <w:vAlign w:val="top"/>
+          </w:tcPr>
+          <w:p>
+            <w:pPr>
+              <w:widowControl w:val="0"/>
+              <w:rPr>
+                <w:rFonts w:ascii="Arial" w:cs="Arial" w:eastAsia="Arial" w:hAnsi="Arial"/>
+                <w:sz w:val="20"/>
+                <w:szCs w:val="20"/>
+              </w:rPr>
+            </w:pPr>
+            <w:r>
+              <w:rPr>
+                <w:rFonts w:ascii="Arial" w:cs="Arial" w:eastAsia="Arial" w:hAnsi="Arial"/>
+                <w:sz w:val="20"/>
+                <w:szCs w:val="20"/>
+                <w:rtl w:val="0"/>
+              </w:rPr>
+              <w:t xml:space="preserve">Correctly implementing the map view to display available properties to rent. This solution must be efficient and offer clear affordances for the maps usage to users.</w:t>
+            </w:r>
+          </w:p>
+        </w:tc>
+      </w:tr>
+      <w:tr>
+        <w:tc>
+          <w:tcPr>
+            <w:shd w:fill="auto" w:val="clear"/>
+            <w:tcMar>
+              <w:top w:w="100.0" w:type="dxa"/>
+              <w:left w:w="100.0" w:type="dxa"/>
+              <w:bottom w:w="100.0" w:type="dxa"/>
+              <w:right w:w="100.0" w:type="dxa"/>
+            </w:tcMar>
+            <w:vAlign w:val="top"/>
+          </w:tcPr>
+          <w:p>
+            <w:pPr>
+              <w:widowControl w:val="0"/>
+              <w:rPr>
+                <w:rFonts w:ascii="Arial" w:cs="Arial" w:eastAsia="Arial" w:hAnsi="Arial"/>
+                <w:b w:val="1"/>
+                <w:sz w:val="20"/>
+                <w:szCs w:val="20"/>
+              </w:rPr>
+            </w:pPr>
+            <w:r>
+              <w:rPr>
+                <w:rFonts w:ascii="Arial" w:cs="Arial" w:eastAsia="Arial" w:hAnsi="Arial"/>
+                <w:b w:val="1"/>
+                <w:sz w:val="20"/>
+                <w:szCs w:val="20"/>
+                <w:rtl w:val="0"/>
+              </w:rPr>
+              <w:t xml:space="preserve">Dependencies</w:t>
+            </w:r>
+          </w:p>
+        </w:tc>
+        <w:tc>
+          <w:tcPr>
+            <w:shd w:fill="auto" w:val="clear"/>
+            <w:tcMar>
+              <w:top w:w="100.0" w:type="dxa"/>
+              <w:left w:w="100.0" w:type="dxa"/>
+              <w:bottom w:w="100.0" w:type="dxa"/>
+              <w:right w:w="100.0" w:type="dxa"/>
+            </w:tcMar>
+            <w:vAlign w:val="top"/>
+          </w:tcPr>
+          <w:p>
+            <w:pPr>
+              <w:widowControl w:val="0"/>
+              <w:rPr>
+                <w:rFonts w:ascii="Arial" w:cs="Arial" w:eastAsia="Arial" w:hAnsi="Arial"/>
+                <w:sz w:val="20"/>
+                <w:szCs w:val="20"/>
+              </w:rPr>
+            </w:pPr>
+            <w:r>
+              <w:rPr>
+                <w:rFonts w:ascii="Arial" w:cs="Arial" w:eastAsia="Arial" w:hAnsi="Arial"/>
+                <w:sz w:val="20"/>
+                <w:szCs w:val="20"/>
+                <w:rtl w:val="0"/>
+              </w:rPr>
+              <w:t xml:space="preserve">1 , 2</w:t>
+            </w:r>
+          </w:p>
+        </w:tc>
+      </w:tr>
+      <w:tr>
+        <w:tc>
+          <w:tcPr>
+            <w:shd w:fill="auto" w:val="clear"/>
+            <w:tcMar>
+              <w:top w:w="100.0" w:type="dxa"/>
+              <w:left w:w="100.0" w:type="dxa"/>
+              <w:bottom w:w="100.0" w:type="dxa"/>
+              <w:right w:w="100.0" w:type="dxa"/>
+            </w:tcMar>
+            <w:vAlign w:val="top"/>
+          </w:tcPr>
+          <w:p>
+            <w:pPr>
+              <w:widowControl w:val="0"/>
+              <w:rPr>
+                <w:rFonts w:ascii="Arial" w:cs="Arial" w:eastAsia="Arial" w:hAnsi="Arial"/>
+                <w:b w:val="1"/>
+                <w:sz w:val="20"/>
+                <w:szCs w:val="20"/>
+              </w:rPr>
+            </w:pPr>
+            <w:r>
+              <w:rPr>
+                <w:rFonts w:ascii="Arial" w:cs="Arial" w:eastAsia="Arial" w:hAnsi="Arial"/>
+                <w:b w:val="1"/>
+                <w:sz w:val="20"/>
+                <w:szCs w:val="20"/>
+                <w:rtl w:val="0"/>
+              </w:rPr>
+              <w:t xml:space="preserve">Use Cases</w:t>
+            </w:r>
+          </w:p>
+        </w:tc>
+        <w:tc>
+          <w:tcPr>
+            <w:shd w:fill="auto" w:val="clear"/>
+            <w:tcMar>
+              <w:top w:w="100.0" w:type="dxa"/>
+              <w:left w:w="100.0" w:type="dxa"/>
+              <w:bottom w:w="100.0" w:type="dxa"/>
+              <w:right w:w="100.0" w:type="dxa"/>
+            </w:tcMar>
+            <w:vAlign w:val="top"/>
+          </w:tcPr>
+          <w:p>
+            <w:pPr>
+              <w:widowControl w:val="0"/>
+              <w:rPr>
+                <w:rFonts w:ascii="Arial" w:cs="Arial" w:eastAsia="Arial" w:hAnsi="Arial"/>
+                <w:sz w:val="20"/>
+                <w:szCs w:val="20"/>
+              </w:rPr>
+            </w:pPr>
+            <w:r>
+              <w:rPr>
+                <w:rFonts w:ascii="Arial" w:cs="Arial" w:eastAsia="Arial" w:hAnsi="Arial"/>
+                <w:sz w:val="20"/>
+                <w:szCs w:val="20"/>
+                <w:rtl w:val="0"/>
+              </w:rPr>
+              <w:t xml:space="preserve">2 , 7 , 8</w:t>
+            </w:r>
+          </w:p>
+        </w:tc>
+      </w:tr>
+    </w:tbl>
+    <w:p>
+      <w:pPr>
+        <w:spacing w:line="276" w:lineRule="auto"/>
+        <w:rPr>
+          <w:rFonts w:ascii="Arial" w:cs="Arial" w:eastAsia="Arial" w:hAnsi="Arial"/>
+          <w:sz w:val="22"/>
+          <w:szCs w:val="22"/>
+        </w:rPr>
+      </w:pPr>
+      <w:r>
+        <w:rPr>
+          <w:rtl w:val="0"/>
+        </w:rPr>
+      </w:r>
+    </w:p>
+    <w:p>
+      <w:pPr>
+        <w:spacing w:line="276" w:lineRule="auto"/>
+        <w:rPr>
+          <w:rFonts w:ascii="Arial" w:cs="Arial" w:eastAsia="Arial" w:hAnsi="Arial"/>
+          <w:sz w:val="22"/>
+          <w:szCs w:val="22"/>
+        </w:rPr>
+      </w:pPr>
+      <w:r>
+        <w:br w:type="page"/>
+      </w:r>
+      <w:r>
+        <w:rPr>
+          <w:rtl w:val="0"/>
+        </w:rPr>
+      </w:r>
+    </w:p>
+    <w:p>
+      <w:pPr>
+        <w:spacing w:line="276" w:lineRule="auto"/>
+        <w:rPr>
+          <w:rFonts w:ascii="Arial" w:cs="Arial" w:eastAsia="Arial" w:hAnsi="Arial"/>
+          <w:sz w:val="20"/>
+          <w:szCs w:val="20"/>
+        </w:rPr>
+      </w:pPr>
+      <w:r>
+        <w:rPr>
+          <w:rtl w:val="0"/>
+        </w:rPr>
+      </w:r>
+    </w:p>
+    <w:p>
+      <w:pPr>
+        <w:spacing w:line="276" w:lineRule="auto"/>
+        <w:rPr>
+          <w:rFonts w:ascii="Arial" w:cs="Arial" w:eastAsia="Arial" w:hAnsi="Arial"/>
+          <w:sz w:val="20"/>
+          <w:szCs w:val="20"/>
+        </w:rPr>
+      </w:pPr>
+      <w:r>
+        <w:rPr>
+          <w:rtl w:val="0"/>
+        </w:rPr>
+      </w:r>
+    </w:p>
+    <w:tbl>
+      <w:tblPr>
+        <w:tblStyle w:val="Table4"/>
+        <w:tblW w:w="9000.0" w:type="dxa"/>
+        <w:jc w:val="left"/>
+        <w:tblInd w:w="100.0" w:type="pct"/>
+        <w:tblBorders>
+          <w:top w:color="000000" w:space="0" w:sz="8" w:val="single"/>
+          <w:left w:color="000000" w:space="0" w:sz="8" w:val="single"/>
+          <w:bottom w:color="000000" w:space="0" w:sz="8" w:val="single"/>
+          <w:right w:color="000000" w:space="0" w:sz="8" w:val="single"/>
+          <w:insideH w:color="000000" w:space="0" w:sz="8" w:val="single"/>
+          <w:insideV w:color="000000" w:space="0" w:sz="8" w:val="single"/>
+        </w:tblBorders>
+        <w:tblLayout w:type="fixed"/>
+        <w:tblLook w:val="0600"/>
+      </w:tblPr>
+      <w:tblGrid>
+        <w:gridCol w:w="1980"/>
+        <w:gridCol w:w="7020"/>
+        <w:tblGridChange w:id="0">
+          <w:tblGrid>
+            <w:gridCol w:w="1980"/>
+            <w:gridCol w:w="7020"/>
+          </w:tblGrid>
+        </w:tblGridChange>
+      </w:tblGrid>
+      <w:tr>
+        <w:tc>
+          <w:tcPr>
+            <w:shd w:fill="auto" w:val="clear"/>
+            <w:tcMar>
+              <w:top w:w="100.0" w:type="dxa"/>
+              <w:left w:w="100.0" w:type="dxa"/>
+              <w:bottom w:w="100.0" w:type="dxa"/>
+              <w:right w:w="100.0" w:type="dxa"/>
+            </w:tcMar>
+            <w:vAlign w:val="top"/>
+          </w:tcPr>
+          <w:p>
+            <w:pPr>
+              <w:widowControl w:val="0"/>
+              <w:rPr>
+                <w:rFonts w:ascii="Arial" w:cs="Arial" w:eastAsia="Arial" w:hAnsi="Arial"/>
+                <w:b w:val="1"/>
+                <w:sz w:val="20"/>
+                <w:szCs w:val="20"/>
+              </w:rPr>
+            </w:pPr>
+            <w:r>
+              <w:rPr>
+                <w:rFonts w:ascii="Arial" w:cs="Arial" w:eastAsia="Arial" w:hAnsi="Arial"/>
+                <w:b w:val="1"/>
+                <w:sz w:val="20"/>
+                <w:szCs w:val="20"/>
+                <w:rtl w:val="0"/>
+              </w:rPr>
+              <w:t xml:space="preserve">Requirement</w:t>
+            </w:r>
+          </w:p>
+        </w:tc>
+        <w:tc>
+          <w:tcPr>
+            <w:shd w:fill="auto" w:val="clear"/>
+            <w:tcMar>
+              <w:top w:w="100.0" w:type="dxa"/>
+              <w:left w:w="100.0" w:type="dxa"/>
+              <w:bottom w:w="100.0" w:type="dxa"/>
+              <w:right w:w="100.0" w:type="dxa"/>
+            </w:tcMar>
+            <w:vAlign w:val="top"/>
+          </w:tcPr>
+          <w:p>
+            <w:pPr>
+              <w:widowControl w:val="0"/>
+              <w:rPr>
+                <w:rFonts w:ascii="Arial" w:cs="Arial" w:eastAsia="Arial" w:hAnsi="Arial"/>
+                <w:sz w:val="20"/>
+                <w:szCs w:val="20"/>
+              </w:rPr>
+            </w:pPr>
+            <w:r>
+              <w:rPr>
+                <w:rFonts w:ascii="Arial" w:cs="Arial" w:eastAsia="Arial" w:hAnsi="Arial"/>
+                <w:sz w:val="20"/>
+                <w:szCs w:val="20"/>
+                <w:rtl w:val="0"/>
+              </w:rPr>
+              <w:t xml:space="preserve">4</w:t>
+            </w:r>
+          </w:p>
+        </w:tc>
+      </w:tr>
+      <w:tr>
+        <w:tc>
+          <w:tcPr>
+            <w:shd w:fill="auto" w:val="clear"/>
+            <w:tcMar>
+              <w:top w:w="100.0" w:type="dxa"/>
+              <w:left w:w="100.0" w:type="dxa"/>
+              <w:bottom w:w="100.0" w:type="dxa"/>
+              <w:right w:w="100.0" w:type="dxa"/>
+            </w:tcMar>
+            <w:vAlign w:val="top"/>
+          </w:tcPr>
+          <w:p>
+            <w:pPr>
+              <w:widowControl w:val="0"/>
+              <w:rPr>
+                <w:rFonts w:ascii="Arial" w:cs="Arial" w:eastAsia="Arial" w:hAnsi="Arial"/>
+                <w:b w:val="1"/>
+                <w:sz w:val="20"/>
+                <w:szCs w:val="20"/>
+              </w:rPr>
+            </w:pPr>
+            <w:r>
+              <w:rPr>
+                <w:rFonts w:ascii="Arial" w:cs="Arial" w:eastAsia="Arial" w:hAnsi="Arial"/>
+                <w:b w:val="1"/>
+                <w:sz w:val="20"/>
+                <w:szCs w:val="20"/>
+                <w:rtl w:val="0"/>
+              </w:rPr>
+              <w:t xml:space="preserve">Description</w:t>
+            </w:r>
+          </w:p>
+        </w:tc>
+        <w:tc>
+          <w:tcPr>
+            <w:shd w:fill="auto" w:val="clear"/>
+            <w:tcMar>
+              <w:top w:w="100.0" w:type="dxa"/>
+              <w:left w:w="100.0" w:type="dxa"/>
+              <w:bottom w:w="100.0" w:type="dxa"/>
+              <w:right w:w="100.0" w:type="dxa"/>
+            </w:tcMar>
+            <w:vAlign w:val="top"/>
+          </w:tcPr>
+          <w:p>
+            <w:pPr>
+              <w:widowControl w:val="0"/>
+              <w:rPr>
+                <w:rFonts w:ascii="Arial" w:cs="Arial" w:eastAsia="Arial" w:hAnsi="Arial"/>
+                <w:sz w:val="20"/>
+                <w:szCs w:val="20"/>
+              </w:rPr>
+            </w:pPr>
+            <w:r>
+              <w:rPr>
+                <w:rFonts w:ascii="Arial" w:cs="Arial" w:eastAsia="Arial" w:hAnsi="Arial"/>
+                <w:sz w:val="20"/>
+                <w:szCs w:val="20"/>
+                <w:rtl w:val="0"/>
+              </w:rPr>
+              <w:t xml:space="preserve">User profile management</w:t>
+            </w:r>
+          </w:p>
+        </w:tc>
+      </w:tr>
+      <w:tr>
+        <w:tc>
+          <w:tcPr>
+            <w:shd w:fill="auto" w:val="clear"/>
+            <w:tcMar>
+              <w:top w:w="100.0" w:type="dxa"/>
+              <w:left w:w="100.0" w:type="dxa"/>
+              <w:bottom w:w="100.0" w:type="dxa"/>
+              <w:right w:w="100.0" w:type="dxa"/>
+            </w:tcMar>
+            <w:vAlign w:val="top"/>
+          </w:tcPr>
+          <w:p>
+            <w:pPr>
+              <w:widowControl w:val="0"/>
+              <w:rPr>
+                <w:rFonts w:ascii="Arial" w:cs="Arial" w:eastAsia="Arial" w:hAnsi="Arial"/>
+                <w:b w:val="1"/>
+                <w:sz w:val="20"/>
+                <w:szCs w:val="20"/>
+              </w:rPr>
+            </w:pPr>
+            <w:r>
+              <w:rPr>
+                <w:rFonts w:ascii="Arial" w:cs="Arial" w:eastAsia="Arial" w:hAnsi="Arial"/>
+                <w:b w:val="1"/>
+                <w:sz w:val="20"/>
+                <w:szCs w:val="20"/>
+                <w:rtl w:val="0"/>
+              </w:rPr>
+              <w:t xml:space="preserve">Criticality</w:t>
+            </w:r>
+          </w:p>
+        </w:tc>
+        <w:tc>
+          <w:tcPr>
+            <w:shd w:fill="auto" w:val="clear"/>
+            <w:tcMar>
+              <w:top w:w="100.0" w:type="dxa"/>
+              <w:left w:w="100.0" w:type="dxa"/>
+              <w:bottom w:w="100.0" w:type="dxa"/>
+              <w:right w:w="100.0" w:type="dxa"/>
+            </w:tcMar>
+            <w:vAlign w:val="top"/>
+          </w:tcPr>
+          <w:p>
+            <w:pPr>
+              <w:widowControl w:val="0"/>
+              <w:rPr>
+                <w:rFonts w:ascii="Arial" w:cs="Arial" w:eastAsia="Arial" w:hAnsi="Arial"/>
+                <w:sz w:val="20"/>
+                <w:szCs w:val="20"/>
+              </w:rPr>
+            </w:pPr>
+            <w:r>
+              <w:rPr>
+                <w:rFonts w:ascii="Arial" w:cs="Arial" w:eastAsia="Arial" w:hAnsi="Arial"/>
+                <w:sz w:val="20"/>
+                <w:szCs w:val="20"/>
+                <w:rtl w:val="0"/>
+              </w:rPr>
+              <w:t xml:space="preserve">Critical as the user may want to update a detail about their driveway or to update a booking from the customers perspective</w:t>
+            </w:r>
+          </w:p>
+        </w:tc>
+      </w:tr>
+      <w:tr>
+        <w:tc>
+          <w:tcPr>
+            <w:shd w:fill="auto" w:val="clear"/>
+            <w:tcMar>
+              <w:top w:w="100.0" w:type="dxa"/>
+              <w:left w:w="100.0" w:type="dxa"/>
+              <w:bottom w:w="100.0" w:type="dxa"/>
+              <w:right w:w="100.0" w:type="dxa"/>
+            </w:tcMar>
+            <w:vAlign w:val="top"/>
+          </w:tcPr>
+          <w:p>
+            <w:pPr>
+              <w:widowControl w:val="0"/>
+              <w:rPr>
+                <w:rFonts w:ascii="Arial" w:cs="Arial" w:eastAsia="Arial" w:hAnsi="Arial"/>
+                <w:b w:val="1"/>
+                <w:sz w:val="20"/>
+                <w:szCs w:val="20"/>
+              </w:rPr>
+            </w:pPr>
+            <w:r>
+              <w:rPr>
+                <w:rFonts w:ascii="Arial" w:cs="Arial" w:eastAsia="Arial" w:hAnsi="Arial"/>
+                <w:b w:val="1"/>
+                <w:sz w:val="20"/>
+                <w:szCs w:val="20"/>
+                <w:rtl w:val="0"/>
+              </w:rPr>
+              <w:t xml:space="preserve">Technical Issues</w:t>
+            </w:r>
+          </w:p>
+        </w:tc>
+        <w:tc>
+          <w:tcPr>
+            <w:shd w:fill="auto" w:val="clear"/>
+            <w:tcMar>
+              <w:top w:w="100.0" w:type="dxa"/>
+              <w:left w:w="100.0" w:type="dxa"/>
+              <w:bottom w:w="100.0" w:type="dxa"/>
+              <w:right w:w="100.0" w:type="dxa"/>
+            </w:tcMar>
+            <w:vAlign w:val="top"/>
+          </w:tcPr>
+          <w:p>
+            <w:pPr>
+              <w:widowControl w:val="0"/>
+              <w:rPr>
+                <w:rFonts w:ascii="Arial" w:cs="Arial" w:eastAsia="Arial" w:hAnsi="Arial"/>
+                <w:sz w:val="20"/>
+                <w:szCs w:val="20"/>
+              </w:rPr>
+            </w:pPr>
+            <w:r>
+              <w:rPr>
+                <w:rFonts w:ascii="Arial" w:cs="Arial" w:eastAsia="Arial" w:hAnsi="Arial"/>
+                <w:sz w:val="20"/>
+                <w:szCs w:val="20"/>
+                <w:rtl w:val="0"/>
+              </w:rPr>
+              <w:t xml:space="preserve">Ensuring that any updates to a users profile, vehicles or properties do not invalidate current bookings.</w:t>
+            </w:r>
+          </w:p>
+        </w:tc>
+      </w:tr>
+      <w:tr>
+        <w:tc>
+          <w:tcPr>
+            <w:shd w:fill="auto" w:val="clear"/>
+            <w:tcMar>
+              <w:top w:w="100.0" w:type="dxa"/>
+              <w:left w:w="100.0" w:type="dxa"/>
+              <w:bottom w:w="100.0" w:type="dxa"/>
+              <w:right w:w="100.0" w:type="dxa"/>
+            </w:tcMar>
+            <w:vAlign w:val="top"/>
+          </w:tcPr>
+          <w:p>
+            <w:pPr>
+              <w:widowControl w:val="0"/>
+              <w:rPr>
+                <w:rFonts w:ascii="Arial" w:cs="Arial" w:eastAsia="Arial" w:hAnsi="Arial"/>
+                <w:b w:val="1"/>
+                <w:sz w:val="20"/>
+                <w:szCs w:val="20"/>
+              </w:rPr>
+            </w:pPr>
+            <w:r>
+              <w:rPr>
+                <w:rFonts w:ascii="Arial" w:cs="Arial" w:eastAsia="Arial" w:hAnsi="Arial"/>
+                <w:b w:val="1"/>
+                <w:sz w:val="20"/>
+                <w:szCs w:val="20"/>
+                <w:rtl w:val="0"/>
+              </w:rPr>
+              <w:t xml:space="preserve">Dependencies</w:t>
+            </w:r>
+          </w:p>
+        </w:tc>
+        <w:tc>
+          <w:tcPr>
+            <w:shd w:fill="auto" w:val="clear"/>
+            <w:tcMar>
+              <w:top w:w="100.0" w:type="dxa"/>
+              <w:left w:w="100.0" w:type="dxa"/>
+              <w:bottom w:w="100.0" w:type="dxa"/>
+              <w:right w:w="100.0" w:type="dxa"/>
+            </w:tcMar>
+            <w:vAlign w:val="top"/>
+          </w:tcPr>
+          <w:p>
+            <w:pPr>
+              <w:widowControl w:val="0"/>
+              <w:rPr>
+                <w:rFonts w:ascii="Arial" w:cs="Arial" w:eastAsia="Arial" w:hAnsi="Arial"/>
+                <w:sz w:val="20"/>
+                <w:szCs w:val="20"/>
+              </w:rPr>
+            </w:pPr>
+            <w:r>
+              <w:rPr>
+                <w:rFonts w:ascii="Arial" w:cs="Arial" w:eastAsia="Arial" w:hAnsi="Arial"/>
+                <w:sz w:val="20"/>
+                <w:szCs w:val="20"/>
+                <w:rtl w:val="0"/>
+              </w:rPr>
+              <w:t xml:space="preserve">1 , 2</w:t>
+            </w:r>
+          </w:p>
+        </w:tc>
+      </w:tr>
+      <w:tr>
+        <w:tc>
+          <w:tcPr>
+            <w:shd w:fill="auto" w:val="clear"/>
+            <w:tcMar>
+              <w:top w:w="100.0" w:type="dxa"/>
+              <w:left w:w="100.0" w:type="dxa"/>
+              <w:bottom w:w="100.0" w:type="dxa"/>
+              <w:right w:w="100.0" w:type="dxa"/>
+            </w:tcMar>
+            <w:vAlign w:val="top"/>
+          </w:tcPr>
+          <w:p>
+            <w:pPr>
+              <w:widowControl w:val="0"/>
+              <w:rPr>
+                <w:rFonts w:ascii="Arial" w:cs="Arial" w:eastAsia="Arial" w:hAnsi="Arial"/>
+                <w:b w:val="1"/>
+                <w:sz w:val="20"/>
+                <w:szCs w:val="20"/>
+              </w:rPr>
+            </w:pPr>
+            <w:r>
+              <w:rPr>
+                <w:rFonts w:ascii="Arial" w:cs="Arial" w:eastAsia="Arial" w:hAnsi="Arial"/>
+                <w:b w:val="1"/>
+                <w:sz w:val="20"/>
+                <w:szCs w:val="20"/>
+                <w:rtl w:val="0"/>
+              </w:rPr>
+              <w:t xml:space="preserve">Use Cases</w:t>
+            </w:r>
+          </w:p>
+        </w:tc>
+        <w:tc>
+          <w:tcPr>
+            <w:shd w:fill="auto" w:val="clear"/>
+            <w:tcMar>
+              <w:top w:w="100.0" w:type="dxa"/>
+              <w:left w:w="100.0" w:type="dxa"/>
+              <w:bottom w:w="100.0" w:type="dxa"/>
+              <w:right w:w="100.0" w:type="dxa"/>
+            </w:tcMar>
+            <w:vAlign w:val="top"/>
+          </w:tcPr>
+          <w:p>
+            <w:pPr>
+              <w:widowControl w:val="0"/>
+              <w:rPr>
+                <w:rFonts w:ascii="Arial" w:cs="Arial" w:eastAsia="Arial" w:hAnsi="Arial"/>
+                <w:sz w:val="20"/>
+                <w:szCs w:val="20"/>
+              </w:rPr>
+            </w:pPr>
+            <w:r>
+              <w:rPr>
+                <w:rFonts w:ascii="Arial" w:cs="Arial" w:eastAsia="Arial" w:hAnsi="Arial"/>
+                <w:sz w:val="20"/>
+                <w:szCs w:val="20"/>
+                <w:rtl w:val="0"/>
+              </w:rPr>
+              <w:t xml:space="preserve">2 , 4 , 5 , 6 , 8 , 9 , 10 , 13</w:t>
+            </w:r>
+          </w:p>
+        </w:tc>
+      </w:tr>
+    </w:tbl>
+    <w:p>
+      <w:pPr>
+        <w:spacing w:line="276" w:lineRule="auto"/>
+        <w:rPr>
+          <w:rFonts w:ascii="Arial" w:cs="Arial" w:eastAsia="Arial" w:hAnsi="Arial"/>
+          <w:sz w:val="20"/>
+          <w:szCs w:val="20"/>
+        </w:rPr>
+      </w:pPr>
+      <w:r>
+        <w:rPr>
+          <w:rtl w:val="0"/>
+        </w:rPr>
+      </w:r>
+    </w:p>
+    <w:p>
+      <w:pPr>
+        <w:spacing w:line="276" w:lineRule="auto"/>
+        <w:rPr>
+          <w:rFonts w:ascii="Arial" w:cs="Arial" w:eastAsia="Arial" w:hAnsi="Arial"/>
+          <w:sz w:val="20"/>
+          <w:szCs w:val="20"/>
+        </w:rPr>
+      </w:pPr>
+      <w:r>
+        <w:rPr>
+          <w:rtl w:val="0"/>
+        </w:rPr>
+      </w:r>
+    </w:p>
+    <w:p>
+      <w:pPr>
+        <w:spacing w:line="276" w:lineRule="auto"/>
+        <w:rPr>
+          <w:rFonts w:ascii="Arial" w:cs="Arial" w:eastAsia="Arial" w:hAnsi="Arial"/>
+          <w:sz w:val="20"/>
+          <w:szCs w:val="20"/>
+        </w:rPr>
+      </w:pPr>
+      <w:r>
+        <w:rPr>
+          <w:rtl w:val="0"/>
+        </w:rPr>
+      </w:r>
+    </w:p>
+    <w:p>
+      <w:pPr>
+        <w:spacing w:line="276" w:lineRule="auto"/>
+        <w:rPr>
+          <w:rFonts w:ascii="Arial" w:cs="Arial" w:eastAsia="Arial" w:hAnsi="Arial"/>
+          <w:sz w:val="20"/>
+          <w:szCs w:val="20"/>
+        </w:rPr>
+      </w:pPr>
+      <w:r>
+        <w:rPr>
+          <w:rtl w:val="0"/>
+        </w:rPr>
+      </w:r>
+    </w:p>
+    <w:tbl>
+      <w:tblPr>
+        <w:tblStyle w:val="Table5"/>
+        <w:tblW w:w="9000.0" w:type="dxa"/>
+        <w:jc w:val="left"/>
+        <w:tblInd w:w="100.0" w:type="pct"/>
+        <w:tblBorders>
+          <w:top w:color="000000" w:space="0" w:sz="8" w:val="single"/>
+          <w:left w:color="000000" w:space="0" w:sz="8" w:val="single"/>
+          <w:bottom w:color="000000" w:space="0" w:sz="8" w:val="single"/>
+          <w:right w:color="000000" w:space="0" w:sz="8" w:val="single"/>
+          <w:insideH w:color="000000" w:space="0" w:sz="8" w:val="single"/>
+          <w:insideV w:color="000000" w:space="0" w:sz="8" w:val="single"/>
+        </w:tblBorders>
+        <w:tblLayout w:type="fixed"/>
+        <w:tblLook w:val="0600"/>
+      </w:tblPr>
+      <w:tblGrid>
+        <w:gridCol w:w="1980"/>
+        <w:gridCol w:w="7020"/>
+        <w:tblGridChange w:id="0">
+          <w:tblGrid>
+            <w:gridCol w:w="1980"/>
+            <w:gridCol w:w="7020"/>
+          </w:tblGrid>
+        </w:tblGridChange>
+      </w:tblGrid>
+      <w:tr>
+        <w:tc>
+          <w:tcPr>
+            <w:shd w:fill="auto" w:val="clear"/>
+            <w:tcMar>
+              <w:top w:w="100.0" w:type="dxa"/>
+              <w:left w:w="100.0" w:type="dxa"/>
+              <w:bottom w:w="100.0" w:type="dxa"/>
+              <w:right w:w="100.0" w:type="dxa"/>
+            </w:tcMar>
+            <w:vAlign w:val="top"/>
+          </w:tcPr>
+          <w:p>
+            <w:pPr>
+              <w:widowControl w:val="0"/>
+              <w:rPr>
+                <w:rFonts w:ascii="Arial" w:cs="Arial" w:eastAsia="Arial" w:hAnsi="Arial"/>
+                <w:b w:val="1"/>
+                <w:sz w:val="20"/>
+                <w:szCs w:val="20"/>
+              </w:rPr>
+            </w:pPr>
+            <w:r>
+              <w:rPr>
+                <w:rFonts w:ascii="Arial" w:cs="Arial" w:eastAsia="Arial" w:hAnsi="Arial"/>
+                <w:b w:val="1"/>
+                <w:sz w:val="20"/>
+                <w:szCs w:val="20"/>
+                <w:rtl w:val="0"/>
+              </w:rPr>
+              <w:t xml:space="preserve">Requirement</w:t>
+            </w:r>
+          </w:p>
+        </w:tc>
+        <w:tc>
+          <w:tcPr>
+            <w:shd w:fill="auto" w:val="clear"/>
+            <w:tcMar>
+              <w:top w:w="100.0" w:type="dxa"/>
+              <w:left w:w="100.0" w:type="dxa"/>
+              <w:bottom w:w="100.0" w:type="dxa"/>
+              <w:right w:w="100.0" w:type="dxa"/>
+            </w:tcMar>
+            <w:vAlign w:val="top"/>
+          </w:tcPr>
+          <w:p>
+            <w:pPr>
+              <w:widowControl w:val="0"/>
+              <w:rPr>
+                <w:rFonts w:ascii="Arial" w:cs="Arial" w:eastAsia="Arial" w:hAnsi="Arial"/>
+                <w:sz w:val="20"/>
+                <w:szCs w:val="20"/>
+              </w:rPr>
+            </w:pPr>
+            <w:r>
+              <w:rPr>
+                <w:rFonts w:ascii="Arial" w:cs="Arial" w:eastAsia="Arial" w:hAnsi="Arial"/>
+                <w:sz w:val="20"/>
+                <w:szCs w:val="20"/>
+                <w:rtl w:val="0"/>
+              </w:rPr>
+              <w:t xml:space="preserve">5</w:t>
+            </w:r>
+          </w:p>
+        </w:tc>
+      </w:tr>
+      <w:tr>
+        <w:tc>
+          <w:tcPr>
+            <w:shd w:fill="auto" w:val="clear"/>
+            <w:tcMar>
+              <w:top w:w="100.0" w:type="dxa"/>
+              <w:left w:w="100.0" w:type="dxa"/>
+              <w:bottom w:w="100.0" w:type="dxa"/>
+              <w:right w:w="100.0" w:type="dxa"/>
+            </w:tcMar>
+            <w:vAlign w:val="top"/>
+          </w:tcPr>
+          <w:p>
+            <w:pPr>
+              <w:widowControl w:val="0"/>
+              <w:rPr>
+                <w:rFonts w:ascii="Arial" w:cs="Arial" w:eastAsia="Arial" w:hAnsi="Arial"/>
+                <w:b w:val="1"/>
+                <w:sz w:val="20"/>
+                <w:szCs w:val="20"/>
+              </w:rPr>
+            </w:pPr>
+            <w:r>
+              <w:rPr>
+                <w:rFonts w:ascii="Arial" w:cs="Arial" w:eastAsia="Arial" w:hAnsi="Arial"/>
+                <w:b w:val="1"/>
+                <w:sz w:val="20"/>
+                <w:szCs w:val="20"/>
+                <w:rtl w:val="0"/>
+              </w:rPr>
+              <w:t xml:space="preserve">Description</w:t>
+            </w:r>
+          </w:p>
+        </w:tc>
+        <w:tc>
+          <w:tcPr>
+            <w:shd w:fill="auto" w:val="clear"/>
+            <w:tcMar>
+              <w:top w:w="100.0" w:type="dxa"/>
+              <w:left w:w="100.0" w:type="dxa"/>
+              <w:bottom w:w="100.0" w:type="dxa"/>
+              <w:right w:w="100.0" w:type="dxa"/>
+            </w:tcMar>
+            <w:vAlign w:val="top"/>
+          </w:tcPr>
+          <w:p>
+            <w:pPr>
+              <w:widowControl w:val="0"/>
+              <w:rPr>
+                <w:rFonts w:ascii="Arial" w:cs="Arial" w:eastAsia="Arial" w:hAnsi="Arial"/>
+                <w:sz w:val="20"/>
+                <w:szCs w:val="20"/>
+              </w:rPr>
+            </w:pPr>
+            <w:r>
+              <w:rPr>
+                <w:rFonts w:ascii="Arial" w:cs="Arial" w:eastAsia="Arial" w:hAnsi="Arial"/>
+                <w:sz w:val="20"/>
+                <w:szCs w:val="20"/>
+                <w:rtl w:val="0"/>
+              </w:rPr>
+              <w:t xml:space="preserve">Setup of NFC/QR code functionality </w:t>
+            </w:r>
+          </w:p>
+        </w:tc>
+      </w:tr>
+      <w:tr>
+        <w:tc>
+          <w:tcPr>
+            <w:shd w:fill="auto" w:val="clear"/>
+            <w:tcMar>
+              <w:top w:w="100.0" w:type="dxa"/>
+              <w:left w:w="100.0" w:type="dxa"/>
+              <w:bottom w:w="100.0" w:type="dxa"/>
+              <w:right w:w="100.0" w:type="dxa"/>
+            </w:tcMar>
+            <w:vAlign w:val="top"/>
+          </w:tcPr>
+          <w:p>
+            <w:pPr>
+              <w:widowControl w:val="0"/>
+              <w:rPr>
+                <w:rFonts w:ascii="Arial" w:cs="Arial" w:eastAsia="Arial" w:hAnsi="Arial"/>
+                <w:b w:val="1"/>
+                <w:sz w:val="20"/>
+                <w:szCs w:val="20"/>
+              </w:rPr>
+            </w:pPr>
+            <w:r>
+              <w:rPr>
+                <w:rFonts w:ascii="Arial" w:cs="Arial" w:eastAsia="Arial" w:hAnsi="Arial"/>
+                <w:b w:val="1"/>
+                <w:sz w:val="20"/>
+                <w:szCs w:val="20"/>
+                <w:rtl w:val="0"/>
+              </w:rPr>
+              <w:t xml:space="preserve">Criticality</w:t>
+            </w:r>
+          </w:p>
+        </w:tc>
+        <w:tc>
+          <w:tcPr>
+            <w:shd w:fill="auto" w:val="clear"/>
+            <w:tcMar>
+              <w:top w:w="100.0" w:type="dxa"/>
+              <w:left w:w="100.0" w:type="dxa"/>
+              <w:bottom w:w="100.0" w:type="dxa"/>
+              <w:right w:w="100.0" w:type="dxa"/>
+            </w:tcMar>
+            <w:vAlign w:val="top"/>
+          </w:tcPr>
+          <w:p>
+            <w:pPr>
+              <w:widowControl w:val="0"/>
+              <w:rPr>
+                <w:rFonts w:ascii="Arial" w:cs="Arial" w:eastAsia="Arial" w:hAnsi="Arial"/>
+                <w:sz w:val="20"/>
+                <w:szCs w:val="20"/>
+              </w:rPr>
+            </w:pPr>
+            <w:r>
+              <w:rPr>
+                <w:rFonts w:ascii="Arial" w:cs="Arial" w:eastAsia="Arial" w:hAnsi="Arial"/>
+                <w:sz w:val="20"/>
+                <w:szCs w:val="20"/>
+                <w:rtl w:val="0"/>
+              </w:rPr>
+              <w:t xml:space="preserve">Critical as it is used for homeowners to know the status of their driveway booking.</w:t>
+            </w:r>
+          </w:p>
+        </w:tc>
+      </w:tr>
+      <w:tr>
+        <w:tc>
+          <w:tcPr>
+            <w:shd w:fill="auto" w:val="clear"/>
+            <w:tcMar>
+              <w:top w:w="100.0" w:type="dxa"/>
+              <w:left w:w="100.0" w:type="dxa"/>
+              <w:bottom w:w="100.0" w:type="dxa"/>
+              <w:right w:w="100.0" w:type="dxa"/>
+            </w:tcMar>
+            <w:vAlign w:val="top"/>
+          </w:tcPr>
+          <w:p>
+            <w:pPr>
+              <w:widowControl w:val="0"/>
+              <w:rPr>
+                <w:rFonts w:ascii="Arial" w:cs="Arial" w:eastAsia="Arial" w:hAnsi="Arial"/>
+                <w:b w:val="1"/>
+                <w:sz w:val="20"/>
+                <w:szCs w:val="20"/>
+              </w:rPr>
+            </w:pPr>
+            <w:r>
+              <w:rPr>
+                <w:rFonts w:ascii="Arial" w:cs="Arial" w:eastAsia="Arial" w:hAnsi="Arial"/>
+                <w:b w:val="1"/>
+                <w:sz w:val="20"/>
+                <w:szCs w:val="20"/>
+                <w:rtl w:val="0"/>
+              </w:rPr>
+              <w:t xml:space="preserve">Technical Issues</w:t>
+            </w:r>
+          </w:p>
+        </w:tc>
+        <w:tc>
+          <w:tcPr>
+            <w:shd w:fill="auto" w:val="clear"/>
+            <w:tcMar>
+              <w:top w:w="100.0" w:type="dxa"/>
+              <w:left w:w="100.0" w:type="dxa"/>
+              <w:bottom w:w="100.0" w:type="dxa"/>
+              <w:right w:w="100.0" w:type="dxa"/>
+            </w:tcMar>
+            <w:vAlign w:val="top"/>
+          </w:tcPr>
+          <w:p>
+            <w:pPr>
+              <w:widowControl w:val="0"/>
+              <w:rPr>
+                <w:rFonts w:ascii="Arial" w:cs="Arial" w:eastAsia="Arial" w:hAnsi="Arial"/>
+                <w:sz w:val="20"/>
+                <w:szCs w:val="20"/>
+              </w:rPr>
+            </w:pPr>
+            <w:r>
+              <w:rPr>
+                <w:rFonts w:ascii="Arial" w:cs="Arial" w:eastAsia="Arial" w:hAnsi="Arial"/>
+                <w:sz w:val="20"/>
+                <w:szCs w:val="20"/>
+                <w:rtl w:val="0"/>
+              </w:rPr>
+              <w:t xml:space="preserve">Implementing NFC writer and reader within the app. The app must be associated with the NFC tag content to automatically open and check the user in. </w:t>
+              <w:br w:type="textWrapping"/>
+              <w:br w:type="textWrapping"/>
+              <w:t xml:space="preserve">Implementation of the QR generator which must also be associated with the app upon reading. </w:t>
+            </w:r>
+          </w:p>
+        </w:tc>
+      </w:tr>
+      <w:tr>
+        <w:tc>
+          <w:tcPr>
+            <w:shd w:fill="auto" w:val="clear"/>
+            <w:tcMar>
+              <w:top w:w="100.0" w:type="dxa"/>
+              <w:left w:w="100.0" w:type="dxa"/>
+              <w:bottom w:w="100.0" w:type="dxa"/>
+              <w:right w:w="100.0" w:type="dxa"/>
+            </w:tcMar>
+            <w:vAlign w:val="top"/>
+          </w:tcPr>
+          <w:p>
+            <w:pPr>
+              <w:widowControl w:val="0"/>
+              <w:rPr>
+                <w:rFonts w:ascii="Arial" w:cs="Arial" w:eastAsia="Arial" w:hAnsi="Arial"/>
+                <w:b w:val="1"/>
+                <w:sz w:val="20"/>
+                <w:szCs w:val="20"/>
+              </w:rPr>
+            </w:pPr>
+            <w:r>
+              <w:rPr>
+                <w:rFonts w:ascii="Arial" w:cs="Arial" w:eastAsia="Arial" w:hAnsi="Arial"/>
+                <w:b w:val="1"/>
+                <w:sz w:val="20"/>
+                <w:szCs w:val="20"/>
+                <w:rtl w:val="0"/>
+              </w:rPr>
+              <w:t xml:space="preserve">Dependencies</w:t>
+            </w:r>
+          </w:p>
+        </w:tc>
+        <w:tc>
+          <w:tcPr>
+            <w:shd w:fill="auto" w:val="clear"/>
+            <w:tcMar>
+              <w:top w:w="100.0" w:type="dxa"/>
+              <w:left w:w="100.0" w:type="dxa"/>
+              <w:bottom w:w="100.0" w:type="dxa"/>
+              <w:right w:w="100.0" w:type="dxa"/>
+            </w:tcMar>
+            <w:vAlign w:val="top"/>
+          </w:tcPr>
+          <w:p>
+            <w:pPr>
+              <w:widowControl w:val="0"/>
+              <w:rPr>
+                <w:rFonts w:ascii="Arial" w:cs="Arial" w:eastAsia="Arial" w:hAnsi="Arial"/>
+                <w:sz w:val="20"/>
+                <w:szCs w:val="20"/>
+              </w:rPr>
+            </w:pPr>
+            <w:r>
+              <w:rPr>
+                <w:rFonts w:ascii="Arial" w:cs="Arial" w:eastAsia="Arial" w:hAnsi="Arial"/>
+                <w:sz w:val="20"/>
+                <w:szCs w:val="20"/>
+                <w:rtl w:val="0"/>
+              </w:rPr>
+              <w:t xml:space="preserve">1</w:t>
+            </w:r>
+          </w:p>
+        </w:tc>
+      </w:tr>
+      <w:tr>
+        <w:tc>
+          <w:tcPr>
+            <w:shd w:fill="auto" w:val="clear"/>
+            <w:tcMar>
+              <w:top w:w="100.0" w:type="dxa"/>
+              <w:left w:w="100.0" w:type="dxa"/>
+              <w:bottom w:w="100.0" w:type="dxa"/>
+              <w:right w:w="100.0" w:type="dxa"/>
+            </w:tcMar>
+            <w:vAlign w:val="top"/>
+          </w:tcPr>
+          <w:p>
+            <w:pPr>
+              <w:widowControl w:val="0"/>
+              <w:rPr>
+                <w:rFonts w:ascii="Arial" w:cs="Arial" w:eastAsia="Arial" w:hAnsi="Arial"/>
+                <w:b w:val="1"/>
+                <w:sz w:val="20"/>
+                <w:szCs w:val="20"/>
+              </w:rPr>
+            </w:pPr>
+            <w:r>
+              <w:rPr>
+                <w:rFonts w:ascii="Arial" w:cs="Arial" w:eastAsia="Arial" w:hAnsi="Arial"/>
+                <w:b w:val="1"/>
+                <w:sz w:val="20"/>
+                <w:szCs w:val="20"/>
+                <w:rtl w:val="0"/>
+              </w:rPr>
+              <w:t xml:space="preserve">Use Cases</w:t>
+            </w:r>
+          </w:p>
+        </w:tc>
+        <w:tc>
+          <w:tcPr>
+            <w:shd w:fill="auto" w:val="clear"/>
+            <w:tcMar>
+              <w:top w:w="100.0" w:type="dxa"/>
+              <w:left w:w="100.0" w:type="dxa"/>
+              <w:bottom w:w="100.0" w:type="dxa"/>
+              <w:right w:w="100.0" w:type="dxa"/>
+            </w:tcMar>
+            <w:vAlign w:val="top"/>
+          </w:tcPr>
+          <w:p>
+            <w:pPr>
+              <w:widowControl w:val="0"/>
+              <w:rPr>
+                <w:rFonts w:ascii="Arial" w:cs="Arial" w:eastAsia="Arial" w:hAnsi="Arial"/>
+                <w:sz w:val="20"/>
+                <w:szCs w:val="20"/>
+              </w:rPr>
+            </w:pPr>
+            <w:r>
+              <w:rPr>
+                <w:rFonts w:ascii="Arial" w:cs="Arial" w:eastAsia="Arial" w:hAnsi="Arial"/>
+                <w:sz w:val="20"/>
+                <w:szCs w:val="20"/>
+                <w:rtl w:val="0"/>
+              </w:rPr>
+              <w:t xml:space="preserve">3, 11 , 12</w:t>
+            </w:r>
+          </w:p>
+        </w:tc>
+      </w:tr>
+    </w:tbl>
+    <w:p>
+      <w:pPr>
+        <w:spacing w:line="276" w:lineRule="auto"/>
+        <w:rPr>
+          <w:rFonts w:ascii="Arial" w:cs="Arial" w:eastAsia="Arial" w:hAnsi="Arial"/>
+          <w:sz w:val="22"/>
+          <w:szCs w:val="22"/>
+        </w:rPr>
+      </w:pPr>
+      <w:r>
+        <w:rPr>
+          <w:rtl w:val="0"/>
+        </w:rPr>
+      </w:r>
+    </w:p>
+    <w:p>
+      <w:pPr>
+        <w:spacing w:line="276" w:lineRule="auto"/>
+        <w:rPr>
+          <w:rFonts w:ascii="Arial" w:cs="Arial" w:eastAsia="Arial" w:hAnsi="Arial"/>
+          <w:sz w:val="22"/>
+          <w:szCs w:val="22"/>
+        </w:rPr>
+      </w:pPr>
+      <w:r>
+        <w:rPr>
+          <w:rtl w:val="0"/>
+        </w:rPr>
+      </w:r>
+    </w:p>
+    <w:p>
+      <w:pPr>
+        <w:spacing w:line="276" w:lineRule="auto"/>
+        <w:rPr>
+          <w:rFonts w:ascii="Arial" w:cs="Arial" w:eastAsia="Arial" w:hAnsi="Arial"/>
+          <w:sz w:val="20"/>
+          <w:szCs w:val="20"/>
+        </w:rPr>
+      </w:pPr>
+      <w:r>
+        <w:rPr>
+          <w:rtl w:val="0"/>
+        </w:rPr>
+      </w:r>
+    </w:p>
+    <w:tbl>
+      <w:tblPr>
+        <w:tblStyle w:val="Table6"/>
+        <w:tblW w:w="9000.0" w:type="dxa"/>
+        <w:jc w:val="left"/>
+        <w:tblInd w:w="100.0" w:type="pct"/>
+        <w:tblBorders>
+          <w:top w:color="000000" w:space="0" w:sz="8" w:val="single"/>
+          <w:left w:color="000000" w:space="0" w:sz="8" w:val="single"/>
+          <w:bottom w:color="000000" w:space="0" w:sz="8" w:val="single"/>
+          <w:right w:color="000000" w:space="0" w:sz="8" w:val="single"/>
+          <w:insideH w:color="000000" w:space="0" w:sz="8" w:val="single"/>
+          <w:insideV w:color="000000" w:space="0" w:sz="8" w:val="single"/>
+        </w:tblBorders>
+        <w:tblLayout w:type="fixed"/>
+        <w:tblLook w:val="0600"/>
+      </w:tblPr>
+      <w:tblGrid>
+        <w:gridCol w:w="1980"/>
+        <w:gridCol w:w="7020"/>
+        <w:tblGridChange w:id="0">
+          <w:tblGrid>
+            <w:gridCol w:w="1980"/>
+            <w:gridCol w:w="7020"/>
+          </w:tblGrid>
+        </w:tblGridChange>
+      </w:tblGrid>
+      <w:tr>
+        <w:tc>
+          <w:tcPr>
+            <w:shd w:fill="auto" w:val="clear"/>
+            <w:tcMar>
+              <w:top w:w="100.0" w:type="dxa"/>
+              <w:left w:w="100.0" w:type="dxa"/>
+              <w:bottom w:w="100.0" w:type="dxa"/>
+              <w:right w:w="100.0" w:type="dxa"/>
+            </w:tcMar>
+            <w:vAlign w:val="top"/>
+          </w:tcPr>
+          <w:p>
+            <w:pPr>
+              <w:widowControl w:val="0"/>
+              <w:rPr>
+                <w:rFonts w:ascii="Arial" w:cs="Arial" w:eastAsia="Arial" w:hAnsi="Arial"/>
+                <w:b w:val="1"/>
+                <w:sz w:val="20"/>
+                <w:szCs w:val="20"/>
+              </w:rPr>
+            </w:pPr>
+            <w:r>
+              <w:rPr>
+                <w:rFonts w:ascii="Arial" w:cs="Arial" w:eastAsia="Arial" w:hAnsi="Arial"/>
+                <w:b w:val="1"/>
+                <w:sz w:val="20"/>
+                <w:szCs w:val="20"/>
+                <w:rtl w:val="0"/>
+              </w:rPr>
+              <w:t xml:space="preserve">Requirement</w:t>
+            </w:r>
+          </w:p>
+        </w:tc>
+        <w:tc>
+          <w:tcPr>
+            <w:shd w:fill="auto" w:val="clear"/>
+            <w:tcMar>
+              <w:top w:w="100.0" w:type="dxa"/>
+              <w:left w:w="100.0" w:type="dxa"/>
+              <w:bottom w:w="100.0" w:type="dxa"/>
+              <w:right w:w="100.0" w:type="dxa"/>
+            </w:tcMar>
+            <w:vAlign w:val="top"/>
+          </w:tcPr>
+          <w:p>
+            <w:pPr>
+              <w:widowControl w:val="0"/>
+              <w:rPr>
+                <w:rFonts w:ascii="Arial" w:cs="Arial" w:eastAsia="Arial" w:hAnsi="Arial"/>
+                <w:sz w:val="20"/>
+                <w:szCs w:val="20"/>
+              </w:rPr>
+            </w:pPr>
+            <w:r>
+              <w:rPr>
+                <w:rFonts w:ascii="Arial" w:cs="Arial" w:eastAsia="Arial" w:hAnsi="Arial"/>
+                <w:sz w:val="20"/>
+                <w:szCs w:val="20"/>
+                <w:rtl w:val="0"/>
+              </w:rPr>
+              <w:t xml:space="preserve">6</w:t>
+            </w:r>
+          </w:p>
+        </w:tc>
+      </w:tr>
+      <w:tr>
+        <w:tc>
+          <w:tcPr>
+            <w:shd w:fill="auto" w:val="clear"/>
+            <w:tcMar>
+              <w:top w:w="100.0" w:type="dxa"/>
+              <w:left w:w="100.0" w:type="dxa"/>
+              <w:bottom w:w="100.0" w:type="dxa"/>
+              <w:right w:w="100.0" w:type="dxa"/>
+            </w:tcMar>
+            <w:vAlign w:val="top"/>
+          </w:tcPr>
+          <w:p>
+            <w:pPr>
+              <w:widowControl w:val="0"/>
+              <w:rPr>
+                <w:rFonts w:ascii="Arial" w:cs="Arial" w:eastAsia="Arial" w:hAnsi="Arial"/>
+                <w:b w:val="1"/>
+                <w:sz w:val="20"/>
+                <w:szCs w:val="20"/>
+              </w:rPr>
+            </w:pPr>
+            <w:r>
+              <w:rPr>
+                <w:rFonts w:ascii="Arial" w:cs="Arial" w:eastAsia="Arial" w:hAnsi="Arial"/>
+                <w:b w:val="1"/>
+                <w:sz w:val="20"/>
+                <w:szCs w:val="20"/>
+                <w:rtl w:val="0"/>
+              </w:rPr>
+              <w:t xml:space="preserve">Description</w:t>
+            </w:r>
+          </w:p>
+        </w:tc>
+        <w:tc>
+          <w:tcPr>
+            <w:shd w:fill="auto" w:val="clear"/>
+            <w:tcMar>
+              <w:top w:w="100.0" w:type="dxa"/>
+              <w:left w:w="100.0" w:type="dxa"/>
+              <w:bottom w:w="100.0" w:type="dxa"/>
+              <w:right w:w="100.0" w:type="dxa"/>
+            </w:tcMar>
+            <w:vAlign w:val="top"/>
+          </w:tcPr>
+          <w:p>
+            <w:pPr>
+              <w:widowControl w:val="0"/>
+              <w:rPr>
+                <w:rFonts w:ascii="Arial" w:cs="Arial" w:eastAsia="Arial" w:hAnsi="Arial"/>
+                <w:sz w:val="20"/>
+                <w:szCs w:val="20"/>
+              </w:rPr>
+            </w:pPr>
+            <w:r>
+              <w:rPr>
+                <w:rFonts w:ascii="Arial" w:cs="Arial" w:eastAsia="Arial" w:hAnsi="Arial"/>
+                <w:sz w:val="20"/>
+                <w:szCs w:val="20"/>
+                <w:rtl w:val="0"/>
+              </w:rPr>
+              <w:t xml:space="preserve">App must provide price advisement for homeowners when listing properties and for commuters when searching for properties. </w:t>
+            </w:r>
+          </w:p>
+        </w:tc>
+      </w:tr>
+      <w:tr>
+        <w:tc>
+          <w:tcPr>
+            <w:shd w:fill="auto" w:val="clear"/>
+            <w:tcMar>
+              <w:top w:w="100.0" w:type="dxa"/>
+              <w:left w:w="100.0" w:type="dxa"/>
+              <w:bottom w:w="100.0" w:type="dxa"/>
+              <w:right w:w="100.0" w:type="dxa"/>
+            </w:tcMar>
+            <w:vAlign w:val="top"/>
+          </w:tcPr>
+          <w:p>
+            <w:pPr>
+              <w:widowControl w:val="0"/>
+              <w:rPr>
+                <w:rFonts w:ascii="Arial" w:cs="Arial" w:eastAsia="Arial" w:hAnsi="Arial"/>
+                <w:b w:val="1"/>
+                <w:sz w:val="20"/>
+                <w:szCs w:val="20"/>
+              </w:rPr>
+            </w:pPr>
+            <w:r>
+              <w:rPr>
+                <w:rFonts w:ascii="Arial" w:cs="Arial" w:eastAsia="Arial" w:hAnsi="Arial"/>
+                <w:b w:val="1"/>
+                <w:sz w:val="20"/>
+                <w:szCs w:val="20"/>
+                <w:rtl w:val="0"/>
+              </w:rPr>
+              <w:t xml:space="preserve">Criticality</w:t>
+            </w:r>
+          </w:p>
+        </w:tc>
+        <w:tc>
+          <w:tcPr>
+            <w:shd w:fill="auto" w:val="clear"/>
+            <w:tcMar>
+              <w:top w:w="100.0" w:type="dxa"/>
+              <w:left w:w="100.0" w:type="dxa"/>
+              <w:bottom w:w="100.0" w:type="dxa"/>
+              <w:right w:w="100.0" w:type="dxa"/>
+            </w:tcMar>
+            <w:vAlign w:val="top"/>
+          </w:tcPr>
+          <w:p>
+            <w:pPr>
+              <w:widowControl w:val="0"/>
+              <w:rPr>
+                <w:rFonts w:ascii="Arial" w:cs="Arial" w:eastAsia="Arial" w:hAnsi="Arial"/>
+                <w:sz w:val="20"/>
+                <w:szCs w:val="20"/>
+              </w:rPr>
+            </w:pPr>
+            <w:r>
+              <w:rPr>
+                <w:rFonts w:ascii="Arial" w:cs="Arial" w:eastAsia="Arial" w:hAnsi="Arial"/>
+                <w:sz w:val="20"/>
+                <w:szCs w:val="20"/>
+                <w:rtl w:val="0"/>
+              </w:rPr>
+              <w:t xml:space="preserve">Medium</w:t>
+            </w:r>
+          </w:p>
+        </w:tc>
+      </w:tr>
+      <w:tr>
+        <w:tc>
+          <w:tcPr>
+            <w:shd w:fill="auto" w:val="clear"/>
+            <w:tcMar>
+              <w:top w:w="100.0" w:type="dxa"/>
+              <w:left w:w="100.0" w:type="dxa"/>
+              <w:bottom w:w="100.0" w:type="dxa"/>
+              <w:right w:w="100.0" w:type="dxa"/>
+            </w:tcMar>
+            <w:vAlign w:val="top"/>
+          </w:tcPr>
+          <w:p>
+            <w:pPr>
+              <w:widowControl w:val="0"/>
+              <w:rPr>
+                <w:rFonts w:ascii="Arial" w:cs="Arial" w:eastAsia="Arial" w:hAnsi="Arial"/>
+                <w:b w:val="1"/>
+                <w:sz w:val="20"/>
+                <w:szCs w:val="20"/>
+              </w:rPr>
+            </w:pPr>
+            <w:r>
+              <w:rPr>
+                <w:rFonts w:ascii="Arial" w:cs="Arial" w:eastAsia="Arial" w:hAnsi="Arial"/>
+                <w:b w:val="1"/>
+                <w:sz w:val="20"/>
+                <w:szCs w:val="20"/>
+                <w:rtl w:val="0"/>
+              </w:rPr>
+              <w:t xml:space="preserve">Technical Issues</w:t>
+            </w:r>
+          </w:p>
+        </w:tc>
+        <w:tc>
+          <w:tcPr>
+            <w:shd w:fill="auto" w:val="clear"/>
+            <w:tcMar>
+              <w:top w:w="100.0" w:type="dxa"/>
+              <w:left w:w="100.0" w:type="dxa"/>
+              <w:bottom w:w="100.0" w:type="dxa"/>
+              <w:right w:w="100.0" w:type="dxa"/>
+            </w:tcMar>
+            <w:vAlign w:val="top"/>
+          </w:tcPr>
+          <w:p>
+            <w:pPr>
+              <w:widowControl w:val="0"/>
+              <w:rPr>
+                <w:rFonts w:ascii="Arial" w:cs="Arial" w:eastAsia="Arial" w:hAnsi="Arial"/>
+                <w:sz w:val="20"/>
+                <w:szCs w:val="20"/>
+              </w:rPr>
+            </w:pPr>
+            <w:r>
+              <w:rPr>
+                <w:rFonts w:ascii="Arial" w:cs="Arial" w:eastAsia="Arial" w:hAnsi="Arial"/>
+                <w:sz w:val="20"/>
+                <w:szCs w:val="20"/>
+                <w:rtl w:val="0"/>
+              </w:rPr>
+              <w:t xml:space="preserve">Implementing historical analysis on previous successful booking rates for a given area in an efficient manner. </w:t>
+            </w:r>
+          </w:p>
+        </w:tc>
+      </w:tr>
+      <w:tr>
+        <w:tc>
+          <w:tcPr>
+            <w:shd w:fill="auto" w:val="clear"/>
+            <w:tcMar>
+              <w:top w:w="100.0" w:type="dxa"/>
+              <w:left w:w="100.0" w:type="dxa"/>
+              <w:bottom w:w="100.0" w:type="dxa"/>
+              <w:right w:w="100.0" w:type="dxa"/>
+            </w:tcMar>
+            <w:vAlign w:val="top"/>
+          </w:tcPr>
+          <w:p>
+            <w:pPr>
+              <w:widowControl w:val="0"/>
+              <w:rPr>
+                <w:rFonts w:ascii="Arial" w:cs="Arial" w:eastAsia="Arial" w:hAnsi="Arial"/>
+                <w:b w:val="1"/>
+                <w:sz w:val="20"/>
+                <w:szCs w:val="20"/>
+              </w:rPr>
+            </w:pPr>
+            <w:r>
+              <w:rPr>
+                <w:rFonts w:ascii="Arial" w:cs="Arial" w:eastAsia="Arial" w:hAnsi="Arial"/>
+                <w:b w:val="1"/>
+                <w:sz w:val="20"/>
+                <w:szCs w:val="20"/>
+                <w:rtl w:val="0"/>
+              </w:rPr>
+              <w:t xml:space="preserve">Dependencies</w:t>
+            </w:r>
+          </w:p>
+        </w:tc>
+        <w:tc>
+          <w:tcPr>
+            <w:shd w:fill="auto" w:val="clear"/>
+            <w:tcMar>
+              <w:top w:w="100.0" w:type="dxa"/>
+              <w:left w:w="100.0" w:type="dxa"/>
+              <w:bottom w:w="100.0" w:type="dxa"/>
+              <w:right w:w="100.0" w:type="dxa"/>
+            </w:tcMar>
+            <w:vAlign w:val="top"/>
+          </w:tcPr>
+          <w:p>
+            <w:pPr>
+              <w:widowControl w:val="0"/>
+              <w:rPr>
+                <w:rFonts w:ascii="Arial" w:cs="Arial" w:eastAsia="Arial" w:hAnsi="Arial"/>
+                <w:sz w:val="20"/>
+                <w:szCs w:val="20"/>
+              </w:rPr>
+            </w:pPr>
+            <w:r>
+              <w:rPr>
+                <w:rFonts w:ascii="Arial" w:cs="Arial" w:eastAsia="Arial" w:hAnsi="Arial"/>
+                <w:sz w:val="20"/>
+                <w:szCs w:val="20"/>
+                <w:rtl w:val="0"/>
+              </w:rPr>
+              <w:t xml:space="preserve">1, 2, 4</w:t>
+            </w:r>
+          </w:p>
+        </w:tc>
+      </w:tr>
+      <w:tr>
+        <w:tc>
+          <w:tcPr>
+            <w:shd w:fill="auto" w:val="clear"/>
+            <w:tcMar>
+              <w:top w:w="100.0" w:type="dxa"/>
+              <w:left w:w="100.0" w:type="dxa"/>
+              <w:bottom w:w="100.0" w:type="dxa"/>
+              <w:right w:w="100.0" w:type="dxa"/>
+            </w:tcMar>
+            <w:vAlign w:val="top"/>
+          </w:tcPr>
+          <w:p>
+            <w:pPr>
+              <w:widowControl w:val="0"/>
+              <w:rPr>
+                <w:rFonts w:ascii="Arial" w:cs="Arial" w:eastAsia="Arial" w:hAnsi="Arial"/>
+                <w:b w:val="1"/>
+                <w:sz w:val="20"/>
+                <w:szCs w:val="20"/>
+              </w:rPr>
+            </w:pPr>
+            <w:r>
+              <w:rPr>
+                <w:rFonts w:ascii="Arial" w:cs="Arial" w:eastAsia="Arial" w:hAnsi="Arial"/>
+                <w:b w:val="1"/>
+                <w:sz w:val="20"/>
+                <w:szCs w:val="20"/>
+                <w:rtl w:val="0"/>
+              </w:rPr>
+              <w:t xml:space="preserve">Use Cases</w:t>
+            </w:r>
+          </w:p>
+        </w:tc>
+        <w:tc>
+          <w:tcPr>
+            <w:shd w:fill="auto" w:val="clear"/>
+            <w:tcMar>
+              <w:top w:w="100.0" w:type="dxa"/>
+              <w:left w:w="100.0" w:type="dxa"/>
+              <w:bottom w:w="100.0" w:type="dxa"/>
+              <w:right w:w="100.0" w:type="dxa"/>
+            </w:tcMar>
+            <w:vAlign w:val="top"/>
+          </w:tcPr>
+          <w:p>
+            <w:pPr>
+              <w:widowControl w:val="0"/>
+              <w:rPr>
+                <w:rFonts w:ascii="Arial" w:cs="Arial" w:eastAsia="Arial" w:hAnsi="Arial"/>
+                <w:sz w:val="20"/>
+                <w:szCs w:val="20"/>
+              </w:rPr>
+            </w:pPr>
+            <w:r>
+              <w:rPr>
+                <w:rFonts w:ascii="Arial" w:cs="Arial" w:eastAsia="Arial" w:hAnsi="Arial"/>
+                <w:sz w:val="20"/>
+                <w:szCs w:val="20"/>
+                <w:rtl w:val="0"/>
+              </w:rPr>
+              <w:t xml:space="preserve">13</w:t>
+            </w:r>
+          </w:p>
+        </w:tc>
+      </w:tr>
+    </w:tbl>
+    <w:p>
+      <w:pPr>
+        <w:spacing w:line="276" w:lineRule="auto"/>
+        <w:rPr>
+          <w:rFonts w:ascii="Arial" w:cs="Arial" w:eastAsia="Arial" w:hAnsi="Arial"/>
+          <w:sz w:val="20"/>
+          <w:szCs w:val="20"/>
+        </w:rPr>
+      </w:pPr>
+      <w:r>
+        <w:br w:type="page"/>
+      </w:r>
+      <w:r>
+        <w:rPr>
+          <w:rtl w:val="0"/>
+        </w:rPr>
+      </w:r>
+    </w:p>
+    <w:p>
+      <w:pPr>
+        <w:spacing w:line="276" w:lineRule="auto"/>
+        <w:rPr>
+          <w:rFonts w:ascii="Arial" w:cs="Arial" w:eastAsia="Arial" w:hAnsi="Arial"/>
+          <w:sz w:val="20"/>
+          <w:szCs w:val="20"/>
+        </w:rPr>
+      </w:pPr>
+      <w:r>
+        <w:rPr>
+          <w:rtl w:val="0"/>
+        </w:rPr>
+      </w:r>
+    </w:p>
+    <w:p>
+      <w:pPr>
+        <w:spacing w:line="276" w:lineRule="auto"/>
+        <w:rPr>
+          <w:rFonts w:ascii="Arial" w:cs="Arial" w:eastAsia="Arial" w:hAnsi="Arial"/>
+          <w:sz w:val="20"/>
+          <w:szCs w:val="20"/>
+        </w:rPr>
+      </w:pPr>
+      <w:r>
+        <w:rPr>
+          <w:rtl w:val="0"/>
+        </w:rPr>
+      </w:r>
+    </w:p>
+    <w:tbl>
+      <w:tblPr>
+        <w:tblStyle w:val="Table7"/>
+        <w:tblW w:w="9000.0" w:type="dxa"/>
+        <w:jc w:val="left"/>
+        <w:tblInd w:w="100.0" w:type="pct"/>
+        <w:tblBorders>
+          <w:top w:color="000000" w:space="0" w:sz="8" w:val="single"/>
+          <w:left w:color="000000" w:space="0" w:sz="8" w:val="single"/>
+          <w:bottom w:color="000000" w:space="0" w:sz="8" w:val="single"/>
+          <w:right w:color="000000" w:space="0" w:sz="8" w:val="single"/>
+          <w:insideH w:color="000000" w:space="0" w:sz="8" w:val="single"/>
+          <w:insideV w:color="000000" w:space="0" w:sz="8" w:val="single"/>
+        </w:tblBorders>
+        <w:tblLayout w:type="fixed"/>
+        <w:tblLook w:val="0600"/>
+      </w:tblPr>
+      <w:tblGrid>
+        <w:gridCol w:w="1980"/>
+        <w:gridCol w:w="7020"/>
+        <w:tblGridChange w:id="0">
+          <w:tblGrid>
+            <w:gridCol w:w="1980"/>
+            <w:gridCol w:w="7020"/>
+          </w:tblGrid>
+        </w:tblGridChange>
+      </w:tblGrid>
+      <w:tr>
+        <w:tc>
+          <w:tcPr>
+            <w:shd w:fill="auto" w:val="clear"/>
+            <w:tcMar>
+              <w:top w:w="100.0" w:type="dxa"/>
+              <w:left w:w="100.0" w:type="dxa"/>
+              <w:bottom w:w="100.0" w:type="dxa"/>
+              <w:right w:w="100.0" w:type="dxa"/>
+            </w:tcMar>
+            <w:vAlign w:val="top"/>
+          </w:tcPr>
+          <w:p>
+            <w:pPr>
+              <w:widowControl w:val="0"/>
+              <w:rPr>
+                <w:rFonts w:ascii="Arial" w:cs="Arial" w:eastAsia="Arial" w:hAnsi="Arial"/>
+                <w:b w:val="1"/>
+                <w:sz w:val="20"/>
+                <w:szCs w:val="20"/>
+              </w:rPr>
+            </w:pPr>
+            <w:r>
+              <w:rPr>
+                <w:rFonts w:ascii="Arial" w:cs="Arial" w:eastAsia="Arial" w:hAnsi="Arial"/>
+                <w:b w:val="1"/>
+                <w:sz w:val="20"/>
+                <w:szCs w:val="20"/>
+                <w:rtl w:val="0"/>
+              </w:rPr>
+              <w:t xml:space="preserve">Requirement</w:t>
+            </w:r>
+          </w:p>
+        </w:tc>
+        <w:tc>
+          <w:tcPr>
+            <w:shd w:fill="auto" w:val="clear"/>
+            <w:tcMar>
+              <w:top w:w="100.0" w:type="dxa"/>
+              <w:left w:w="100.0" w:type="dxa"/>
+              <w:bottom w:w="100.0" w:type="dxa"/>
+              <w:right w:w="100.0" w:type="dxa"/>
+            </w:tcMar>
+            <w:vAlign w:val="top"/>
+          </w:tcPr>
+          <w:p>
+            <w:pPr>
+              <w:widowControl w:val="0"/>
+              <w:rPr>
+                <w:rFonts w:ascii="Arial" w:cs="Arial" w:eastAsia="Arial" w:hAnsi="Arial"/>
+                <w:sz w:val="20"/>
+                <w:szCs w:val="20"/>
+              </w:rPr>
+            </w:pPr>
+            <w:r>
+              <w:rPr>
+                <w:rFonts w:ascii="Arial" w:cs="Arial" w:eastAsia="Arial" w:hAnsi="Arial"/>
+                <w:sz w:val="20"/>
+                <w:szCs w:val="20"/>
+                <w:rtl w:val="0"/>
+              </w:rPr>
+              <w:t xml:space="preserve">7</w:t>
+            </w:r>
+          </w:p>
+        </w:tc>
+      </w:tr>
+      <w:tr>
+        <w:tc>
+          <w:tcPr>
+            <w:shd w:fill="auto" w:val="clear"/>
+            <w:tcMar>
+              <w:top w:w="100.0" w:type="dxa"/>
+              <w:left w:w="100.0" w:type="dxa"/>
+              <w:bottom w:w="100.0" w:type="dxa"/>
+              <w:right w:w="100.0" w:type="dxa"/>
+            </w:tcMar>
+            <w:vAlign w:val="top"/>
+          </w:tcPr>
+          <w:p>
+            <w:pPr>
+              <w:widowControl w:val="0"/>
+              <w:rPr>
+                <w:rFonts w:ascii="Arial" w:cs="Arial" w:eastAsia="Arial" w:hAnsi="Arial"/>
+                <w:b w:val="1"/>
+                <w:sz w:val="20"/>
+                <w:szCs w:val="20"/>
+              </w:rPr>
+            </w:pPr>
+            <w:r>
+              <w:rPr>
+                <w:rFonts w:ascii="Arial" w:cs="Arial" w:eastAsia="Arial" w:hAnsi="Arial"/>
+                <w:b w:val="1"/>
+                <w:sz w:val="20"/>
+                <w:szCs w:val="20"/>
+                <w:rtl w:val="0"/>
+              </w:rPr>
+              <w:t xml:space="preserve">Description</w:t>
+            </w:r>
+          </w:p>
+        </w:tc>
+        <w:tc>
+          <w:tcPr>
+            <w:shd w:fill="auto" w:val="clear"/>
+            <w:tcMar>
+              <w:top w:w="100.0" w:type="dxa"/>
+              <w:left w:w="100.0" w:type="dxa"/>
+              <w:bottom w:w="100.0" w:type="dxa"/>
+              <w:right w:w="100.0" w:type="dxa"/>
+            </w:tcMar>
+            <w:vAlign w:val="top"/>
+          </w:tcPr>
+          <w:p>
+            <w:pPr>
+              <w:widowControl w:val="0"/>
+              <w:rPr>
+                <w:rFonts w:ascii="Arial" w:cs="Arial" w:eastAsia="Arial" w:hAnsi="Arial"/>
+                <w:sz w:val="20"/>
+                <w:szCs w:val="20"/>
+              </w:rPr>
+            </w:pPr>
+            <w:r>
+              <w:rPr>
+                <w:rFonts w:ascii="Arial" w:cs="Arial" w:eastAsia="Arial" w:hAnsi="Arial"/>
+                <w:sz w:val="20"/>
+                <w:szCs w:val="20"/>
+                <w:rtl w:val="0"/>
+              </w:rPr>
+              <w:t xml:space="preserve">Implementation of  a star based “blind“ review system</w:t>
+            </w:r>
+          </w:p>
+        </w:tc>
+      </w:tr>
+      <w:tr>
+        <w:tc>
+          <w:tcPr>
+            <w:shd w:fill="auto" w:val="clear"/>
+            <w:tcMar>
+              <w:top w:w="100.0" w:type="dxa"/>
+              <w:left w:w="100.0" w:type="dxa"/>
+              <w:bottom w:w="100.0" w:type="dxa"/>
+              <w:right w:w="100.0" w:type="dxa"/>
+            </w:tcMar>
+            <w:vAlign w:val="top"/>
+          </w:tcPr>
+          <w:p>
+            <w:pPr>
+              <w:widowControl w:val="0"/>
+              <w:rPr>
+                <w:rFonts w:ascii="Arial" w:cs="Arial" w:eastAsia="Arial" w:hAnsi="Arial"/>
+                <w:b w:val="1"/>
+                <w:sz w:val="20"/>
+                <w:szCs w:val="20"/>
+              </w:rPr>
+            </w:pPr>
+            <w:r>
+              <w:rPr>
+                <w:rFonts w:ascii="Arial" w:cs="Arial" w:eastAsia="Arial" w:hAnsi="Arial"/>
+                <w:b w:val="1"/>
+                <w:sz w:val="20"/>
+                <w:szCs w:val="20"/>
+                <w:rtl w:val="0"/>
+              </w:rPr>
+              <w:t xml:space="preserve">Criticality</w:t>
+            </w:r>
+          </w:p>
+        </w:tc>
+        <w:tc>
+          <w:tcPr>
+            <w:shd w:fill="auto" w:val="clear"/>
+            <w:tcMar>
+              <w:top w:w="100.0" w:type="dxa"/>
+              <w:left w:w="100.0" w:type="dxa"/>
+              <w:bottom w:w="100.0" w:type="dxa"/>
+              <w:right w:w="100.0" w:type="dxa"/>
+            </w:tcMar>
+            <w:vAlign w:val="top"/>
+          </w:tcPr>
+          <w:p>
+            <w:pPr>
+              <w:widowControl w:val="0"/>
+              <w:rPr>
+                <w:rFonts w:ascii="Arial" w:cs="Arial" w:eastAsia="Arial" w:hAnsi="Arial"/>
+                <w:sz w:val="20"/>
+                <w:szCs w:val="20"/>
+              </w:rPr>
+            </w:pPr>
+            <w:r>
+              <w:rPr>
+                <w:rFonts w:ascii="Arial" w:cs="Arial" w:eastAsia="Arial" w:hAnsi="Arial"/>
+                <w:sz w:val="20"/>
+                <w:szCs w:val="20"/>
+                <w:rtl w:val="0"/>
+              </w:rPr>
+              <w:t xml:space="preserve">Medium</w:t>
+            </w:r>
+          </w:p>
+        </w:tc>
+      </w:tr>
+      <w:tr>
+        <w:tc>
+          <w:tcPr>
+            <w:shd w:fill="auto" w:val="clear"/>
+            <w:tcMar>
+              <w:top w:w="100.0" w:type="dxa"/>
+              <w:left w:w="100.0" w:type="dxa"/>
+              <w:bottom w:w="100.0" w:type="dxa"/>
+              <w:right w:w="100.0" w:type="dxa"/>
+            </w:tcMar>
+            <w:vAlign w:val="top"/>
+          </w:tcPr>
+          <w:p>
+            <w:pPr>
+              <w:widowControl w:val="0"/>
+              <w:rPr>
+                <w:rFonts w:ascii="Arial" w:cs="Arial" w:eastAsia="Arial" w:hAnsi="Arial"/>
+                <w:b w:val="1"/>
+                <w:sz w:val="20"/>
+                <w:szCs w:val="20"/>
+              </w:rPr>
+            </w:pPr>
+            <w:r>
+              <w:rPr>
+                <w:rFonts w:ascii="Arial" w:cs="Arial" w:eastAsia="Arial" w:hAnsi="Arial"/>
+                <w:b w:val="1"/>
+                <w:sz w:val="20"/>
+                <w:szCs w:val="20"/>
+                <w:rtl w:val="0"/>
+              </w:rPr>
+              <w:t xml:space="preserve">Technical Issues</w:t>
+            </w:r>
+          </w:p>
+        </w:tc>
+        <w:tc>
+          <w:tcPr>
+            <w:shd w:fill="auto" w:val="clear"/>
+            <w:tcMar>
+              <w:top w:w="100.0" w:type="dxa"/>
+              <w:left w:w="100.0" w:type="dxa"/>
+              <w:bottom w:w="100.0" w:type="dxa"/>
+              <w:right w:w="100.0" w:type="dxa"/>
+            </w:tcMar>
+            <w:vAlign w:val="top"/>
+          </w:tcPr>
+          <w:p>
+            <w:pPr>
+              <w:widowControl w:val="0"/>
+              <w:rPr>
+                <w:rFonts w:ascii="Arial" w:cs="Arial" w:eastAsia="Arial" w:hAnsi="Arial"/>
+                <w:sz w:val="20"/>
+                <w:szCs w:val="20"/>
+              </w:rPr>
+            </w:pPr>
+            <w:r>
+              <w:rPr>
+                <w:rFonts w:ascii="Arial" w:cs="Arial" w:eastAsia="Arial" w:hAnsi="Arial"/>
+                <w:sz w:val="20"/>
+                <w:szCs w:val="20"/>
+                <w:rtl w:val="0"/>
+              </w:rPr>
+              <w:t xml:space="preserve">Implementing the review system so neither user is able to view the associated review until both have submitted one. To ensure unbiased reviews. </w:t>
+            </w:r>
+          </w:p>
+        </w:tc>
+      </w:tr>
+      <w:tr>
+        <w:tc>
+          <w:tcPr>
+            <w:shd w:fill="auto" w:val="clear"/>
+            <w:tcMar>
+              <w:top w:w="100.0" w:type="dxa"/>
+              <w:left w:w="100.0" w:type="dxa"/>
+              <w:bottom w:w="100.0" w:type="dxa"/>
+              <w:right w:w="100.0" w:type="dxa"/>
+            </w:tcMar>
+            <w:vAlign w:val="top"/>
+          </w:tcPr>
+          <w:p>
+            <w:pPr>
+              <w:widowControl w:val="0"/>
+              <w:rPr>
+                <w:rFonts w:ascii="Arial" w:cs="Arial" w:eastAsia="Arial" w:hAnsi="Arial"/>
+                <w:b w:val="1"/>
+                <w:sz w:val="20"/>
+                <w:szCs w:val="20"/>
+              </w:rPr>
+            </w:pPr>
+            <w:r>
+              <w:rPr>
+                <w:rFonts w:ascii="Arial" w:cs="Arial" w:eastAsia="Arial" w:hAnsi="Arial"/>
+                <w:b w:val="1"/>
+                <w:sz w:val="20"/>
+                <w:szCs w:val="20"/>
+                <w:rtl w:val="0"/>
+              </w:rPr>
+              <w:t xml:space="preserve">Dependencies</w:t>
+            </w:r>
+          </w:p>
+        </w:tc>
+        <w:tc>
+          <w:tcPr>
+            <w:shd w:fill="auto" w:val="clear"/>
+            <w:tcMar>
+              <w:top w:w="100.0" w:type="dxa"/>
+              <w:left w:w="100.0" w:type="dxa"/>
+              <w:bottom w:w="100.0" w:type="dxa"/>
+              <w:right w:w="100.0" w:type="dxa"/>
+            </w:tcMar>
+            <w:vAlign w:val="top"/>
+          </w:tcPr>
+          <w:p>
+            <w:pPr>
+              <w:widowControl w:val="0"/>
+              <w:rPr>
+                <w:rFonts w:ascii="Arial" w:cs="Arial" w:eastAsia="Arial" w:hAnsi="Arial"/>
+                <w:sz w:val="20"/>
+                <w:szCs w:val="20"/>
+              </w:rPr>
+            </w:pPr>
+            <w:r>
+              <w:rPr>
+                <w:rFonts w:ascii="Arial" w:cs="Arial" w:eastAsia="Arial" w:hAnsi="Arial"/>
+                <w:sz w:val="20"/>
+                <w:szCs w:val="20"/>
+                <w:rtl w:val="0"/>
+              </w:rPr>
+              <w:t xml:space="preserve">1,2,4</w:t>
+            </w:r>
+          </w:p>
+        </w:tc>
+      </w:tr>
+      <w:tr>
+        <w:tc>
+          <w:tcPr>
+            <w:shd w:fill="auto" w:val="clear"/>
+            <w:tcMar>
+              <w:top w:w="100.0" w:type="dxa"/>
+              <w:left w:w="100.0" w:type="dxa"/>
+              <w:bottom w:w="100.0" w:type="dxa"/>
+              <w:right w:w="100.0" w:type="dxa"/>
+            </w:tcMar>
+            <w:vAlign w:val="top"/>
+          </w:tcPr>
+          <w:p>
+            <w:pPr>
+              <w:widowControl w:val="0"/>
+              <w:rPr>
+                <w:rFonts w:ascii="Arial" w:cs="Arial" w:eastAsia="Arial" w:hAnsi="Arial"/>
+                <w:b w:val="1"/>
+                <w:sz w:val="20"/>
+                <w:szCs w:val="20"/>
+              </w:rPr>
+            </w:pPr>
+            <w:r>
+              <w:rPr>
+                <w:rFonts w:ascii="Arial" w:cs="Arial" w:eastAsia="Arial" w:hAnsi="Arial"/>
+                <w:b w:val="1"/>
+                <w:sz w:val="20"/>
+                <w:szCs w:val="20"/>
+                <w:rtl w:val="0"/>
+              </w:rPr>
+              <w:t xml:space="preserve">Use Cases</w:t>
+            </w:r>
+          </w:p>
+        </w:tc>
+        <w:tc>
+          <w:tcPr>
+            <w:shd w:fill="auto" w:val="clear"/>
+            <w:tcMar>
+              <w:top w:w="100.0" w:type="dxa"/>
+              <w:left w:w="100.0" w:type="dxa"/>
+              <w:bottom w:w="100.0" w:type="dxa"/>
+              <w:right w:w="100.0" w:type="dxa"/>
+            </w:tcMar>
+            <w:vAlign w:val="top"/>
+          </w:tcPr>
+          <w:p>
+            <w:pPr>
+              <w:widowControl w:val="0"/>
+              <w:rPr>
+                <w:rFonts w:ascii="Arial" w:cs="Arial" w:eastAsia="Arial" w:hAnsi="Arial"/>
+                <w:sz w:val="20"/>
+                <w:szCs w:val="20"/>
+              </w:rPr>
+            </w:pPr>
+            <w:r>
+              <w:rPr>
+                <w:rFonts w:ascii="Arial" w:cs="Arial" w:eastAsia="Arial" w:hAnsi="Arial"/>
+                <w:sz w:val="20"/>
+                <w:szCs w:val="20"/>
+                <w:rtl w:val="0"/>
+              </w:rPr>
+              <w:t xml:space="preserve">13</w:t>
+            </w:r>
+          </w:p>
+        </w:tc>
+      </w:tr>
+    </w:tbl>
+    <w:p>
+      <w:pPr>
         <w:spacing w:after="280" w:before="0" w:lineRule="auto"/>
-        <w:ind w:left="720" w:hanging="360"/>
-        <w:jc w:val="both"/>
-        <w:rPr>
-          <w:rFonts w:ascii="Arial" w:cs="Arial" w:eastAsia="Arial" w:hAnsi="Arial"/>
-          <w:vertAlign w:val="baseline"/>
-        </w:rPr>
-      </w:pPr>
-      <w:r>
-        <w:rPr>
-          <w:rFonts w:ascii="Arial" w:cs="Arial" w:eastAsia="Arial" w:hAnsi="Arial"/>
-          <w:b w:val="1"/>
-          <w:vertAlign w:val="baseline"/>
-          <w:rtl w:val="0"/>
-        </w:rPr>
-        <w:t xml:space="preserve">Others as appropriate</w:t>
-      </w:r>
+        <w:ind w:left="0" w:firstLine="0"/>
+        <w:jc w:val="both"/>
+        <w:rPr>
+          <w:rFonts w:ascii="Arial" w:cs="Arial" w:eastAsia="Arial" w:hAnsi="Arial"/>
+          <w:b w:val="1"/>
+        </w:rPr>
+      </w:pPr>
+      <w:r>
+        <w:br w:type="page"/>
+      </w:r>
+      <w:r>
+        <w:rPr>
+          <w:rtl w:val="0"/>
+        </w:rPr>
+      </w:r>
+    </w:p>
+    <w:p>
+      <w:pPr>
+        <w:spacing w:after="280" w:before="0" w:lineRule="auto"/>
+        <w:ind w:left="0" w:firstLine="0"/>
+        <w:jc w:val="both"/>
+        <w:rPr>
+          <w:rFonts w:ascii="Arial" w:cs="Arial" w:eastAsia="Arial" w:hAnsi="Arial"/>
+          <w:b w:val="1"/>
+        </w:rPr>
+      </w:pPr>
       <w:r>
         <w:rPr>
           <w:rtl w:val="0"/>
@@ -5171,6 +8276,7 @@
         <w:jc w:val="both"/>
         <w:rPr>
           <w:rFonts w:ascii="Arial" w:cs="Arial" w:eastAsia="Arial" w:hAnsi="Arial"/>
+          <w:b w:val="1"/>
           <w:sz w:val="28"/>
           <w:szCs w:val="28"/>
           <w:vertAlign w:val="baseline"/>
@@ -5187,28 +8293,514 @@
         </w:rPr>
         <w:t xml:space="preserve">4. System Architecture</w:t>
       </w:r>
-      <w:r>
-        <w:rPr>
-          <w:rtl w:val="0"/>
-        </w:rPr>
-      </w:r>
-    </w:p>
-    <w:p>
-      <w:pPr>
-        <w:ind w:left="720"/>
-        <w:jc w:val="both"/>
-        <w:rPr>
-          <w:rFonts w:ascii="Arial" w:cs="Arial" w:eastAsia="Arial" w:hAnsi="Arial"/>
-          <w:vertAlign w:val="baseline"/>
-        </w:rPr>
-      </w:pPr>
-      <w:r>
-        <w:rPr>
-          <w:rFonts w:ascii="Arial" w:cs="Arial" w:eastAsia="Arial" w:hAnsi="Arial"/>
-          <w:vertAlign w:val="baseline"/>
-          <w:rtl w:val="0"/>
-        </w:rPr>
-        <w:t xml:space="preserve">This section describes a high-level overview of the anticipated system architecture showing the distribution functions across (potential) system modules. Architectural components that are reused or 3rd party should be highlighted. </w:t>
+    </w:p>
+    <w:p>
+      <w:pPr>
+        <w:rPr/>
+      </w:pPr>
+      <w:r>
+        <w:rPr>
+          <w:rtl w:val="0"/>
+        </w:rPr>
+      </w:r>
+    </w:p>
+    <w:p>
+      <w:pPr>
+        <w:rPr/>
+      </w:pPr>
+      <w:r>
+        <w:rPr>
+          <w:rtl w:val="0"/>
+        </w:rPr>
+      </w:r>
+    </w:p>
+    <w:p>
+      <w:pPr>
+        <w:pStyle w:val="Heading2"/>
+        <w:spacing w:after="280" w:before="280" w:lineRule="auto"/>
+        <w:jc w:val="both"/>
+        <w:rPr>
+          <w:rFonts w:ascii="Arial" w:cs="Arial" w:eastAsia="Arial" w:hAnsi="Arial"/>
+          <w:sz w:val="28"/>
+          <w:szCs w:val="28"/>
+        </w:rPr>
+      </w:pPr>
+      <w:r>
+        <w:rPr>
+          <w:rtl w:val="0"/>
+        </w:rPr>
+      </w:r>
+      <w:r>
+        <w:drawing>
+          <wp:anchor allowOverlap="1" behindDoc="0" distB="114300" distT="114300" distL="114300" distR="114300" hidden="0" layoutInCell="1" locked="0" relativeHeight="0" simplePos="0">
+            <wp:simplePos x="0" y="0"/>
+            <wp:positionH relativeFrom="column">
+              <wp:posOffset>1552575</wp:posOffset>
+            </wp:positionH>
+            <wp:positionV relativeFrom="paragraph">
+              <wp:posOffset>200025</wp:posOffset>
+            </wp:positionV>
+            <wp:extent cx="2276475" cy="5610225"/>
+            <wp:effectExtent b="0" l="0" r="0" t="0"/>
+            <wp:wrapSquare wrapText="bothSides" distB="114300" distT="114300" distL="114300" distR="114300"/>
+            <wp:docPr id="1" name="image2.png"/>
+            <a:graphic>
+              <a:graphicData uri="http://schemas.openxmlformats.org/drawingml/2006/picture">
+                <pic:pic>
+                  <pic:nvPicPr>
+                    <pic:cNvPr id="0" name="image2.png"/>
+                    <pic:cNvPicPr preferRelativeResize="0"/>
+                  </pic:nvPicPr>
+                  <pic:blipFill>
+                    <a:blip r:embed="rId13"/>
+                    <a:srcRect b="0" l="0" r="0" t="0"/>
+                    <a:stretch>
+                      <a:fillRect/>
+                    </a:stretch>
+                  </pic:blipFill>
+                  <pic:spPr>
+                    <a:xfrm>
+                      <a:off x="0" y="0"/>
+                      <a:ext cx="2276475" cy="5610225"/>
+                    </a:xfrm>
+                    <a:prstGeom prst="rect"/>
+                    <a:ln/>
+                  </pic:spPr>
+                </pic:pic>
+              </a:graphicData>
+            </a:graphic>
+          </wp:anchor>
+        </w:drawing>
+      </w:r>
+    </w:p>
+    <w:p>
+      <w:pPr>
+        <w:pStyle w:val="Heading2"/>
+        <w:spacing w:after="280" w:before="280" w:lineRule="auto"/>
+        <w:jc w:val="both"/>
+        <w:rPr>
+          <w:rFonts w:ascii="Arial" w:cs="Arial" w:eastAsia="Arial" w:hAnsi="Arial"/>
+          <w:sz w:val="28"/>
+          <w:szCs w:val="28"/>
+        </w:rPr>
+      </w:pPr>
+      <w:r>
+        <w:rPr>
+          <w:rtl w:val="0"/>
+        </w:rPr>
+      </w:r>
+    </w:p>
+    <w:p>
+      <w:pPr>
+        <w:pStyle w:val="Heading2"/>
+        <w:spacing w:after="280" w:before="280" w:lineRule="auto"/>
+        <w:jc w:val="both"/>
+        <w:rPr>
+          <w:rFonts w:ascii="Arial" w:cs="Arial" w:eastAsia="Arial" w:hAnsi="Arial"/>
+          <w:sz w:val="28"/>
+          <w:szCs w:val="28"/>
+        </w:rPr>
+      </w:pPr>
+      <w:r>
+        <w:rPr>
+          <w:rtl w:val="0"/>
+        </w:rPr>
+      </w:r>
+    </w:p>
+    <w:p>
+      <w:pPr>
+        <w:pStyle w:val="Heading2"/>
+        <w:spacing w:after="280" w:before="280" w:lineRule="auto"/>
+        <w:jc w:val="both"/>
+        <w:rPr>
+          <w:rFonts w:ascii="Arial" w:cs="Arial" w:eastAsia="Arial" w:hAnsi="Arial"/>
+          <w:sz w:val="28"/>
+          <w:szCs w:val="28"/>
+        </w:rPr>
+      </w:pPr>
+      <w:r>
+        <w:rPr>
+          <w:rtl w:val="0"/>
+        </w:rPr>
+      </w:r>
+    </w:p>
+    <w:p>
+      <w:pPr>
+        <w:pStyle w:val="Heading2"/>
+        <w:spacing w:after="280" w:before="280" w:lineRule="auto"/>
+        <w:jc w:val="both"/>
+        <w:rPr>
+          <w:rFonts w:ascii="Arial" w:cs="Arial" w:eastAsia="Arial" w:hAnsi="Arial"/>
+          <w:sz w:val="28"/>
+          <w:szCs w:val="28"/>
+        </w:rPr>
+      </w:pPr>
+      <w:r>
+        <w:rPr>
+          <w:rtl w:val="0"/>
+        </w:rPr>
+      </w:r>
+    </w:p>
+    <w:p>
+      <w:pPr>
+        <w:pStyle w:val="Heading2"/>
+        <w:spacing w:after="280" w:before="280" w:lineRule="auto"/>
+        <w:jc w:val="both"/>
+        <w:rPr>
+          <w:rFonts w:ascii="Arial" w:cs="Arial" w:eastAsia="Arial" w:hAnsi="Arial"/>
+          <w:sz w:val="28"/>
+          <w:szCs w:val="28"/>
+        </w:rPr>
+      </w:pPr>
+      <w:r>
+        <w:rPr>
+          <w:rtl w:val="0"/>
+        </w:rPr>
+      </w:r>
+    </w:p>
+    <w:p>
+      <w:pPr>
+        <w:pStyle w:val="Heading2"/>
+        <w:spacing w:after="280" w:before="280" w:lineRule="auto"/>
+        <w:jc w:val="both"/>
+        <w:rPr>
+          <w:rFonts w:ascii="Arial" w:cs="Arial" w:eastAsia="Arial" w:hAnsi="Arial"/>
+          <w:sz w:val="28"/>
+          <w:szCs w:val="28"/>
+        </w:rPr>
+      </w:pPr>
+      <w:r>
+        <w:rPr>
+          <w:rtl w:val="0"/>
+        </w:rPr>
+      </w:r>
+    </w:p>
+    <w:p>
+      <w:pPr>
+        <w:pStyle w:val="Heading2"/>
+        <w:spacing w:after="280" w:before="280" w:lineRule="auto"/>
+        <w:jc w:val="both"/>
+        <w:rPr>
+          <w:rFonts w:ascii="Arial" w:cs="Arial" w:eastAsia="Arial" w:hAnsi="Arial"/>
+          <w:sz w:val="28"/>
+          <w:szCs w:val="28"/>
+        </w:rPr>
+      </w:pPr>
+      <w:r>
+        <w:rPr>
+          <w:rtl w:val="0"/>
+        </w:rPr>
+      </w:r>
+    </w:p>
+    <w:p>
+      <w:pPr>
+        <w:pStyle w:val="Heading2"/>
+        <w:spacing w:after="280" w:before="280" w:lineRule="auto"/>
+        <w:jc w:val="both"/>
+        <w:rPr>
+          <w:rFonts w:ascii="Arial" w:cs="Arial" w:eastAsia="Arial" w:hAnsi="Arial"/>
+          <w:sz w:val="28"/>
+          <w:szCs w:val="28"/>
+        </w:rPr>
+      </w:pPr>
+      <w:r>
+        <w:rPr>
+          <w:rtl w:val="0"/>
+        </w:rPr>
+      </w:r>
+    </w:p>
+    <w:p>
+      <w:pPr>
+        <w:pStyle w:val="Heading2"/>
+        <w:spacing w:after="280" w:before="280" w:lineRule="auto"/>
+        <w:jc w:val="both"/>
+        <w:rPr>
+          <w:rFonts w:ascii="Arial" w:cs="Arial" w:eastAsia="Arial" w:hAnsi="Arial"/>
+          <w:sz w:val="28"/>
+          <w:szCs w:val="28"/>
+        </w:rPr>
+      </w:pPr>
+      <w:r>
+        <w:rPr>
+          <w:rtl w:val="0"/>
+        </w:rPr>
+      </w:r>
+    </w:p>
+    <w:p>
+      <w:pPr>
+        <w:pStyle w:val="Heading2"/>
+        <w:spacing w:after="280" w:before="280" w:lineRule="auto"/>
+        <w:jc w:val="both"/>
+        <w:rPr>
+          <w:rFonts w:ascii="Arial" w:cs="Arial" w:eastAsia="Arial" w:hAnsi="Arial"/>
+          <w:sz w:val="28"/>
+          <w:szCs w:val="28"/>
+        </w:rPr>
+      </w:pPr>
+      <w:r>
+        <w:rPr>
+          <w:rtl w:val="0"/>
+        </w:rPr>
+      </w:r>
+    </w:p>
+    <w:p>
+      <w:pPr>
+        <w:pStyle w:val="Heading2"/>
+        <w:spacing w:after="280" w:before="280" w:lineRule="auto"/>
+        <w:jc w:val="both"/>
+        <w:rPr>
+          <w:rFonts w:ascii="Arial" w:cs="Arial" w:eastAsia="Arial" w:hAnsi="Arial"/>
+          <w:sz w:val="28"/>
+          <w:szCs w:val="28"/>
+        </w:rPr>
+      </w:pPr>
+      <w:r>
+        <w:rPr>
+          <w:rtl w:val="0"/>
+        </w:rPr>
+      </w:r>
+    </w:p>
+    <w:p>
+      <w:pPr>
+        <w:pStyle w:val="Heading2"/>
+        <w:spacing w:after="280" w:before="280" w:lineRule="auto"/>
+        <w:jc w:val="both"/>
+        <w:rPr>
+          <w:rFonts w:ascii="Arial" w:cs="Arial" w:eastAsia="Arial" w:hAnsi="Arial"/>
+          <w:sz w:val="28"/>
+          <w:szCs w:val="28"/>
+        </w:rPr>
+      </w:pPr>
+      <w:r>
+        <w:rPr>
+          <w:rtl w:val="0"/>
+        </w:rPr>
+      </w:r>
+    </w:p>
+    <w:p>
+      <w:pPr>
+        <w:pStyle w:val="Heading2"/>
+        <w:spacing w:after="280" w:before="280" w:lineRule="auto"/>
+        <w:jc w:val="both"/>
+        <w:rPr>
+          <w:rFonts w:ascii="Arial" w:cs="Arial" w:eastAsia="Arial" w:hAnsi="Arial"/>
+          <w:sz w:val="28"/>
+          <w:szCs w:val="28"/>
+        </w:rPr>
+      </w:pPr>
+      <w:r>
+        <w:rPr>
+          <w:rtl w:val="0"/>
+        </w:rPr>
+      </w:r>
+    </w:p>
+    <w:p>
+      <w:pPr>
+        <w:pStyle w:val="Heading2"/>
+        <w:spacing w:after="280" w:before="280" w:lineRule="auto"/>
+        <w:jc w:val="both"/>
+        <w:rPr>
+          <w:rFonts w:ascii="Arial" w:cs="Arial" w:eastAsia="Arial" w:hAnsi="Arial"/>
+          <w:sz w:val="28"/>
+          <w:szCs w:val="28"/>
+        </w:rPr>
+      </w:pPr>
+      <w:r>
+        <w:rPr>
+          <w:rtl w:val="0"/>
+        </w:rPr>
+      </w:r>
+    </w:p>
+    <w:p>
+      <w:pPr>
+        <w:pStyle w:val="Heading2"/>
+        <w:spacing w:after="280" w:before="280" w:lineRule="auto"/>
+        <w:jc w:val="both"/>
+        <w:rPr>
+          <w:rFonts w:ascii="Arial" w:cs="Arial" w:eastAsia="Arial" w:hAnsi="Arial"/>
+          <w:b w:val="0"/>
+          <w:sz w:val="20"/>
+          <w:szCs w:val="20"/>
+        </w:rPr>
+      </w:pPr>
+      <w:r>
+        <w:rPr>
+          <w:rFonts w:ascii="Arial" w:cs="Arial" w:eastAsia="Arial" w:hAnsi="Arial"/>
+          <w:b w:val="0"/>
+          <w:sz w:val="20"/>
+          <w:szCs w:val="20"/>
+          <w:rtl w:val="0"/>
+        </w:rPr>
+        <w:t xml:space="preserve">The System Architecture will follow an Model-View-ViewModel (MVVM) pattern. This will allow separation of concerns and loose coupling between the UI and the business logic of the application, facilitating unit testing and modularity. </w:t>
+      </w:r>
+    </w:p>
+    <w:p>
+      <w:pPr>
+        <w:rPr>
+          <w:rFonts w:ascii="Arial" w:cs="Arial" w:eastAsia="Arial" w:hAnsi="Arial"/>
+          <w:sz w:val="20"/>
+          <w:szCs w:val="20"/>
+        </w:rPr>
+      </w:pPr>
+      <w:r>
+        <w:rPr>
+          <w:rFonts w:ascii="Arial" w:cs="Arial" w:eastAsia="Arial" w:hAnsi="Arial"/>
+          <w:b w:val="1"/>
+          <w:sz w:val="20"/>
+          <w:szCs w:val="20"/>
+          <w:rtl w:val="0"/>
+        </w:rPr>
+        <w:t xml:space="preserve">The View</w:t>
+      </w:r>
+      <w:r>
+        <w:rPr>
+          <w:rFonts w:ascii="Arial" w:cs="Arial" w:eastAsia="Arial" w:hAnsi="Arial"/>
+          <w:sz w:val="20"/>
+          <w:szCs w:val="20"/>
+          <w:rtl w:val="0"/>
+        </w:rPr>
+        <w:t xml:space="preserve">:</w:t>
+      </w:r>
+    </w:p>
+    <w:p>
+      <w:pPr>
+        <w:jc w:val="both"/>
+        <w:rPr>
+          <w:rFonts w:ascii="Arial" w:cs="Arial" w:eastAsia="Arial" w:hAnsi="Arial"/>
+          <w:sz w:val="20"/>
+          <w:szCs w:val="20"/>
+        </w:rPr>
+      </w:pPr>
+      <w:r>
+        <w:rPr>
+          <w:rFonts w:ascii="Arial" w:cs="Arial" w:eastAsia="Arial" w:hAnsi="Arial"/>
+          <w:sz w:val="20"/>
+          <w:szCs w:val="20"/>
+          <w:rtl w:val="0"/>
+        </w:rPr>
+        <w:t xml:space="preserve">The View is responsible for the application’s UI consisting of activities and fragments, it is completely devoid of any business logic. A View observes the relevant ViewModel for data to update the UI and pushes any UI Events or user interactions to the ViewModel.</w:t>
+      </w:r>
+    </w:p>
+    <w:p>
+      <w:pPr>
+        <w:rPr>
+          <w:rFonts w:ascii="Arial" w:cs="Arial" w:eastAsia="Arial" w:hAnsi="Arial"/>
+          <w:b w:val="1"/>
+          <w:sz w:val="20"/>
+          <w:szCs w:val="20"/>
+        </w:rPr>
+      </w:pPr>
+      <w:r>
+        <w:br w:type="page"/>
+      </w:r>
+      <w:r>
+        <w:rPr>
+          <w:rtl w:val="0"/>
+        </w:rPr>
+      </w:r>
+    </w:p>
+    <w:p>
+      <w:pPr>
+        <w:rPr>
+          <w:rFonts w:ascii="Arial" w:cs="Arial" w:eastAsia="Arial" w:hAnsi="Arial"/>
+          <w:b w:val="1"/>
+          <w:sz w:val="20"/>
+          <w:szCs w:val="20"/>
+        </w:rPr>
+      </w:pPr>
+      <w:r>
+        <w:rPr>
+          <w:rFonts w:ascii="Arial" w:cs="Arial" w:eastAsia="Arial" w:hAnsi="Arial"/>
+          <w:b w:val="1"/>
+          <w:sz w:val="20"/>
+          <w:szCs w:val="20"/>
+          <w:rtl w:val="0"/>
+        </w:rPr>
+        <w:t xml:space="preserve">The ViewModel: </w:t>
+      </w:r>
+    </w:p>
+    <w:p>
+      <w:pPr>
+        <w:jc w:val="both"/>
+        <w:rPr>
+          <w:rFonts w:ascii="Arial" w:cs="Arial" w:eastAsia="Arial" w:hAnsi="Arial"/>
+          <w:sz w:val="20"/>
+          <w:szCs w:val="20"/>
+        </w:rPr>
+      </w:pPr>
+      <w:r>
+        <w:rPr>
+          <w:rFonts w:ascii="Arial" w:cs="Arial" w:eastAsia="Arial" w:hAnsi="Arial"/>
+          <w:sz w:val="20"/>
+          <w:szCs w:val="20"/>
+          <w:rtl w:val="0"/>
+        </w:rPr>
+        <w:t xml:space="preserve">The ViewModel is responsible for reading data from the Model, transforming it to be consumed by the View. The ViewModel itself does not contain a reference to the View, instead the View is subscribed to a ViewModel and observes it for changes to the data so it can update the UI. This ensures that the ViewModel is decoupled from the View, and makes the unit testing of each ViewModel easier. </w:t>
+      </w:r>
+    </w:p>
+    <w:p>
+      <w:pPr>
+        <w:rPr>
+          <w:rFonts w:ascii="Arial" w:cs="Arial" w:eastAsia="Arial" w:hAnsi="Arial"/>
+          <w:sz w:val="20"/>
+          <w:szCs w:val="20"/>
+        </w:rPr>
+      </w:pPr>
+      <w:r>
+        <w:rPr>
+          <w:rtl w:val="0"/>
+        </w:rPr>
+      </w:r>
+    </w:p>
+    <w:p>
+      <w:pPr>
+        <w:rPr>
+          <w:rFonts w:ascii="Arial" w:cs="Arial" w:eastAsia="Arial" w:hAnsi="Arial"/>
+          <w:b w:val="1"/>
+          <w:sz w:val="20"/>
+          <w:szCs w:val="20"/>
+        </w:rPr>
+      </w:pPr>
+      <w:r>
+        <w:rPr>
+          <w:rFonts w:ascii="Arial" w:cs="Arial" w:eastAsia="Arial" w:hAnsi="Arial"/>
+          <w:b w:val="1"/>
+          <w:sz w:val="20"/>
+          <w:szCs w:val="20"/>
+          <w:rtl w:val="0"/>
+        </w:rPr>
+        <w:t xml:space="preserve">The Model:</w:t>
+      </w:r>
+    </w:p>
+    <w:p>
+      <w:pPr>
+        <w:rPr>
+          <w:rFonts w:ascii="Arial" w:cs="Arial" w:eastAsia="Arial" w:hAnsi="Arial"/>
+          <w:sz w:val="20"/>
+          <w:szCs w:val="20"/>
+        </w:rPr>
+      </w:pPr>
+      <w:r>
+        <w:rPr>
+          <w:rFonts w:ascii="Arial" w:cs="Arial" w:eastAsia="Arial" w:hAnsi="Arial"/>
+          <w:sz w:val="20"/>
+          <w:szCs w:val="20"/>
+          <w:rtl w:val="0"/>
+        </w:rPr>
+        <w:t xml:space="preserve">The Model encapsulates the business logic of the application and will also host repository pattern classes that are responsible for composing data from multiple sources, in this case a firebase instance. This again decouples business logic classes from the data source, allowing us to easily test business logic while allowing for easy integration of multiple data sources or migration.</w:t>
+      </w:r>
+    </w:p>
+    <w:p>
+      <w:pPr>
+        <w:rPr/>
+      </w:pPr>
+      <w:r>
+        <w:br w:type="page"/>
+      </w:r>
+      <w:r>
+        <w:rPr>
+          <w:rtl w:val="0"/>
+        </w:rPr>
       </w:r>
     </w:p>
     <w:p>
@@ -5242,20 +8834,22 @@
     </w:p>
     <w:p>
       <w:pPr>
-        <w:ind w:left="720"/>
-        <w:jc w:val="both"/>
-        <w:rPr>
-          <w:rFonts w:ascii="Arial" w:cs="Arial" w:eastAsia="Arial" w:hAnsi="Arial"/>
-          <w:vertAlign w:val="baseline"/>
-        </w:rPr>
-      </w:pPr>
-      <w:r>
-        <w:rPr>
-          <w:rFonts w:ascii="Arial" w:cs="Arial" w:eastAsia="Arial" w:hAnsi="Arial"/>
-          <w:vertAlign w:val="baseline"/>
-          <w:rtl w:val="0"/>
-        </w:rPr>
-        <w:t xml:space="preserve">This section should set out the high-level design of the system. It should include one or more system models showing the relationship between system components and the systems and its environment. These might be object-models, DFD, etc. </w:t>
+        <w:pStyle w:val="Heading2"/>
+        <w:spacing w:after="280" w:before="280" w:lineRule="auto"/>
+        <w:jc w:val="both"/>
+        <w:rPr>
+          <w:rFonts w:ascii="Arial" w:cs="Arial" w:eastAsia="Arial" w:hAnsi="Arial"/>
+          <w:sz w:val="28"/>
+          <w:szCs w:val="28"/>
+        </w:rPr>
+      </w:pPr>
+      <w:r>
+        <w:br w:type="page"/>
+      </w:r>
+      <w:r>
+        <w:rPr>
+          <w:rtl w:val="0"/>
+        </w:rPr>
       </w:r>
     </w:p>
     <w:p>
@@ -5931,143 +9525,6 @@
   <w:abstractNum w:abstractNumId="6">
     <w:lvl w:ilvl="0">
       <w:start w:val="1"/>
-      <w:numFmt w:val="bullet"/>
-      <w:lvlText w:val="●"/>
-      <w:lvlJc w:val="left"/>
-      <w:pPr>
-        <w:ind w:left="720" w:hanging="360"/>
-      </w:pPr>
-      <w:rPr>
-        <w:rFonts w:ascii="Noto Sans Symbols" w:cs="Noto Sans Symbols" w:eastAsia="Noto Sans Symbols" w:hAnsi="Noto Sans Symbols"/>
-        <w:sz w:val="20"/>
-        <w:szCs w:val="20"/>
-        <w:vertAlign w:val="baseline"/>
-      </w:rPr>
-    </w:lvl>
-    <w:lvl w:ilvl="1">
-      <w:start w:val="1"/>
-      <w:numFmt w:val="bullet"/>
-      <w:lvlText w:val="o"/>
-      <w:lvlJc w:val="left"/>
-      <w:pPr>
-        <w:ind w:left="1440" w:hanging="360"/>
-      </w:pPr>
-      <w:rPr>
-        <w:rFonts w:ascii="Courier New" w:cs="Courier New" w:eastAsia="Courier New" w:hAnsi="Courier New"/>
-        <w:sz w:val="20"/>
-        <w:szCs w:val="20"/>
-        <w:vertAlign w:val="baseline"/>
-      </w:rPr>
-    </w:lvl>
-    <w:lvl w:ilvl="2">
-      <w:start w:val="1"/>
-      <w:numFmt w:val="bullet"/>
-      <w:lvlText w:val="▪"/>
-      <w:lvlJc w:val="left"/>
-      <w:pPr>
-        <w:ind w:left="2160" w:hanging="360"/>
-      </w:pPr>
-      <w:rPr>
-        <w:rFonts w:ascii="Noto Sans Symbols" w:cs="Noto Sans Symbols" w:eastAsia="Noto Sans Symbols" w:hAnsi="Noto Sans Symbols"/>
-        <w:sz w:val="20"/>
-        <w:szCs w:val="20"/>
-        <w:vertAlign w:val="baseline"/>
-      </w:rPr>
-    </w:lvl>
-    <w:lvl w:ilvl="3">
-      <w:start w:val="1"/>
-      <w:numFmt w:val="bullet"/>
-      <w:lvlText w:val="▪"/>
-      <w:lvlJc w:val="left"/>
-      <w:pPr>
-        <w:ind w:left="2880" w:hanging="360"/>
-      </w:pPr>
-      <w:rPr>
-        <w:rFonts w:ascii="Noto Sans Symbols" w:cs="Noto Sans Symbols" w:eastAsia="Noto Sans Symbols" w:hAnsi="Noto Sans Symbols"/>
-        <w:sz w:val="20"/>
-        <w:szCs w:val="20"/>
-        <w:vertAlign w:val="baseline"/>
-      </w:rPr>
-    </w:lvl>
-    <w:lvl w:ilvl="4">
-      <w:start w:val="1"/>
-      <w:numFmt w:val="bullet"/>
-      <w:lvlText w:val="▪"/>
-      <w:lvlJc w:val="left"/>
-      <w:pPr>
-        <w:ind w:left="3600" w:hanging="360"/>
-      </w:pPr>
-      <w:rPr>
-        <w:rFonts w:ascii="Noto Sans Symbols" w:cs="Noto Sans Symbols" w:eastAsia="Noto Sans Symbols" w:hAnsi="Noto Sans Symbols"/>
-        <w:sz w:val="20"/>
-        <w:szCs w:val="20"/>
-        <w:vertAlign w:val="baseline"/>
-      </w:rPr>
-    </w:lvl>
-    <w:lvl w:ilvl="5">
-      <w:start w:val="1"/>
-      <w:numFmt w:val="bullet"/>
-      <w:lvlText w:val="▪"/>
-      <w:lvlJc w:val="left"/>
-      <w:pPr>
-        <w:ind w:left="4320" w:hanging="360"/>
-      </w:pPr>
-      <w:rPr>
-        <w:rFonts w:ascii="Noto Sans Symbols" w:cs="Noto Sans Symbols" w:eastAsia="Noto Sans Symbols" w:hAnsi="Noto Sans Symbols"/>
-        <w:sz w:val="20"/>
-        <w:szCs w:val="20"/>
-        <w:vertAlign w:val="baseline"/>
-      </w:rPr>
-    </w:lvl>
-    <w:lvl w:ilvl="6">
-      <w:start w:val="1"/>
-      <w:numFmt w:val="bullet"/>
-      <w:lvlText w:val="▪"/>
-      <w:lvlJc w:val="left"/>
-      <w:pPr>
-        <w:ind w:left="5040" w:hanging="360"/>
-      </w:pPr>
-      <w:rPr>
-        <w:rFonts w:ascii="Noto Sans Symbols" w:cs="Noto Sans Symbols" w:eastAsia="Noto Sans Symbols" w:hAnsi="Noto Sans Symbols"/>
-        <w:sz w:val="20"/>
-        <w:szCs w:val="20"/>
-        <w:vertAlign w:val="baseline"/>
-      </w:rPr>
-    </w:lvl>
-    <w:lvl w:ilvl="7">
-      <w:start w:val="1"/>
-      <w:numFmt w:val="bullet"/>
-      <w:lvlText w:val="▪"/>
-      <w:lvlJc w:val="left"/>
-      <w:pPr>
-        <w:ind w:left="5760" w:hanging="360"/>
-      </w:pPr>
-      <w:rPr>
-        <w:rFonts w:ascii="Noto Sans Symbols" w:cs="Noto Sans Symbols" w:eastAsia="Noto Sans Symbols" w:hAnsi="Noto Sans Symbols"/>
-        <w:sz w:val="20"/>
-        <w:szCs w:val="20"/>
-        <w:vertAlign w:val="baseline"/>
-      </w:rPr>
-    </w:lvl>
-    <w:lvl w:ilvl="8">
-      <w:start w:val="1"/>
-      <w:numFmt w:val="bullet"/>
-      <w:lvlText w:val="▪"/>
-      <w:lvlJc w:val="left"/>
-      <w:pPr>
-        <w:ind w:left="6480" w:hanging="360"/>
-      </w:pPr>
-      <w:rPr>
-        <w:rFonts w:ascii="Noto Sans Symbols" w:cs="Noto Sans Symbols" w:eastAsia="Noto Sans Symbols" w:hAnsi="Noto Sans Symbols"/>
-        <w:sz w:val="20"/>
-        <w:szCs w:val="20"/>
-        <w:vertAlign w:val="baseline"/>
-      </w:rPr>
-    </w:lvl>
-  </w:abstractNum>
-  <w:abstractNum w:abstractNumId="7">
-    <w:lvl w:ilvl="0">
-      <w:start w:val="1"/>
       <w:numFmt w:val="decimal"/>
       <w:lvlText w:val="%1"/>
       <w:lvlJc w:val="left"/>
@@ -6184,7 +9641,7 @@
       </w:rPr>
     </w:lvl>
   </w:abstractNum>
-  <w:abstractNum w:abstractNumId="8">
+  <w:abstractNum w:abstractNumId="7">
     <w:lvl w:ilvl="0">
       <w:start w:val="1"/>
       <w:numFmt w:val="decimal"/>
@@ -6314,9 +9771,6 @@
   </w:num>
   <w:num w:numId="7">
     <w:abstractNumId w:val="7"/>
-  </w:num>
-  <w:num w:numId="8">
-    <w:abstractNumId w:val="8"/>
   </w:num>
 </w:numbering>
 </file>
@@ -6460,6 +9914,97 @@
       <w:sz w:val="48"/>
       <w:szCs w:val="48"/>
     </w:rPr>
+  </w:style>
+  <w:style w:type="table" w:styleId="Table1">
+    <w:basedOn w:val="TableNormal"/>
+    <w:tblPr>
+      <w:tblStyleRowBandSize w:val="1"/>
+      <w:tblStyleColBandSize w:val="1"/>
+      <w:tblCellMar>
+        <w:top w:w="100.0" w:type="dxa"/>
+        <w:left w:w="100.0" w:type="dxa"/>
+        <w:bottom w:w="100.0" w:type="dxa"/>
+        <w:right w:w="100.0" w:type="dxa"/>
+      </w:tblCellMar>
+    </w:tblPr>
+  </w:style>
+  <w:style w:type="table" w:styleId="Table2">
+    <w:basedOn w:val="TableNormal"/>
+    <w:tblPr>
+      <w:tblStyleRowBandSize w:val="1"/>
+      <w:tblStyleColBandSize w:val="1"/>
+      <w:tblCellMar>
+        <w:top w:w="100.0" w:type="dxa"/>
+        <w:left w:w="100.0" w:type="dxa"/>
+        <w:bottom w:w="100.0" w:type="dxa"/>
+        <w:right w:w="100.0" w:type="dxa"/>
+      </w:tblCellMar>
+    </w:tblPr>
+  </w:style>
+  <w:style w:type="table" w:styleId="Table3">
+    <w:basedOn w:val="TableNormal"/>
+    <w:tblPr>
+      <w:tblStyleRowBandSize w:val="1"/>
+      <w:tblStyleColBandSize w:val="1"/>
+      <w:tblCellMar>
+        <w:top w:w="100.0" w:type="dxa"/>
+        <w:left w:w="100.0" w:type="dxa"/>
+        <w:bottom w:w="100.0" w:type="dxa"/>
+        <w:right w:w="100.0" w:type="dxa"/>
+      </w:tblCellMar>
+    </w:tblPr>
+  </w:style>
+  <w:style w:type="table" w:styleId="Table4">
+    <w:basedOn w:val="TableNormal"/>
+    <w:tblPr>
+      <w:tblStyleRowBandSize w:val="1"/>
+      <w:tblStyleColBandSize w:val="1"/>
+      <w:tblCellMar>
+        <w:top w:w="100.0" w:type="dxa"/>
+        <w:left w:w="100.0" w:type="dxa"/>
+        <w:bottom w:w="100.0" w:type="dxa"/>
+        <w:right w:w="100.0" w:type="dxa"/>
+      </w:tblCellMar>
+    </w:tblPr>
+  </w:style>
+  <w:style w:type="table" w:styleId="Table5">
+    <w:basedOn w:val="TableNormal"/>
+    <w:tblPr>
+      <w:tblStyleRowBandSize w:val="1"/>
+      <w:tblStyleColBandSize w:val="1"/>
+      <w:tblCellMar>
+        <w:top w:w="100.0" w:type="dxa"/>
+        <w:left w:w="100.0" w:type="dxa"/>
+        <w:bottom w:w="100.0" w:type="dxa"/>
+        <w:right w:w="100.0" w:type="dxa"/>
+      </w:tblCellMar>
+    </w:tblPr>
+  </w:style>
+  <w:style w:type="table" w:styleId="Table6">
+    <w:basedOn w:val="TableNormal"/>
+    <w:tblPr>
+      <w:tblStyleRowBandSize w:val="1"/>
+      <w:tblStyleColBandSize w:val="1"/>
+      <w:tblCellMar>
+        <w:top w:w="100.0" w:type="dxa"/>
+        <w:left w:w="100.0" w:type="dxa"/>
+        <w:bottom w:w="100.0" w:type="dxa"/>
+        <w:right w:w="100.0" w:type="dxa"/>
+      </w:tblCellMar>
+    </w:tblPr>
+  </w:style>
+  <w:style w:type="table" w:styleId="Table7">
+    <w:basedOn w:val="TableNormal"/>
+    <w:tblPr>
+      <w:tblStyleRowBandSize w:val="1"/>
+      <w:tblStyleColBandSize w:val="1"/>
+      <w:tblCellMar>
+        <w:top w:w="100.0" w:type="dxa"/>
+        <w:left w:w="100.0" w:type="dxa"/>
+        <w:bottom w:w="100.0" w:type="dxa"/>
+        <w:right w:w="100.0" w:type="dxa"/>
+      </w:tblCellMar>
+    </w:tblPr>
   </w:style>
 </w:styles>
 </file>

</xml_diff>